<commit_message>
day 4 examples and notes
</commit_message>
<xml_diff>
--- a/UI and Advanced Java Notes (AutoRecovered).docx
+++ b/UI and Advanced Java Notes (AutoRecovered).docx
@@ -5433,6 +5433,2741 @@
         <w:ind w:left="0" w:firstLine="0"/>
       </w:pPr>
     </w:p>
+    <w:p>
+      <w:pPr>
+        <w:ind w:left="0" w:firstLine="0"/>
+      </w:pPr>
+    </w:p>
+    <w:p>
+      <w:pPr>
+        <w:ind w:left="0" w:firstLine="0"/>
+      </w:pPr>
+      <w:r>
+        <w:rPr>
+          <w:highlight w:val="yellow"/>
+        </w:rPr>
+        <w:lastRenderedPageBreak/>
+        <w:t>Summary</w:t>
+      </w:r>
+    </w:p>
+    <w:p>
+      <w:pPr>
+        <w:ind w:left="0" w:firstLine="0"/>
+      </w:pPr>
+      <w:r>
+        <w:t>Spring Framework provides lot of common features every application needs so that you can develop the applications faster</w:t>
+      </w:r>
+    </w:p>
+    <w:p>
+      <w:pPr>
+        <w:pStyle w:val="ListParagraph"/>
+        <w:numPr>
+          <w:ilvl w:val="0"/>
+          <w:numId w:val="23"/>
+        </w:numPr>
+      </w:pPr>
+      <w:r>
+        <w:t>Design patterns</w:t>
+      </w:r>
+    </w:p>
+    <w:p>
+      <w:pPr>
+        <w:pStyle w:val="ListParagraph"/>
+        <w:numPr>
+          <w:ilvl w:val="0"/>
+          <w:numId w:val="23"/>
+        </w:numPr>
+      </w:pPr>
+      <w:r>
+        <w:t>Object initialization</w:t>
+      </w:r>
+    </w:p>
+    <w:p>
+      <w:pPr>
+        <w:pStyle w:val="ListParagraph"/>
+        <w:numPr>
+          <w:ilvl w:val="0"/>
+          <w:numId w:val="23"/>
+        </w:numPr>
+      </w:pPr>
+      <w:r>
+        <w:t>Dependency Injection</w:t>
+      </w:r>
+    </w:p>
+    <w:p>
+      <w:pPr>
+        <w:pStyle w:val="ListParagraph"/>
+        <w:numPr>
+          <w:ilvl w:val="0"/>
+          <w:numId w:val="23"/>
+        </w:numPr>
+      </w:pPr>
+      <w:r>
+        <w:t>Exception Handling</w:t>
+      </w:r>
+    </w:p>
+    <w:p>
+      <w:pPr>
+        <w:pStyle w:val="ListParagraph"/>
+        <w:numPr>
+          <w:ilvl w:val="0"/>
+          <w:numId w:val="23"/>
+        </w:numPr>
+      </w:pPr>
+      <w:r>
+        <w:t xml:space="preserve">Database connection &amp; closing </w:t>
+      </w:r>
+    </w:p>
+    <w:p>
+      <w:pPr>
+        <w:ind w:left="0" w:firstLine="0"/>
+      </w:pPr>
+      <w:r>
+        <w:rPr>
+          <w:highlight w:val="yellow"/>
+        </w:rPr>
+        <w:t>Annotation based configuration</w:t>
+      </w:r>
+    </w:p>
+    <w:p>
+      <w:pPr>
+        <w:ind w:left="0" w:firstLine="0"/>
+      </w:pPr>
+      <w:r>
+        <w:t>Spring helps developers to configure the beans with annotations so that you can avoid using XML in some cases</w:t>
+      </w:r>
+    </w:p>
+    <w:tbl>
+      <w:tblPr>
+        <w:tblStyle w:val="TableGrid"/>
+        <w:tblW w:w="0" w:type="auto"/>
+        <w:tblLook w:val="04A0" w:firstRow="1" w:lastRow="0" w:firstColumn="1" w:lastColumn="0" w:noHBand="0" w:noVBand="1"/>
+      </w:tblPr>
+      <w:tblGrid>
+        <w:gridCol w:w="4675"/>
+        <w:gridCol w:w="4675"/>
+      </w:tblGrid>
+      <w:tr>
+        <w:tc>
+          <w:tcPr>
+            <w:tcW w:w="4675" w:type="dxa"/>
+          </w:tcPr>
+          <w:p>
+            <w:pPr>
+              <w:ind w:left="0" w:firstLine="0"/>
+              <w:rPr>
+                <w:highlight w:val="yellow"/>
+              </w:rPr>
+            </w:pPr>
+            <w:r>
+              <w:rPr>
+                <w:highlight w:val="yellow"/>
+              </w:rPr>
+              <w:t xml:space="preserve">XML Configuration </w:t>
+            </w:r>
+          </w:p>
+        </w:tc>
+        <w:tc>
+          <w:tcPr>
+            <w:tcW w:w="4675" w:type="dxa"/>
+          </w:tcPr>
+          <w:p>
+            <w:pPr>
+              <w:ind w:left="0" w:firstLine="0"/>
+            </w:pPr>
+            <w:r>
+              <w:rPr>
+                <w:highlight w:val="yellow"/>
+              </w:rPr>
+              <w:t>Annotation Configuration</w:t>
+            </w:r>
+          </w:p>
+        </w:tc>
+      </w:tr>
+      <w:tr>
+        <w:tc>
+          <w:tcPr>
+            <w:tcW w:w="4675" w:type="dxa"/>
+          </w:tcPr>
+          <w:p>
+            <w:pPr>
+              <w:ind w:left="0" w:firstLine="0"/>
+            </w:pPr>
+            <w:r>
+              <w:t>&lt;bean id = “a” class=”</w:t>
+            </w:r>
+            <w:proofErr w:type="spellStart"/>
+            <w:r>
+              <w:t>com.Test</w:t>
+            </w:r>
+            <w:proofErr w:type="spellEnd"/>
+            <w:r>
+              <w:t>”&gt;&lt;/bean&gt;</w:t>
+            </w:r>
+          </w:p>
+        </w:tc>
+        <w:tc>
+          <w:tcPr>
+            <w:tcW w:w="4675" w:type="dxa"/>
+          </w:tcPr>
+          <w:p>
+            <w:pPr>
+              <w:ind w:left="0" w:firstLine="0"/>
+            </w:pPr>
+            <w:r>
+              <w:t>@Component</w:t>
+            </w:r>
+            <w:r>
+              <w:t xml:space="preserve"> / @Service / @Repository / @Controller </w:t>
+            </w:r>
+            <w:r>
+              <w:br/>
+              <w:t xml:space="preserve">class Test { } </w:t>
+            </w:r>
+            <w:r>
+              <w:br/>
+            </w:r>
+          </w:p>
+        </w:tc>
+      </w:tr>
+      <w:tr>
+        <w:tc>
+          <w:tcPr>
+            <w:tcW w:w="4675" w:type="dxa"/>
+          </w:tcPr>
+          <w:p>
+            <w:pPr>
+              <w:ind w:left="0" w:firstLine="0"/>
+            </w:pPr>
+            <w:r>
+              <w:rPr>
+                <w:color w:val="4472C4" w:themeColor="accent1"/>
+              </w:rPr>
+              <w:t>&lt;bean id = “b” class = “</w:t>
+            </w:r>
+            <w:proofErr w:type="spellStart"/>
+            <w:r>
+              <w:rPr>
+                <w:color w:val="4472C4" w:themeColor="accent1"/>
+              </w:rPr>
+              <w:t>com.DBOperations</w:t>
+            </w:r>
+            <w:proofErr w:type="spellEnd"/>
+            <w:r>
+              <w:rPr>
+                <w:color w:val="4472C4" w:themeColor="accent1"/>
+              </w:rPr>
+              <w:t>”&gt;</w:t>
+            </w:r>
+            <w:r>
+              <w:rPr>
+                <w:color w:val="4472C4" w:themeColor="accent1"/>
+              </w:rPr>
+              <w:br/>
+              <w:t xml:space="preserve">         &lt;property name=”datasource” ref=”ds/&gt;</w:t>
+            </w:r>
+            <w:r>
+              <w:rPr>
+                <w:color w:val="4472C4" w:themeColor="accent1"/>
+              </w:rPr>
+              <w:br/>
+              <w:t>&lt;/bean&gt;</w:t>
+            </w:r>
+            <w:r>
+              <w:br/>
+            </w:r>
+            <w:r>
+              <w:rPr>
+                <w:color w:val="ED7D31" w:themeColor="accent2"/>
+              </w:rPr>
+              <w:t>&lt;bean id = “ds” class=”</w:t>
+            </w:r>
+            <w:proofErr w:type="spellStart"/>
+            <w:r>
+              <w:rPr>
+                <w:color w:val="ED7D31" w:themeColor="accent2"/>
+              </w:rPr>
+              <w:t>com.Datasource</w:t>
+            </w:r>
+            <w:proofErr w:type="spellEnd"/>
+            <w:r>
+              <w:rPr>
+                <w:color w:val="ED7D31" w:themeColor="accent2"/>
+              </w:rPr>
+              <w:t>”&gt;</w:t>
+            </w:r>
+            <w:r>
+              <w:rPr>
+                <w:color w:val="ED7D31" w:themeColor="accent2"/>
+              </w:rPr>
+              <w:br/>
+              <w:t xml:space="preserve">    &lt;property </w:t>
+            </w:r>
+            <w:r>
+              <w:rPr>
+                <w:color w:val="ED7D31" w:themeColor="accent2"/>
+              </w:rPr>
+              <w:t>name=”username” value=”</w:t>
+            </w:r>
+            <w:proofErr w:type="spellStart"/>
+            <w:r>
+              <w:rPr>
+                <w:color w:val="ED7D31" w:themeColor="accent2"/>
+              </w:rPr>
+              <w:t>dummyusername</w:t>
+            </w:r>
+            <w:proofErr w:type="spellEnd"/>
+            <w:r>
+              <w:rPr>
+                <w:color w:val="ED7D31" w:themeColor="accent2"/>
+              </w:rPr>
+              <w:t>”</w:t>
+            </w:r>
+            <w:r>
+              <w:rPr>
+                <w:color w:val="ED7D31" w:themeColor="accent2"/>
+              </w:rPr>
+              <w:t>. /&gt;</w:t>
+            </w:r>
+            <w:r>
+              <w:rPr>
+                <w:color w:val="ED7D31" w:themeColor="accent2"/>
+              </w:rPr>
+              <w:br/>
+              <w:t>&lt;/bean&gt;</w:t>
+            </w:r>
+            <w:r>
+              <w:rPr>
+                <w:color w:val="ED7D31" w:themeColor="accent2"/>
+              </w:rPr>
+              <w:br/>
+            </w:r>
+            <w:r>
+              <w:rPr>
+                <w:color w:val="ED7D31" w:themeColor="accent2"/>
+              </w:rPr>
+              <w:br/>
+              <w:t>value attribute @Value</w:t>
+            </w:r>
+            <w:r>
+              <w:rPr>
+                <w:color w:val="ED7D31" w:themeColor="accent2"/>
+              </w:rPr>
+              <w:br/>
+              <w:t>ref attribute @Autowired</w:t>
+            </w:r>
+          </w:p>
+        </w:tc>
+        <w:tc>
+          <w:tcPr>
+            <w:tcW w:w="4675" w:type="dxa"/>
+          </w:tcPr>
+          <w:p>
+            <w:pPr>
+              <w:ind w:left="0" w:firstLine="0"/>
+              <w:rPr>
+                <w:color w:val="ED7D31" w:themeColor="accent2"/>
+              </w:rPr>
+            </w:pPr>
+            <w:r>
+              <w:rPr>
+                <w:color w:val="ED7D31" w:themeColor="accent2"/>
+              </w:rPr>
+              <w:t>&lt;bean id = “ds” class=”</w:t>
+            </w:r>
+            <w:proofErr w:type="spellStart"/>
+            <w:r>
+              <w:rPr>
+                <w:color w:val="ED7D31" w:themeColor="accent2"/>
+              </w:rPr>
+              <w:t>com.Datasource</w:t>
+            </w:r>
+            <w:proofErr w:type="spellEnd"/>
+            <w:r>
+              <w:rPr>
+                <w:color w:val="ED7D31" w:themeColor="accent2"/>
+              </w:rPr>
+              <w:t>”&gt;</w:t>
+            </w:r>
+            <w:r>
+              <w:rPr>
+                <w:color w:val="ED7D31" w:themeColor="accent2"/>
+              </w:rPr>
+              <w:br/>
+              <w:t xml:space="preserve">    &lt;property …. /&gt;</w:t>
+            </w:r>
+            <w:r>
+              <w:rPr>
+                <w:color w:val="ED7D31" w:themeColor="accent2"/>
+              </w:rPr>
+              <w:br/>
+              <w:t>&lt;/bean&gt;</w:t>
+            </w:r>
+            <w:r>
+              <w:rPr>
+                <w:color w:val="ED7D31" w:themeColor="accent2"/>
+              </w:rPr>
+              <w:t xml:space="preserve"> [ or ]</w:t>
+            </w:r>
+            <w:r>
+              <w:rPr>
+                <w:color w:val="ED7D31" w:themeColor="accent2"/>
+              </w:rPr>
+              <w:br/>
+            </w:r>
+            <w:r>
+              <w:rPr>
+                <w:color w:val="70AD47" w:themeColor="accent6"/>
+              </w:rPr>
+              <w:t xml:space="preserve">@Component </w:t>
+            </w:r>
+            <w:r>
+              <w:rPr>
+                <w:color w:val="70AD47" w:themeColor="accent6"/>
+              </w:rPr>
+              <w:br/>
+              <w:t xml:space="preserve">class Datasource { </w:t>
+            </w:r>
+            <w:r>
+              <w:rPr>
+                <w:color w:val="70AD47" w:themeColor="accent6"/>
+              </w:rPr>
+              <w:br/>
+              <w:t xml:space="preserve">     @Value(“dummyusername”)</w:t>
+            </w:r>
+            <w:r>
+              <w:rPr>
+                <w:color w:val="70AD47" w:themeColor="accent6"/>
+              </w:rPr>
+              <w:br/>
+              <w:t xml:space="preserve">      private String username;</w:t>
+            </w:r>
+            <w:r>
+              <w:rPr>
+                <w:color w:val="70AD47" w:themeColor="accent6"/>
+              </w:rPr>
+              <w:br/>
+              <w:t xml:space="preserve">      @Value(“dummypassword”)</w:t>
+            </w:r>
+            <w:r>
+              <w:rPr>
+                <w:color w:val="70AD47" w:themeColor="accent6"/>
+              </w:rPr>
+              <w:br/>
+              <w:t xml:space="preserve">      private String password;</w:t>
+            </w:r>
+            <w:r>
+              <w:rPr>
+                <w:color w:val="70AD47" w:themeColor="accent6"/>
+              </w:rPr>
+              <w:br/>
+              <w:t>}</w:t>
+            </w:r>
+          </w:p>
+          <w:p>
+            <w:pPr>
+              <w:ind w:left="0" w:firstLine="0"/>
+            </w:pPr>
+            <w:r>
+              <w:t>@Repository</w:t>
+            </w:r>
+          </w:p>
+          <w:p>
+            <w:pPr>
+              <w:ind w:left="0" w:firstLine="0"/>
+            </w:pPr>
+            <w:r>
+              <w:t xml:space="preserve">class </w:t>
+            </w:r>
+            <w:proofErr w:type="spellStart"/>
+            <w:r>
+              <w:t>DBOperations</w:t>
+            </w:r>
+            <w:proofErr w:type="spellEnd"/>
+            <w:r>
+              <w:t xml:space="preserve"> { </w:t>
+            </w:r>
+            <w:r>
+              <w:br/>
+              <w:t xml:space="preserve">     @Autowired</w:t>
+            </w:r>
+            <w:r>
+              <w:br/>
+              <w:t xml:space="preserve">       </w:t>
+            </w:r>
+            <w:r>
+              <w:t xml:space="preserve">Datasource </w:t>
+            </w:r>
+            <w:proofErr w:type="spellStart"/>
+            <w:r>
+              <w:t>datasource</w:t>
+            </w:r>
+            <w:proofErr w:type="spellEnd"/>
+            <w:r>
+              <w:t>;</w:t>
+            </w:r>
+            <w:r>
+              <w:br/>
+              <w:t>}</w:t>
+            </w:r>
+          </w:p>
+        </w:tc>
+      </w:tr>
+      <w:tr>
+        <w:tc>
+          <w:tcPr>
+            <w:tcW w:w="4675" w:type="dxa"/>
+          </w:tcPr>
+          <w:p>
+            <w:pPr>
+              <w:ind w:left="0" w:firstLine="0"/>
+              <w:rPr>
+                <w:color w:val="4472C4" w:themeColor="accent1"/>
+              </w:rPr>
+            </w:pPr>
+          </w:p>
+        </w:tc>
+        <w:tc>
+          <w:tcPr>
+            <w:tcW w:w="4675" w:type="dxa"/>
+          </w:tcPr>
+          <w:p>
+            <w:pPr>
+              <w:ind w:left="0" w:firstLine="0"/>
+              <w:rPr>
+                <w:color w:val="ED7D31" w:themeColor="accent2"/>
+              </w:rPr>
+            </w:pPr>
+          </w:p>
+        </w:tc>
+      </w:tr>
+    </w:tbl>
+    <w:p>
+      <w:pPr>
+        <w:ind w:left="0" w:firstLine="0"/>
+      </w:pPr>
+    </w:p>
+    <w:p>
+      <w:pPr>
+        <w:ind w:left="0" w:firstLine="0"/>
+      </w:pPr>
+      <w:r>
+        <w:lastRenderedPageBreak/>
+        <w:drawing>
+          <wp:inline distT="0" distB="0" distL="0" distR="0" wp14:anchorId="6B901C62" wp14:editId="35D475B9">
+            <wp:extent cx="5943600" cy="3049905"/>
+            <wp:effectExtent l="0" t="0" r="0" b="0"/>
+            <wp:docPr id="1956283250" name="Picture 1"/>
+            <wp:cNvGraphicFramePr>
+              <a:graphicFrameLocks xmlns:a="http://schemas.openxmlformats.org/drawingml/2006/main" noChangeAspect="1"/>
+            </wp:cNvGraphicFramePr>
+            <a:graphic xmlns:a="http://schemas.openxmlformats.org/drawingml/2006/main">
+              <a:graphicData uri="http://schemas.openxmlformats.org/drawingml/2006/picture">
+                <pic:pic xmlns:pic="http://schemas.openxmlformats.org/drawingml/2006/picture">
+                  <pic:nvPicPr>
+                    <pic:cNvPr id="1956283250" name=""/>
+                    <pic:cNvPicPr/>
+                  </pic:nvPicPr>
+                  <pic:blipFill>
+                    <a:blip r:embed="rId39"/>
+                    <a:stretch>
+                      <a:fillRect/>
+                    </a:stretch>
+                  </pic:blipFill>
+                  <pic:spPr>
+                    <a:xfrm>
+                      <a:off x="0" y="0"/>
+                      <a:ext cx="5943600" cy="3049905"/>
+                    </a:xfrm>
+                    <a:prstGeom prst="rect">
+                      <a:avLst/>
+                    </a:prstGeom>
+                  </pic:spPr>
+                </pic:pic>
+              </a:graphicData>
+            </a:graphic>
+          </wp:inline>
+        </w:drawing>
+      </w:r>
+    </w:p>
+    <w:p>
+      <w:pPr>
+        <w:ind w:left="0" w:firstLine="0"/>
+      </w:pPr>
+      <w:r>
+        <w:rPr>
+          <w:highlight w:val="yellow"/>
+        </w:rPr>
+        <w:t>Scenario when annotation makes the configurations simple</w:t>
+      </w:r>
+    </w:p>
+    <w:p>
+      <w:pPr>
+        <w:ind w:left="0" w:firstLine="0"/>
+      </w:pPr>
+      <w:r>
+        <w:lastRenderedPageBreak/>
+        <w:drawing>
+          <wp:inline distT="0" distB="0" distL="0" distR="0" wp14:anchorId="019162D5" wp14:editId="77568D0C">
+            <wp:extent cx="5943600" cy="6620510"/>
+            <wp:effectExtent l="0" t="0" r="0" b="8890"/>
+            <wp:docPr id="1247600714" name="Picture 1"/>
+            <wp:cNvGraphicFramePr>
+              <a:graphicFrameLocks xmlns:a="http://schemas.openxmlformats.org/drawingml/2006/main" noChangeAspect="1"/>
+            </wp:cNvGraphicFramePr>
+            <a:graphic xmlns:a="http://schemas.openxmlformats.org/drawingml/2006/main">
+              <a:graphicData uri="http://schemas.openxmlformats.org/drawingml/2006/picture">
+                <pic:pic xmlns:pic="http://schemas.openxmlformats.org/drawingml/2006/picture">
+                  <pic:nvPicPr>
+                    <pic:cNvPr id="1247600714" name=""/>
+                    <pic:cNvPicPr/>
+                  </pic:nvPicPr>
+                  <pic:blipFill>
+                    <a:blip r:embed="rId40"/>
+                    <a:stretch>
+                      <a:fillRect/>
+                    </a:stretch>
+                  </pic:blipFill>
+                  <pic:spPr>
+                    <a:xfrm>
+                      <a:off x="0" y="0"/>
+                      <a:ext cx="5943600" cy="6620510"/>
+                    </a:xfrm>
+                    <a:prstGeom prst="rect">
+                      <a:avLst/>
+                    </a:prstGeom>
+                  </pic:spPr>
+                </pic:pic>
+              </a:graphicData>
+            </a:graphic>
+          </wp:inline>
+        </w:drawing>
+      </w:r>
+    </w:p>
+    <w:p>
+      <w:pPr>
+        <w:ind w:left="0" w:firstLine="0"/>
+      </w:pPr>
+      <w:r>
+        <w:rPr>
+          <w:highlight w:val="yellow"/>
+        </w:rPr>
+        <w:t>&lt;component-scan base-package=”com”&gt; tag:</w:t>
+      </w:r>
+      <w:r>
+        <w:t xml:space="preserve"> This tag must be used to specify the spring it has to scan for annotations</w:t>
+      </w:r>
+    </w:p>
+    <w:p>
+      <w:pPr>
+        <w:ind w:left="0" w:firstLine="0"/>
+      </w:pPr>
+      <w:r>
+        <w:rPr>
+          <w:highlight w:val="yellow"/>
+        </w:rPr>
+        <w:t>beans.xml</w:t>
+      </w:r>
+    </w:p>
+    <w:p>
+      <w:pPr>
+        <w:ind w:left="0" w:firstLine="0"/>
+      </w:pPr>
+      <w:r>
+        <w:lastRenderedPageBreak/>
+        <w:drawing>
+          <wp:inline distT="0" distB="0" distL="0" distR="0" wp14:anchorId="70CC628D" wp14:editId="21B1A0C5">
+            <wp:extent cx="5943600" cy="2067560"/>
+            <wp:effectExtent l="0" t="0" r="0" b="8890"/>
+            <wp:docPr id="1895830903" name="Picture 1"/>
+            <wp:cNvGraphicFramePr>
+              <a:graphicFrameLocks xmlns:a="http://schemas.openxmlformats.org/drawingml/2006/main" noChangeAspect="1"/>
+            </wp:cNvGraphicFramePr>
+            <a:graphic xmlns:a="http://schemas.openxmlformats.org/drawingml/2006/main">
+              <a:graphicData uri="http://schemas.openxmlformats.org/drawingml/2006/picture">
+                <pic:pic xmlns:pic="http://schemas.openxmlformats.org/drawingml/2006/picture">
+                  <pic:nvPicPr>
+                    <pic:cNvPr id="1895830903" name=""/>
+                    <pic:cNvPicPr/>
+                  </pic:nvPicPr>
+                  <pic:blipFill>
+                    <a:blip r:embed="rId41"/>
+                    <a:stretch>
+                      <a:fillRect/>
+                    </a:stretch>
+                  </pic:blipFill>
+                  <pic:spPr>
+                    <a:xfrm>
+                      <a:off x="0" y="0"/>
+                      <a:ext cx="5943600" cy="2067560"/>
+                    </a:xfrm>
+                    <a:prstGeom prst="rect">
+                      <a:avLst/>
+                    </a:prstGeom>
+                  </pic:spPr>
+                </pic:pic>
+              </a:graphicData>
+            </a:graphic>
+          </wp:inline>
+        </w:drawing>
+      </w:r>
+    </w:p>
+    <w:p>
+      <w:pPr>
+        <w:ind w:left="0" w:firstLine="0"/>
+      </w:pPr>
+      <w:r>
+        <w:rPr>
+          <w:highlight w:val="yellow"/>
+        </w:rPr>
+        <w:t>src/com/</w:t>
+      </w:r>
+      <w:proofErr w:type="spellStart"/>
+      <w:r>
+        <w:rPr>
+          <w:highlight w:val="yellow"/>
+        </w:rPr>
+        <w:t>mindgate</w:t>
+      </w:r>
+      <w:proofErr w:type="spellEnd"/>
+      <w:r>
+        <w:rPr>
+          <w:highlight w:val="yellow"/>
+        </w:rPr>
+        <w:t>/dao/Datasource.java</w:t>
+      </w:r>
+    </w:p>
+    <w:p>
+      <w:pPr>
+        <w:ind w:left="0" w:firstLine="0"/>
+      </w:pPr>
+      <w:r>
+        <w:drawing>
+          <wp:inline distT="0" distB="0" distL="0" distR="0" wp14:anchorId="6185710B" wp14:editId="7CEFAA4E">
+            <wp:extent cx="5943600" cy="4295140"/>
+            <wp:effectExtent l="0" t="0" r="0" b="0"/>
+            <wp:docPr id="2004225697" name="Picture 1"/>
+            <wp:cNvGraphicFramePr>
+              <a:graphicFrameLocks xmlns:a="http://schemas.openxmlformats.org/drawingml/2006/main" noChangeAspect="1"/>
+            </wp:cNvGraphicFramePr>
+            <a:graphic xmlns:a="http://schemas.openxmlformats.org/drawingml/2006/main">
+              <a:graphicData uri="http://schemas.openxmlformats.org/drawingml/2006/picture">
+                <pic:pic xmlns:pic="http://schemas.openxmlformats.org/drawingml/2006/picture">
+                  <pic:nvPicPr>
+                    <pic:cNvPr id="2004225697" name=""/>
+                    <pic:cNvPicPr/>
+                  </pic:nvPicPr>
+                  <pic:blipFill>
+                    <a:blip r:embed="rId42"/>
+                    <a:stretch>
+                      <a:fillRect/>
+                    </a:stretch>
+                  </pic:blipFill>
+                  <pic:spPr>
+                    <a:xfrm>
+                      <a:off x="0" y="0"/>
+                      <a:ext cx="5943600" cy="4295140"/>
+                    </a:xfrm>
+                    <a:prstGeom prst="rect">
+                      <a:avLst/>
+                    </a:prstGeom>
+                  </pic:spPr>
+                </pic:pic>
+              </a:graphicData>
+            </a:graphic>
+          </wp:inline>
+        </w:drawing>
+      </w:r>
+    </w:p>
+    <w:p>
+      <w:pPr>
+        <w:ind w:left="0" w:firstLine="0"/>
+      </w:pPr>
+      <w:r>
+        <w:rPr>
+          <w:highlight w:val="yellow"/>
+        </w:rPr>
+        <w:t>src/com/</w:t>
+      </w:r>
+      <w:proofErr w:type="spellStart"/>
+      <w:r>
+        <w:rPr>
+          <w:highlight w:val="yellow"/>
+        </w:rPr>
+        <w:t>mindgate</w:t>
+      </w:r>
+      <w:proofErr w:type="spellEnd"/>
+      <w:r>
+        <w:rPr>
+          <w:highlight w:val="yellow"/>
+        </w:rPr>
+        <w:t>/dao/DummyDao.java</w:t>
+      </w:r>
+    </w:p>
+    <w:p>
+      <w:pPr>
+        <w:ind w:left="0" w:firstLine="0"/>
+      </w:pPr>
+      <w:r>
+        <w:lastRenderedPageBreak/>
+        <w:drawing>
+          <wp:inline distT="0" distB="0" distL="0" distR="0" wp14:anchorId="2DE74CD1" wp14:editId="434673D9">
+            <wp:extent cx="5943600" cy="3200400"/>
+            <wp:effectExtent l="0" t="0" r="0" b="0"/>
+            <wp:docPr id="371603482" name="Picture 1"/>
+            <wp:cNvGraphicFramePr>
+              <a:graphicFrameLocks xmlns:a="http://schemas.openxmlformats.org/drawingml/2006/main" noChangeAspect="1"/>
+            </wp:cNvGraphicFramePr>
+            <a:graphic xmlns:a="http://schemas.openxmlformats.org/drawingml/2006/main">
+              <a:graphicData uri="http://schemas.openxmlformats.org/drawingml/2006/picture">
+                <pic:pic xmlns:pic="http://schemas.openxmlformats.org/drawingml/2006/picture">
+                  <pic:nvPicPr>
+                    <pic:cNvPr id="371603482" name=""/>
+                    <pic:cNvPicPr/>
+                  </pic:nvPicPr>
+                  <pic:blipFill>
+                    <a:blip r:embed="rId43"/>
+                    <a:stretch>
+                      <a:fillRect/>
+                    </a:stretch>
+                  </pic:blipFill>
+                  <pic:spPr>
+                    <a:xfrm>
+                      <a:off x="0" y="0"/>
+                      <a:ext cx="5943600" cy="3200400"/>
+                    </a:xfrm>
+                    <a:prstGeom prst="rect">
+                      <a:avLst/>
+                    </a:prstGeom>
+                  </pic:spPr>
+                </pic:pic>
+              </a:graphicData>
+            </a:graphic>
+          </wp:inline>
+        </w:drawing>
+      </w:r>
+    </w:p>
+    <w:p>
+      <w:pPr>
+        <w:ind w:left="0" w:firstLine="0"/>
+      </w:pPr>
+      <w:r>
+        <w:rPr>
+          <w:highlight w:val="yellow"/>
+        </w:rPr>
+        <w:t>src/com/</w:t>
+      </w:r>
+      <w:proofErr w:type="spellStart"/>
+      <w:r>
+        <w:rPr>
+          <w:highlight w:val="yellow"/>
+        </w:rPr>
+        <w:t>mindgate</w:t>
+      </w:r>
+      <w:proofErr w:type="spellEnd"/>
+      <w:r>
+        <w:rPr>
+          <w:highlight w:val="yellow"/>
+        </w:rPr>
+        <w:t>/service/DummyService.java</w:t>
+      </w:r>
+    </w:p>
+    <w:p>
+      <w:pPr>
+        <w:ind w:left="0" w:firstLine="0"/>
+      </w:pPr>
+      <w:r>
+        <w:drawing>
+          <wp:inline distT="0" distB="0" distL="0" distR="0" wp14:anchorId="579404C8" wp14:editId="373DA93A">
+            <wp:extent cx="5943600" cy="3101340"/>
+            <wp:effectExtent l="0" t="0" r="0" b="3810"/>
+            <wp:docPr id="876897132" name="Picture 1"/>
+            <wp:cNvGraphicFramePr>
+              <a:graphicFrameLocks xmlns:a="http://schemas.openxmlformats.org/drawingml/2006/main" noChangeAspect="1"/>
+            </wp:cNvGraphicFramePr>
+            <a:graphic xmlns:a="http://schemas.openxmlformats.org/drawingml/2006/main">
+              <a:graphicData uri="http://schemas.openxmlformats.org/drawingml/2006/picture">
+                <pic:pic xmlns:pic="http://schemas.openxmlformats.org/drawingml/2006/picture">
+                  <pic:nvPicPr>
+                    <pic:cNvPr id="876897132" name=""/>
+                    <pic:cNvPicPr/>
+                  </pic:nvPicPr>
+                  <pic:blipFill>
+                    <a:blip r:embed="rId44"/>
+                    <a:stretch>
+                      <a:fillRect/>
+                    </a:stretch>
+                  </pic:blipFill>
+                  <pic:spPr>
+                    <a:xfrm>
+                      <a:off x="0" y="0"/>
+                      <a:ext cx="5943600" cy="3101340"/>
+                    </a:xfrm>
+                    <a:prstGeom prst="rect">
+                      <a:avLst/>
+                    </a:prstGeom>
+                  </pic:spPr>
+                </pic:pic>
+              </a:graphicData>
+            </a:graphic>
+          </wp:inline>
+        </w:drawing>
+      </w:r>
+    </w:p>
+    <w:p>
+      <w:pPr>
+        <w:ind w:left="0" w:firstLine="0"/>
+      </w:pPr>
+      <w:r>
+        <w:rPr>
+          <w:highlight w:val="yellow"/>
+        </w:rPr>
+        <w:t>Note:</w:t>
+      </w:r>
+      <w:r>
+        <w:t xml:space="preserve"> Dao layer will have </w:t>
+      </w:r>
+      <w:proofErr w:type="spellStart"/>
+      <w:r>
+        <w:t>sql</w:t>
+      </w:r>
+      <w:proofErr w:type="spellEnd"/>
+      <w:r>
+        <w:t xml:space="preserve"> queries</w:t>
+      </w:r>
+      <w:r>
+        <w:br/>
+      </w:r>
+      <w:r>
+        <w:rPr>
+          <w:highlight w:val="yellow"/>
+        </w:rPr>
+        <w:t>Note:</w:t>
+      </w:r>
+      <w:r>
+        <w:t xml:space="preserve"> Service layer will have business logics, like calling debit &amp; credit of DAO &amp; deciding the status of the transaction</w:t>
+      </w:r>
+    </w:p>
+    <w:p>
+      <w:pPr>
+        <w:ind w:left="0" w:firstLine="0"/>
+      </w:pPr>
+      <w:r>
+        <w:rPr>
+          <w:highlight w:val="yellow"/>
+        </w:rPr>
+        <w:t>beans.xml</w:t>
+      </w:r>
+    </w:p>
+    <w:p>
+      <w:pPr>
+        <w:ind w:left="0" w:firstLine="0"/>
+      </w:pPr>
+      <w:r>
+        <w:lastRenderedPageBreak/>
+        <w:drawing>
+          <wp:inline distT="0" distB="0" distL="0" distR="0" wp14:anchorId="3FFBF6CA" wp14:editId="0C1B6A59">
+            <wp:extent cx="5943600" cy="2569210"/>
+            <wp:effectExtent l="0" t="0" r="0" b="2540"/>
+            <wp:docPr id="839152432" name="Picture 1"/>
+            <wp:cNvGraphicFramePr>
+              <a:graphicFrameLocks xmlns:a="http://schemas.openxmlformats.org/drawingml/2006/main" noChangeAspect="1"/>
+            </wp:cNvGraphicFramePr>
+            <a:graphic xmlns:a="http://schemas.openxmlformats.org/drawingml/2006/main">
+              <a:graphicData uri="http://schemas.openxmlformats.org/drawingml/2006/picture">
+                <pic:pic xmlns:pic="http://schemas.openxmlformats.org/drawingml/2006/picture">
+                  <pic:nvPicPr>
+                    <pic:cNvPr id="839152432" name=""/>
+                    <pic:cNvPicPr/>
+                  </pic:nvPicPr>
+                  <pic:blipFill>
+                    <a:blip r:embed="rId45"/>
+                    <a:stretch>
+                      <a:fillRect/>
+                    </a:stretch>
+                  </pic:blipFill>
+                  <pic:spPr>
+                    <a:xfrm>
+                      <a:off x="0" y="0"/>
+                      <a:ext cx="5943600" cy="2569210"/>
+                    </a:xfrm>
+                    <a:prstGeom prst="rect">
+                      <a:avLst/>
+                    </a:prstGeom>
+                  </pic:spPr>
+                </pic:pic>
+              </a:graphicData>
+            </a:graphic>
+          </wp:inline>
+        </w:drawing>
+      </w:r>
+      <w:r>
+        <w:t>Spring container creates 3 objects in the spring container</w:t>
+      </w:r>
+    </w:p>
+    <w:p>
+      <w:pPr>
+        <w:ind w:left="0" w:firstLine="0"/>
+      </w:pPr>
+      <w:r>
+        <w:rPr>
+          <w:noProof/>
+        </w:rPr>
+        <w:drawing>
+          <wp:inline distT="0" distB="0" distL="0" distR="0" wp14:anchorId="21B831FC" wp14:editId="78074368">
+            <wp:extent cx="5941060" cy="3422015"/>
+            <wp:effectExtent l="0" t="0" r="2540" b="6985"/>
+            <wp:docPr id="531433318" name="Picture 10"/>
+            <wp:cNvGraphicFramePr>
+              <a:graphicFrameLocks xmlns:a="http://schemas.openxmlformats.org/drawingml/2006/main" noChangeAspect="1"/>
+            </wp:cNvGraphicFramePr>
+            <a:graphic xmlns:a="http://schemas.openxmlformats.org/drawingml/2006/main">
+              <a:graphicData uri="http://schemas.openxmlformats.org/drawingml/2006/picture">
+                <pic:pic xmlns:pic="http://schemas.openxmlformats.org/drawingml/2006/picture">
+                  <pic:nvPicPr>
+                    <pic:cNvPr id="0" name="Picture 1"/>
+                    <pic:cNvPicPr>
+                      <a:picLocks noChangeAspect="1" noChangeArrowheads="1"/>
+                    </pic:cNvPicPr>
+                  </pic:nvPicPr>
+                  <pic:blipFill>
+                    <a:blip r:embed="rId46">
+                      <a:extLst>
+                        <a:ext uri="{28A0092B-C50C-407E-A947-70E740481C1C}">
+                          <a14:useLocalDpi xmlns:a14="http://schemas.microsoft.com/office/drawing/2010/main" val="0"/>
+                        </a:ext>
+                      </a:extLst>
+                    </a:blip>
+                    <a:srcRect/>
+                    <a:stretch>
+                      <a:fillRect/>
+                    </a:stretch>
+                  </pic:blipFill>
+                  <pic:spPr bwMode="auto">
+                    <a:xfrm>
+                      <a:off x="0" y="0"/>
+                      <a:ext cx="5941060" cy="3422015"/>
+                    </a:xfrm>
+                    <a:prstGeom prst="rect">
+                      <a:avLst/>
+                    </a:prstGeom>
+                    <a:noFill/>
+                    <a:ln>
+                      <a:noFill/>
+                    </a:ln>
+                  </pic:spPr>
+                </pic:pic>
+              </a:graphicData>
+            </a:graphic>
+          </wp:inline>
+        </w:drawing>
+      </w:r>
+    </w:p>
+    <w:p>
+      <w:pPr>
+        <w:ind w:left="0" w:firstLine="0"/>
+      </w:pPr>
+      <w:r>
+        <w:rPr>
+          <w:highlight w:val="yellow"/>
+        </w:rPr>
+        <w:t>src/com/</w:t>
+      </w:r>
+      <w:proofErr w:type="spellStart"/>
+      <w:r>
+        <w:rPr>
+          <w:highlight w:val="yellow"/>
+        </w:rPr>
+        <w:t>mindgate</w:t>
+      </w:r>
+      <w:proofErr w:type="spellEnd"/>
+      <w:r>
+        <w:rPr>
+          <w:highlight w:val="yellow"/>
+        </w:rPr>
+        <w:t>/controller/MainController.java</w:t>
+      </w:r>
+    </w:p>
+    <w:p>
+      <w:pPr>
+        <w:ind w:left="0" w:firstLine="0"/>
+      </w:pPr>
+      <w:r>
+        <w:lastRenderedPageBreak/>
+        <w:drawing>
+          <wp:inline distT="0" distB="0" distL="0" distR="0" wp14:anchorId="719EE29C" wp14:editId="75CA66AD">
+            <wp:extent cx="5943600" cy="2307590"/>
+            <wp:effectExtent l="0" t="0" r="0" b="0"/>
+            <wp:docPr id="1698665614" name="Picture 1"/>
+            <wp:cNvGraphicFramePr>
+              <a:graphicFrameLocks xmlns:a="http://schemas.openxmlformats.org/drawingml/2006/main" noChangeAspect="1"/>
+            </wp:cNvGraphicFramePr>
+            <a:graphic xmlns:a="http://schemas.openxmlformats.org/drawingml/2006/main">
+              <a:graphicData uri="http://schemas.openxmlformats.org/drawingml/2006/picture">
+                <pic:pic xmlns:pic="http://schemas.openxmlformats.org/drawingml/2006/picture">
+                  <pic:nvPicPr>
+                    <pic:cNvPr id="1698665614" name=""/>
+                    <pic:cNvPicPr/>
+                  </pic:nvPicPr>
+                  <pic:blipFill>
+                    <a:blip r:embed="rId47"/>
+                    <a:stretch>
+                      <a:fillRect/>
+                    </a:stretch>
+                  </pic:blipFill>
+                  <pic:spPr>
+                    <a:xfrm>
+                      <a:off x="0" y="0"/>
+                      <a:ext cx="5943600" cy="2307590"/>
+                    </a:xfrm>
+                    <a:prstGeom prst="rect">
+                      <a:avLst/>
+                    </a:prstGeom>
+                  </pic:spPr>
+                </pic:pic>
+              </a:graphicData>
+            </a:graphic>
+          </wp:inline>
+        </w:drawing>
+      </w:r>
+    </w:p>
+    <w:p>
+      <w:pPr>
+        <w:ind w:left="0" w:firstLine="0"/>
+      </w:pPr>
+      <w:r>
+        <w:rPr>
+          <w:highlight w:val="yellow"/>
+        </w:rPr>
+        <w:t>Output:</w:t>
+      </w:r>
+    </w:p>
+    <w:p>
+      <w:pPr>
+        <w:ind w:left="0" w:firstLine="0"/>
+      </w:pPr>
+      <w:r>
+        <w:drawing>
+          <wp:inline distT="0" distB="0" distL="0" distR="0" wp14:anchorId="0E5AB328" wp14:editId="4897C2F9">
+            <wp:extent cx="4467849" cy="1790950"/>
+            <wp:effectExtent l="0" t="0" r="9525" b="0"/>
+            <wp:docPr id="661045290" name="Picture 1"/>
+            <wp:cNvGraphicFramePr>
+              <a:graphicFrameLocks xmlns:a="http://schemas.openxmlformats.org/drawingml/2006/main" noChangeAspect="1"/>
+            </wp:cNvGraphicFramePr>
+            <a:graphic xmlns:a="http://schemas.openxmlformats.org/drawingml/2006/main">
+              <a:graphicData uri="http://schemas.openxmlformats.org/drawingml/2006/picture">
+                <pic:pic xmlns:pic="http://schemas.openxmlformats.org/drawingml/2006/picture">
+                  <pic:nvPicPr>
+                    <pic:cNvPr id="661045290" name=""/>
+                    <pic:cNvPicPr/>
+                  </pic:nvPicPr>
+                  <pic:blipFill>
+                    <a:blip r:embed="rId48"/>
+                    <a:stretch>
+                      <a:fillRect/>
+                    </a:stretch>
+                  </pic:blipFill>
+                  <pic:spPr>
+                    <a:xfrm>
+                      <a:off x="0" y="0"/>
+                      <a:ext cx="4467849" cy="1790950"/>
+                    </a:xfrm>
+                    <a:prstGeom prst="rect">
+                      <a:avLst/>
+                    </a:prstGeom>
+                  </pic:spPr>
+                </pic:pic>
+              </a:graphicData>
+            </a:graphic>
+          </wp:inline>
+        </w:drawing>
+      </w:r>
+    </w:p>
+    <w:p>
+      <w:pPr>
+        <w:ind w:left="0" w:firstLine="0"/>
+      </w:pPr>
+      <w:r>
+        <w:rPr>
+          <w:highlight w:val="yellow"/>
+        </w:rPr>
+        <w:t>MVC architecture</w:t>
+      </w:r>
+    </w:p>
+    <w:p>
+      <w:pPr>
+        <w:ind w:left="0" w:firstLine="0"/>
+      </w:pPr>
+      <w:r>
+        <w:rPr>
+          <w:noProof/>
+        </w:rPr>
+        <w:drawing>
+          <wp:inline distT="0" distB="0" distL="0" distR="0" wp14:anchorId="559785BF" wp14:editId="612146F7">
+            <wp:extent cx="5935345" cy="2804795"/>
+            <wp:effectExtent l="0" t="0" r="8255" b="0"/>
+            <wp:docPr id="1814268052" name="Picture 11"/>
+            <wp:cNvGraphicFramePr>
+              <a:graphicFrameLocks xmlns:a="http://schemas.openxmlformats.org/drawingml/2006/main" noChangeAspect="1"/>
+            </wp:cNvGraphicFramePr>
+            <a:graphic xmlns:a="http://schemas.openxmlformats.org/drawingml/2006/main">
+              <a:graphicData uri="http://schemas.openxmlformats.org/drawingml/2006/picture">
+                <pic:pic xmlns:pic="http://schemas.openxmlformats.org/drawingml/2006/picture">
+                  <pic:nvPicPr>
+                    <pic:cNvPr id="0" name="Picture 2"/>
+                    <pic:cNvPicPr>
+                      <a:picLocks noChangeAspect="1" noChangeArrowheads="1"/>
+                    </pic:cNvPicPr>
+                  </pic:nvPicPr>
+                  <pic:blipFill>
+                    <a:blip r:embed="rId49">
+                      <a:extLst>
+                        <a:ext uri="{28A0092B-C50C-407E-A947-70E740481C1C}">
+                          <a14:useLocalDpi xmlns:a14="http://schemas.microsoft.com/office/drawing/2010/main" val="0"/>
+                        </a:ext>
+                      </a:extLst>
+                    </a:blip>
+                    <a:srcRect/>
+                    <a:stretch>
+                      <a:fillRect/>
+                    </a:stretch>
+                  </pic:blipFill>
+                  <pic:spPr bwMode="auto">
+                    <a:xfrm>
+                      <a:off x="0" y="0"/>
+                      <a:ext cx="5935345" cy="2804795"/>
+                    </a:xfrm>
+                    <a:prstGeom prst="rect">
+                      <a:avLst/>
+                    </a:prstGeom>
+                    <a:noFill/>
+                    <a:ln>
+                      <a:noFill/>
+                    </a:ln>
+                  </pic:spPr>
+                </pic:pic>
+              </a:graphicData>
+            </a:graphic>
+          </wp:inline>
+        </w:drawing>
+      </w:r>
+    </w:p>
+    <w:p>
+      <w:pPr>
+        <w:ind w:left="0" w:firstLine="0"/>
+      </w:pPr>
+      <w:r>
+        <w:rPr>
+          <w:highlight w:val="yellow"/>
+        </w:rPr>
+        <w:lastRenderedPageBreak/>
+        <w:t>How to create application loosely coupled</w:t>
+      </w:r>
+    </w:p>
+    <w:p>
+      <w:pPr>
+        <w:ind w:left="0" w:firstLine="0"/>
+      </w:pPr>
+      <w:r>
+        <w:t>Flexible to the changes</w:t>
+      </w:r>
+    </w:p>
+    <w:p>
+      <w:pPr>
+        <w:pStyle w:val="ListParagraph"/>
+        <w:numPr>
+          <w:ilvl w:val="0"/>
+          <w:numId w:val="24"/>
+        </w:numPr>
+      </w:pPr>
+      <w:r>
+        <w:t>If DAO layer is modified, then other layers must not be changed</w:t>
+      </w:r>
+    </w:p>
+    <w:p>
+      <w:pPr>
+        <w:pStyle w:val="ListParagraph"/>
+        <w:numPr>
+          <w:ilvl w:val="0"/>
+          <w:numId w:val="24"/>
+        </w:numPr>
+      </w:pPr>
+      <w:r>
+        <w:t>Same thing is applied even in Service/controller/view layer</w:t>
+      </w:r>
+    </w:p>
+    <w:p>
+      <w:pPr>
+        <w:pStyle w:val="ListParagraph"/>
+        <w:numPr>
+          <w:ilvl w:val="0"/>
+          <w:numId w:val="24"/>
+        </w:numPr>
+      </w:pPr>
+      <w:r>
+        <w:t xml:space="preserve">You must </w:t>
+      </w:r>
+      <w:r>
+        <w:t xml:space="preserve">use </w:t>
+      </w:r>
+      <w:r>
+        <w:t>interface based approach</w:t>
+      </w:r>
+      <w:r>
+        <w:t>, the client code use</w:t>
+      </w:r>
+      <w:r>
+        <w:t>s</w:t>
+      </w:r>
+      <w:r>
+        <w:t xml:space="preserve"> interface to call the methods</w:t>
+      </w:r>
+    </w:p>
+    <w:p>
+      <w:pPr>
+        <w:ind w:left="0" w:firstLine="0"/>
+      </w:pPr>
+      <w:r>
+        <w:rPr>
+          <w:noProof/>
+        </w:rPr>
+        <w:drawing>
+          <wp:inline distT="0" distB="0" distL="0" distR="0" wp14:anchorId="7BD18050" wp14:editId="42296C1E">
+            <wp:extent cx="5935345" cy="3158490"/>
+            <wp:effectExtent l="0" t="0" r="8255" b="3810"/>
+            <wp:docPr id="1373719575" name="Picture 12"/>
+            <wp:cNvGraphicFramePr>
+              <a:graphicFrameLocks xmlns:a="http://schemas.openxmlformats.org/drawingml/2006/main" noChangeAspect="1"/>
+            </wp:cNvGraphicFramePr>
+            <a:graphic xmlns:a="http://schemas.openxmlformats.org/drawingml/2006/main">
+              <a:graphicData uri="http://schemas.openxmlformats.org/drawingml/2006/picture">
+                <pic:pic xmlns:pic="http://schemas.openxmlformats.org/drawingml/2006/picture">
+                  <pic:nvPicPr>
+                    <pic:cNvPr id="0" name="Picture 3"/>
+                    <pic:cNvPicPr>
+                      <a:picLocks noChangeAspect="1" noChangeArrowheads="1"/>
+                    </pic:cNvPicPr>
+                  </pic:nvPicPr>
+                  <pic:blipFill>
+                    <a:blip r:embed="rId50">
+                      <a:extLst>
+                        <a:ext uri="{28A0092B-C50C-407E-A947-70E740481C1C}">
+                          <a14:useLocalDpi xmlns:a14="http://schemas.microsoft.com/office/drawing/2010/main" val="0"/>
+                        </a:ext>
+                      </a:extLst>
+                    </a:blip>
+                    <a:srcRect/>
+                    <a:stretch>
+                      <a:fillRect/>
+                    </a:stretch>
+                  </pic:blipFill>
+                  <pic:spPr bwMode="auto">
+                    <a:xfrm>
+                      <a:off x="0" y="0"/>
+                      <a:ext cx="5935345" cy="3158490"/>
+                    </a:xfrm>
+                    <a:prstGeom prst="rect">
+                      <a:avLst/>
+                    </a:prstGeom>
+                    <a:noFill/>
+                    <a:ln>
+                      <a:noFill/>
+                    </a:ln>
+                  </pic:spPr>
+                </pic:pic>
+              </a:graphicData>
+            </a:graphic>
+          </wp:inline>
+        </w:drawing>
+      </w:r>
+    </w:p>
+    <w:p>
+      <w:pPr>
+        <w:ind w:left="0" w:firstLine="0"/>
+      </w:pPr>
+    </w:p>
+    <w:p>
+      <w:pPr>
+        <w:ind w:left="0" w:firstLine="0"/>
+      </w:pPr>
+    </w:p>
+    <w:p>
+      <w:pPr>
+        <w:ind w:left="0" w:firstLine="0"/>
+      </w:pPr>
+    </w:p>
+    <w:p>
+      <w:pPr>
+        <w:ind w:left="0" w:firstLine="0"/>
+      </w:pPr>
+    </w:p>
+    <w:p>
+      <w:pPr>
+        <w:ind w:left="0" w:firstLine="0"/>
+      </w:pPr>
+    </w:p>
+    <w:p>
+      <w:pPr>
+        <w:ind w:left="0" w:firstLine="0"/>
+      </w:pPr>
+    </w:p>
+    <w:p>
+      <w:pPr>
+        <w:ind w:left="0" w:firstLine="0"/>
+      </w:pPr>
+    </w:p>
+    <w:p>
+      <w:pPr>
+        <w:ind w:left="0" w:firstLine="0"/>
+      </w:pPr>
+    </w:p>
+    <w:p>
+      <w:pPr>
+        <w:ind w:left="0" w:firstLine="0"/>
+      </w:pPr>
+      <w:r>
+        <w:rPr>
+          <w:highlight w:val="yellow"/>
+        </w:rPr>
+        <w:lastRenderedPageBreak/>
+        <w:t>Spring has many modules to ease the development process</w:t>
+      </w:r>
+    </w:p>
+    <w:p>
+      <w:pPr>
+        <w:pStyle w:val="ListParagraph"/>
+        <w:numPr>
+          <w:ilvl w:val="0"/>
+          <w:numId w:val="25"/>
+        </w:numPr>
+      </w:pPr>
+      <w:r>
+        <w:t>spring context: Takes care of DI, Container initialization, type conversion</w:t>
+      </w:r>
+    </w:p>
+    <w:p>
+      <w:pPr>
+        <w:pStyle w:val="ListParagraph"/>
+        <w:numPr>
+          <w:ilvl w:val="0"/>
+          <w:numId w:val="25"/>
+        </w:numPr>
+      </w:pPr>
+      <w:r>
+        <w:t>spring jdbc: Simplifies DB interactions by taking care of exception handling, creating connections, setting values to the ?, closing connections</w:t>
+      </w:r>
+    </w:p>
+    <w:p>
+      <w:pPr>
+        <w:pStyle w:val="ListParagraph"/>
+        <w:ind w:firstLine="0"/>
+      </w:pPr>
+      <w:r>
+        <w:t>ex: in JDBC you will write</w:t>
+      </w:r>
+      <w:r>
+        <w:br/>
+      </w:r>
+      <w:r>
+        <w:rPr>
+          <w:color w:val="FF0000"/>
+        </w:rPr>
+        <w:t>prepareStatement.setInt(1, 200);</w:t>
+      </w:r>
+      <w:r>
+        <w:rPr>
+          <w:color w:val="FF0000"/>
+        </w:rPr>
+        <w:br/>
+        <w:t>prepareStatement.setString(2, “Raj”);</w:t>
+      </w:r>
+      <w:r>
+        <w:rPr>
+          <w:color w:val="FF0000"/>
+        </w:rPr>
+        <w:br/>
+        <w:t>prepareStatement.setDouble(3, 45000);</w:t>
+      </w:r>
+      <w:r>
+        <w:rPr>
+          <w:color w:val="FF0000"/>
+        </w:rPr>
+        <w:br/>
+      </w:r>
+      <w:r>
+        <w:rPr>
+          <w:highlight w:val="yellow"/>
+        </w:rPr>
+        <w:t>In Spring JDBC</w:t>
+      </w:r>
+      <w:r>
+        <w:t>: You don’t use any JDBC Api’s like Connection, PreparedStatement, ResultSet</w:t>
+      </w:r>
+      <w:r>
+        <w:br/>
+        <w:t xml:space="preserve">You have only a few Spring JDBC Api’s like JdbcTemplate which connects to the DB &amp; has CRUD methods </w:t>
+      </w:r>
+    </w:p>
+    <w:p>
+      <w:pPr>
+        <w:pStyle w:val="ListParagraph"/>
+        <w:ind w:firstLine="0"/>
+      </w:pPr>
+      <w:r>
+        <w:t xml:space="preserve">i.e, </w:t>
+      </w:r>
+      <w:proofErr w:type="spellStart"/>
+      <w:r>
+        <w:rPr>
+          <w:color w:val="FF0000"/>
+        </w:rPr>
+        <w:t>j</w:t>
+      </w:r>
+      <w:r>
+        <w:rPr>
+          <w:color w:val="FF0000"/>
+        </w:rPr>
+        <w:t>dbcTemplate.</w:t>
+      </w:r>
+      <w:r>
+        <w:rPr>
+          <w:color w:val="FF0000"/>
+        </w:rPr>
+        <w:t>u</w:t>
+      </w:r>
+      <w:r>
+        <w:rPr>
+          <w:color w:val="FF0000"/>
+        </w:rPr>
+        <w:t>pdate</w:t>
+      </w:r>
+      <w:proofErr w:type="spellEnd"/>
+      <w:r>
+        <w:rPr>
+          <w:color w:val="FF0000"/>
+        </w:rPr>
+        <w:t>(“insert into table values(?,?,?), 200, “Raj”,45000);</w:t>
+      </w:r>
+    </w:p>
+    <w:p>
+      <w:pPr>
+        <w:ind w:left="0" w:firstLine="0"/>
+      </w:pPr>
+      <w:r>
+        <w:br/>
+      </w:r>
+      <w:r>
+        <w:rPr>
+          <w:highlight w:val="yellow"/>
+        </w:rPr>
+        <w:t>List of Spring JDBC classes</w:t>
+      </w:r>
+    </w:p>
+    <w:p>
+      <w:pPr>
+        <w:pStyle w:val="ListParagraph"/>
+        <w:numPr>
+          <w:ilvl w:val="0"/>
+          <w:numId w:val="26"/>
+        </w:numPr>
+      </w:pPr>
+      <w:r>
+        <w:rPr>
+          <w:highlight w:val="yellow"/>
+        </w:rPr>
+        <w:t>DriverManagerDataSource:</w:t>
+      </w:r>
+      <w:r>
+        <w:t xml:space="preserve"> it has properties like username, password, url, driverClassName</w:t>
+      </w:r>
+      <w:r>
+        <w:t>, this class object connects to the DB &amp; also disconnects from the DB automatically</w:t>
+      </w:r>
+    </w:p>
+    <w:p>
+      <w:pPr>
+        <w:pStyle w:val="ListParagraph"/>
+        <w:ind w:firstLine="0"/>
+      </w:pPr>
+      <w:r>
+        <w:t>&lt;bean id = “ds” class = “</w:t>
+      </w:r>
+      <w:proofErr w:type="spellStart"/>
+      <w:r>
+        <w:t>com.springframework.jdbc.</w:t>
+      </w:r>
+      <w:r>
+        <w:t>DriverManagerDatasource</w:t>
+      </w:r>
+      <w:proofErr w:type="spellEnd"/>
+      <w:r>
+        <w:t>”&gt;</w:t>
+      </w:r>
+      <w:r>
+        <w:br/>
+        <w:t xml:space="preserve">      &lt;property name = “username” value = “</w:t>
+      </w:r>
+      <w:proofErr w:type="spellStart"/>
+      <w:r>
+        <w:t>realDBUsername</w:t>
+      </w:r>
+      <w:proofErr w:type="spellEnd"/>
+      <w:r>
+        <w:t>” /&gt;</w:t>
+      </w:r>
+      <w:r>
+        <w:br/>
+        <w:t xml:space="preserve">      ….</w:t>
+      </w:r>
+      <w:r>
+        <w:br/>
+        <w:t>&lt;/bean&gt;</w:t>
+      </w:r>
+    </w:p>
+    <w:p>
+      <w:pPr>
+        <w:pStyle w:val="ListParagraph"/>
+        <w:numPr>
+          <w:ilvl w:val="0"/>
+          <w:numId w:val="26"/>
+        </w:numPr>
+      </w:pPr>
+      <w:r>
+        <w:rPr>
+          <w:highlight w:val="yellow"/>
+        </w:rPr>
+        <w:t>JdbcTemplate:</w:t>
+      </w:r>
+      <w:r>
+        <w:t xml:space="preserve"> It has a </w:t>
+      </w:r>
+      <w:r>
+        <w:t>depends on</w:t>
+      </w:r>
+      <w:r>
+        <w:t xml:space="preserve"> DriverManagerDataSource, it provides methods to perform CRUD operations like execute(</w:t>
+      </w:r>
+      <w:proofErr w:type="spellStart"/>
+      <w:r>
+        <w:t>sql</w:t>
+      </w:r>
+      <w:proofErr w:type="spellEnd"/>
+      <w:r>
+        <w:t>), executeUpdate(</w:t>
+      </w:r>
+      <w:proofErr w:type="spellStart"/>
+      <w:r>
+        <w:t>sql</w:t>
+      </w:r>
+      <w:proofErr w:type="spellEnd"/>
+      <w:r>
+        <w:t>) and so on</w:t>
+      </w:r>
+    </w:p>
+    <w:p>
+      <w:pPr>
+        <w:pStyle w:val="ListParagraph"/>
+        <w:ind w:firstLine="0"/>
+      </w:pPr>
+      <w:r>
+        <w:t>&lt;bean id = “jdbc” class = “</w:t>
+      </w:r>
+      <w:proofErr w:type="spellStart"/>
+      <w:r>
+        <w:t>com.springframework.jdbc.JdbcTemplate</w:t>
+      </w:r>
+      <w:proofErr w:type="spellEnd"/>
+      <w:r>
+        <w:t>”&gt;</w:t>
+      </w:r>
+      <w:r>
+        <w:br/>
+        <w:t xml:space="preserve">     &lt;property name = “datasource” ref = “ds” /&gt;</w:t>
+      </w:r>
+      <w:r>
+        <w:br/>
+        <w:t>&lt;/bean&gt;</w:t>
+      </w:r>
+    </w:p>
+    <w:p>
+      <w:pPr>
+        <w:ind w:left="0" w:firstLine="0"/>
+      </w:pPr>
+      <w:r>
+        <w:rPr>
+          <w:highlight w:val="yellow"/>
+        </w:rPr>
+        <w:t>Dependency Flow of DMDS, JdbcTemplate, DAO &amp; Service</w:t>
+      </w:r>
+    </w:p>
+    <w:p>
+      <w:pPr>
+        <w:ind w:left="0" w:firstLine="0"/>
+      </w:pPr>
+      <w:r>
+        <w:lastRenderedPageBreak/>
+        <w:drawing>
+          <wp:inline distT="0" distB="0" distL="0" distR="0" wp14:anchorId="7AA1BCDC" wp14:editId="442E1750">
+            <wp:extent cx="5943600" cy="3092450"/>
+            <wp:effectExtent l="0" t="0" r="0" b="0"/>
+            <wp:docPr id="60214591" name="Picture 1"/>
+            <wp:cNvGraphicFramePr>
+              <a:graphicFrameLocks xmlns:a="http://schemas.openxmlformats.org/drawingml/2006/main" noChangeAspect="1"/>
+            </wp:cNvGraphicFramePr>
+            <a:graphic xmlns:a="http://schemas.openxmlformats.org/drawingml/2006/main">
+              <a:graphicData uri="http://schemas.openxmlformats.org/drawingml/2006/picture">
+                <pic:pic xmlns:pic="http://schemas.openxmlformats.org/drawingml/2006/picture">
+                  <pic:nvPicPr>
+                    <pic:cNvPr id="60214591" name=""/>
+                    <pic:cNvPicPr/>
+                  </pic:nvPicPr>
+                  <pic:blipFill>
+                    <a:blip r:embed="rId51"/>
+                    <a:stretch>
+                      <a:fillRect/>
+                    </a:stretch>
+                  </pic:blipFill>
+                  <pic:spPr>
+                    <a:xfrm>
+                      <a:off x="0" y="0"/>
+                      <a:ext cx="5943600" cy="3092450"/>
+                    </a:xfrm>
+                    <a:prstGeom prst="rect">
+                      <a:avLst/>
+                    </a:prstGeom>
+                  </pic:spPr>
+                </pic:pic>
+              </a:graphicData>
+            </a:graphic>
+          </wp:inline>
+        </w:drawing>
+      </w:r>
+    </w:p>
+    <w:p>
+      <w:pPr>
+        <w:ind w:left="0" w:firstLine="0"/>
+      </w:pPr>
+    </w:p>
+    <w:p>
+      <w:pPr>
+        <w:ind w:left="0" w:firstLine="0"/>
+      </w:pPr>
+      <w:r>
+        <w:rPr>
+          <w:highlight w:val="yellow"/>
+        </w:rPr>
+        <w:t>Things to implement</w:t>
+      </w:r>
+    </w:p>
+    <w:p>
+      <w:pPr>
+        <w:pStyle w:val="ListParagraph"/>
+        <w:numPr>
+          <w:ilvl w:val="0"/>
+          <w:numId w:val="27"/>
+        </w:numPr>
+      </w:pPr>
+      <w:r>
+        <w:t>Table : Employee with id, name &amp; salary</w:t>
+      </w:r>
+    </w:p>
+    <w:p>
+      <w:pPr>
+        <w:pStyle w:val="ListParagraph"/>
+        <w:numPr>
+          <w:ilvl w:val="0"/>
+          <w:numId w:val="27"/>
+        </w:numPr>
+      </w:pPr>
+      <w:r>
+        <w:t>Employee class (java bean</w:t>
+      </w:r>
+      <w:r>
+        <w:t>/</w:t>
+      </w:r>
+      <w:proofErr w:type="spellStart"/>
+      <w:r>
+        <w:t>pojo</w:t>
+      </w:r>
+      <w:proofErr w:type="spellEnd"/>
+      <w:r>
+        <w:t xml:space="preserve"> class</w:t>
+      </w:r>
+      <w:r>
+        <w:t>): with id, name and salary properties</w:t>
+      </w:r>
+    </w:p>
+    <w:p>
+      <w:pPr>
+        <w:pStyle w:val="ListParagraph"/>
+        <w:ind w:firstLine="0"/>
+      </w:pPr>
+      <w:r>
+        <w:t>Employee e= new Employee(1, “Raj”, 35000); // fundamentals</w:t>
+      </w:r>
+      <w:r>
+        <w:br/>
+        <w:t>Employee e= new Employee(</w:t>
+      </w:r>
+      <w:proofErr w:type="spellStart"/>
+      <w:r>
+        <w:t>rs.getInt</w:t>
+      </w:r>
+      <w:proofErr w:type="spellEnd"/>
+      <w:r>
+        <w:t>(1), rs.getString(2), rs.getDouble(3)); // jdbc</w:t>
+      </w:r>
+    </w:p>
+    <w:p>
+      <w:pPr>
+        <w:pStyle w:val="ListParagraph"/>
+        <w:numPr>
+          <w:ilvl w:val="0"/>
+          <w:numId w:val="27"/>
+        </w:numPr>
+      </w:pPr>
+      <w:r>
+        <w:t>EmployeeDao interface: save(Employee), deleteById(int id), findById(int id)</w:t>
+      </w:r>
+    </w:p>
+    <w:p>
+      <w:pPr>
+        <w:pStyle w:val="ListParagraph"/>
+        <w:numPr>
+          <w:ilvl w:val="0"/>
+          <w:numId w:val="27"/>
+        </w:numPr>
+      </w:pPr>
+      <w:r>
+        <w:t xml:space="preserve">EmployeeDaoV1 implements EmployeeDao { jdbc template code } </w:t>
+      </w:r>
+    </w:p>
+    <w:p>
+      <w:pPr>
+        <w:pStyle w:val="ListParagraph"/>
+        <w:numPr>
+          <w:ilvl w:val="0"/>
+          <w:numId w:val="27"/>
+        </w:numPr>
+      </w:pPr>
+      <w:r>
+        <w:t>EmployeeService: Service layer that calls the DAO layer</w:t>
+      </w:r>
+    </w:p>
+    <w:p>
+      <w:pPr>
+        <w:pStyle w:val="ListParagraph"/>
+        <w:numPr>
+          <w:ilvl w:val="0"/>
+          <w:numId w:val="27"/>
+        </w:numPr>
+      </w:pPr>
+      <w:r>
+        <w:t>Main class: This acts like controller to call the Service layer</w:t>
+      </w:r>
+    </w:p>
+    <w:p>
+      <w:pPr>
+        <w:pStyle w:val="ListParagraph"/>
+        <w:numPr>
+          <w:ilvl w:val="0"/>
+          <w:numId w:val="27"/>
+        </w:numPr>
+      </w:pPr>
+      <w:r>
+        <w:t>beans.xml: configure DriverManagerDataSource &amp; JdbcTemplate</w:t>
+      </w:r>
+    </w:p>
+    <w:p>
+      <w:pPr>
+        <w:pStyle w:val="ListParagraph"/>
+        <w:numPr>
+          <w:ilvl w:val="0"/>
+          <w:numId w:val="27"/>
+        </w:numPr>
+      </w:pPr>
+      <w:r>
+        <w:t>spring-jdbc</w:t>
+      </w:r>
+      <w:r>
+        <w:t xml:space="preserve"> library &amp; oracle.jar/mysql.jar</w:t>
+      </w:r>
+      <w:r>
+        <w:t xml:space="preserve"> </w:t>
+      </w:r>
+      <w:r>
+        <w:t>needs to be added</w:t>
+      </w:r>
+    </w:p>
+    <w:p>
+      <w:pPr>
+        <w:ind w:left="0" w:firstLine="0"/>
+      </w:pPr>
+      <w:r>
+        <w:rPr>
+          <w:highlight w:val="yellow"/>
+        </w:rPr>
+        <w:t>Project setup</w:t>
+      </w:r>
+    </w:p>
+    <w:p>
+      <w:pPr>
+        <w:pStyle w:val="ListParagraph"/>
+        <w:numPr>
+          <w:ilvl w:val="0"/>
+          <w:numId w:val="28"/>
+        </w:numPr>
+      </w:pPr>
+      <w:r>
+        <w:t>New Project &gt;&gt; Add spring-context &amp; spring-jdbc dependency &gt;&gt; Add oracle jar</w:t>
+      </w:r>
+    </w:p>
+    <w:p>
+      <w:pPr>
+        <w:pStyle w:val="ListParagraph"/>
+        <w:numPr>
+          <w:ilvl w:val="0"/>
+          <w:numId w:val="28"/>
+        </w:numPr>
+      </w:pPr>
+      <w:r>
+        <w:t xml:space="preserve">Create a table employee with id(primary key), name &amp; salary </w:t>
+      </w:r>
+    </w:p>
+    <w:p>
+      <w:pPr>
+        <w:pStyle w:val="ListParagraph"/>
+        <w:numPr>
+          <w:ilvl w:val="0"/>
+          <w:numId w:val="28"/>
+        </w:numPr>
+      </w:pPr>
+      <w:r>
+        <w:t>Cr</w:t>
+      </w:r>
+      <w:r>
+        <w:t xml:space="preserve">eate beans.xml this time you will take a different xml from the GIT </w:t>
+      </w:r>
+    </w:p>
+    <w:p>
+      <w:pPr>
+        <w:ind w:left="0" w:firstLine="0"/>
+      </w:pPr>
+      <w:r>
+        <w:rPr>
+          <w:highlight w:val="yellow"/>
+        </w:rPr>
+        <w:lastRenderedPageBreak/>
+        <w:t>Creating table</w:t>
+      </w:r>
+    </w:p>
+    <w:p>
+      <w:pPr>
+        <w:ind w:left="0" w:firstLine="0"/>
+      </w:pPr>
+      <w:r>
+        <w:drawing>
+          <wp:inline distT="0" distB="0" distL="0" distR="0" wp14:anchorId="29D55311" wp14:editId="65AF1281">
+            <wp:extent cx="5943600" cy="577850"/>
+            <wp:effectExtent l="0" t="0" r="0" b="0"/>
+            <wp:docPr id="1866309764" name="Picture 1"/>
+            <wp:cNvGraphicFramePr>
+              <a:graphicFrameLocks xmlns:a="http://schemas.openxmlformats.org/drawingml/2006/main" noChangeAspect="1"/>
+            </wp:cNvGraphicFramePr>
+            <a:graphic xmlns:a="http://schemas.openxmlformats.org/drawingml/2006/main">
+              <a:graphicData uri="http://schemas.openxmlformats.org/drawingml/2006/picture">
+                <pic:pic xmlns:pic="http://schemas.openxmlformats.org/drawingml/2006/picture">
+                  <pic:nvPicPr>
+                    <pic:cNvPr id="1866309764" name=""/>
+                    <pic:cNvPicPr/>
+                  </pic:nvPicPr>
+                  <pic:blipFill>
+                    <a:blip r:embed="rId52"/>
+                    <a:stretch>
+                      <a:fillRect/>
+                    </a:stretch>
+                  </pic:blipFill>
+                  <pic:spPr>
+                    <a:xfrm>
+                      <a:off x="0" y="0"/>
+                      <a:ext cx="5943600" cy="577850"/>
+                    </a:xfrm>
+                    <a:prstGeom prst="rect">
+                      <a:avLst/>
+                    </a:prstGeom>
+                  </pic:spPr>
+                </pic:pic>
+              </a:graphicData>
+            </a:graphic>
+          </wp:inline>
+        </w:drawing>
+      </w:r>
+    </w:p>
+    <w:p>
+      <w:pPr>
+        <w:ind w:left="0" w:firstLine="0"/>
+      </w:pPr>
+      <w:r>
+        <w:rPr>
+          <w:highlight w:val="yellow"/>
+        </w:rPr>
+        <w:t>beans.xml</w:t>
+      </w:r>
+    </w:p>
+    <w:p>
+      <w:pPr>
+        <w:ind w:left="0" w:firstLine="0"/>
+      </w:pPr>
+      <w:r>
+        <w:drawing>
+          <wp:inline distT="0" distB="0" distL="0" distR="0" wp14:anchorId="4A351DF9" wp14:editId="0E79335A">
+            <wp:extent cx="5943600" cy="1974850"/>
+            <wp:effectExtent l="0" t="0" r="0" b="6350"/>
+            <wp:docPr id="783123207" name="Picture 1"/>
+            <wp:cNvGraphicFramePr>
+              <a:graphicFrameLocks xmlns:a="http://schemas.openxmlformats.org/drawingml/2006/main" noChangeAspect="1"/>
+            </wp:cNvGraphicFramePr>
+            <a:graphic xmlns:a="http://schemas.openxmlformats.org/drawingml/2006/main">
+              <a:graphicData uri="http://schemas.openxmlformats.org/drawingml/2006/picture">
+                <pic:pic xmlns:pic="http://schemas.openxmlformats.org/drawingml/2006/picture">
+                  <pic:nvPicPr>
+                    <pic:cNvPr id="783123207" name=""/>
+                    <pic:cNvPicPr/>
+                  </pic:nvPicPr>
+                  <pic:blipFill>
+                    <a:blip r:embed="rId53"/>
+                    <a:stretch>
+                      <a:fillRect/>
+                    </a:stretch>
+                  </pic:blipFill>
+                  <pic:spPr>
+                    <a:xfrm>
+                      <a:off x="0" y="0"/>
+                      <a:ext cx="5943600" cy="1974850"/>
+                    </a:xfrm>
+                    <a:prstGeom prst="rect">
+                      <a:avLst/>
+                    </a:prstGeom>
+                  </pic:spPr>
+                </pic:pic>
+              </a:graphicData>
+            </a:graphic>
+          </wp:inline>
+        </w:drawing>
+      </w:r>
+    </w:p>
+    <w:p>
+      <w:pPr>
+        <w:ind w:left="0" w:firstLine="0"/>
+      </w:pPr>
+      <w:r>
+        <w:rPr>
+          <w:highlight w:val="yellow"/>
+        </w:rPr>
+        <w:t xml:space="preserve">Creating a </w:t>
+      </w:r>
+      <w:r>
+        <w:rPr>
+          <w:highlight w:val="yellow"/>
+        </w:rPr>
+        <w:t>POJO</w:t>
+      </w:r>
+      <w:r>
+        <w:rPr>
+          <w:highlight w:val="yellow"/>
+        </w:rPr>
+        <w:t>/Java bean class</w:t>
+      </w:r>
+      <w:r>
+        <w:t xml:space="preserve"> </w:t>
+      </w:r>
+    </w:p>
+    <w:p>
+      <w:pPr>
+        <w:ind w:left="0" w:firstLine="0"/>
+      </w:pPr>
+      <w:r>
+        <w:rPr>
+          <w:highlight w:val="yellow"/>
+        </w:rPr>
+        <w:t>src/com/</w:t>
+      </w:r>
+      <w:proofErr w:type="spellStart"/>
+      <w:r>
+        <w:rPr>
+          <w:highlight w:val="yellow"/>
+        </w:rPr>
+        <w:t>mindgate</w:t>
+      </w:r>
+      <w:proofErr w:type="spellEnd"/>
+      <w:r>
+        <w:rPr>
+          <w:highlight w:val="yellow"/>
+        </w:rPr>
+        <w:t>/</w:t>
+      </w:r>
+      <w:r>
+        <w:rPr>
+          <w:highlight w:val="yellow"/>
+        </w:rPr>
+        <w:t>model/beans</w:t>
+      </w:r>
+      <w:r>
+        <w:rPr>
+          <w:highlight w:val="yellow"/>
+        </w:rPr>
+        <w:t>/Employee.java</w:t>
+      </w:r>
+    </w:p>
+    <w:p>
+      <w:pPr>
+        <w:ind w:left="0" w:firstLine="0"/>
+      </w:pPr>
+      <w:r>
+        <w:lastRenderedPageBreak/>
+        <w:drawing>
+          <wp:inline distT="0" distB="0" distL="0" distR="0" wp14:anchorId="47440639" wp14:editId="2DA0AE96">
+            <wp:extent cx="5943600" cy="5152390"/>
+            <wp:effectExtent l="0" t="0" r="0" b="0"/>
+            <wp:docPr id="458618610" name="Picture 1"/>
+            <wp:cNvGraphicFramePr>
+              <a:graphicFrameLocks xmlns:a="http://schemas.openxmlformats.org/drawingml/2006/main" noChangeAspect="1"/>
+            </wp:cNvGraphicFramePr>
+            <a:graphic xmlns:a="http://schemas.openxmlformats.org/drawingml/2006/main">
+              <a:graphicData uri="http://schemas.openxmlformats.org/drawingml/2006/picture">
+                <pic:pic xmlns:pic="http://schemas.openxmlformats.org/drawingml/2006/picture">
+                  <pic:nvPicPr>
+                    <pic:cNvPr id="458618610" name=""/>
+                    <pic:cNvPicPr/>
+                  </pic:nvPicPr>
+                  <pic:blipFill>
+                    <a:blip r:embed="rId54"/>
+                    <a:stretch>
+                      <a:fillRect/>
+                    </a:stretch>
+                  </pic:blipFill>
+                  <pic:spPr>
+                    <a:xfrm>
+                      <a:off x="0" y="0"/>
+                      <a:ext cx="5943600" cy="5152390"/>
+                    </a:xfrm>
+                    <a:prstGeom prst="rect">
+                      <a:avLst/>
+                    </a:prstGeom>
+                  </pic:spPr>
+                </pic:pic>
+              </a:graphicData>
+            </a:graphic>
+          </wp:inline>
+        </w:drawing>
+      </w:r>
+    </w:p>
+    <w:p>
+      <w:pPr>
+        <w:ind w:left="0" w:firstLine="0"/>
+      </w:pPr>
+      <w:r>
+        <w:rPr>
+          <w:highlight w:val="yellow"/>
+        </w:rPr>
+        <w:t>Creating an interface in the DAO layer &amp; Implementing it</w:t>
+      </w:r>
+    </w:p>
+    <w:p>
+      <w:pPr>
+        <w:ind w:left="0" w:firstLine="0"/>
+      </w:pPr>
+      <w:r>
+        <w:rPr>
+          <w:highlight w:val="yellow"/>
+        </w:rPr>
+        <w:t>src/com/</w:t>
+      </w:r>
+      <w:proofErr w:type="spellStart"/>
+      <w:r>
+        <w:rPr>
+          <w:highlight w:val="yellow"/>
+        </w:rPr>
+        <w:t>mindgate</w:t>
+      </w:r>
+      <w:proofErr w:type="spellEnd"/>
+      <w:r>
+        <w:rPr>
+          <w:highlight w:val="yellow"/>
+        </w:rPr>
+        <w:t>/model/dao/EmployeeRepository.java</w:t>
+      </w:r>
+    </w:p>
+    <w:p>
+      <w:pPr>
+        <w:ind w:left="0" w:firstLine="0"/>
+      </w:pPr>
+      <w:r>
+        <w:lastRenderedPageBreak/>
+        <w:drawing>
+          <wp:inline distT="0" distB="0" distL="0" distR="0" wp14:anchorId="16E5017F" wp14:editId="4BA4688C">
+            <wp:extent cx="5943600" cy="3211195"/>
+            <wp:effectExtent l="0" t="0" r="0" b="8255"/>
+            <wp:docPr id="587286714" name="Picture 1"/>
+            <wp:cNvGraphicFramePr>
+              <a:graphicFrameLocks xmlns:a="http://schemas.openxmlformats.org/drawingml/2006/main" noChangeAspect="1"/>
+            </wp:cNvGraphicFramePr>
+            <a:graphic xmlns:a="http://schemas.openxmlformats.org/drawingml/2006/main">
+              <a:graphicData uri="http://schemas.openxmlformats.org/drawingml/2006/picture">
+                <pic:pic xmlns:pic="http://schemas.openxmlformats.org/drawingml/2006/picture">
+                  <pic:nvPicPr>
+                    <pic:cNvPr id="587286714" name=""/>
+                    <pic:cNvPicPr/>
+                  </pic:nvPicPr>
+                  <pic:blipFill>
+                    <a:blip r:embed="rId55"/>
+                    <a:stretch>
+                      <a:fillRect/>
+                    </a:stretch>
+                  </pic:blipFill>
+                  <pic:spPr>
+                    <a:xfrm>
+                      <a:off x="0" y="0"/>
+                      <a:ext cx="5943600" cy="3211195"/>
+                    </a:xfrm>
+                    <a:prstGeom prst="rect">
+                      <a:avLst/>
+                    </a:prstGeom>
+                  </pic:spPr>
+                </pic:pic>
+              </a:graphicData>
+            </a:graphic>
+          </wp:inline>
+        </w:drawing>
+      </w:r>
+    </w:p>
+    <w:p>
+      <w:pPr>
+        <w:ind w:left="0" w:firstLine="0"/>
+      </w:pPr>
+      <w:r>
+        <w:rPr>
+          <w:highlight w:val="yellow"/>
+        </w:rPr>
+        <w:t xml:space="preserve">Implement EmployeeRepository in </w:t>
+      </w:r>
+      <w:proofErr w:type="spellStart"/>
+      <w:r>
+        <w:rPr>
+          <w:highlight w:val="yellow"/>
+        </w:rPr>
+        <w:t>EmployeeRepositoryJdbcImpl</w:t>
+      </w:r>
+      <w:proofErr w:type="spellEnd"/>
+    </w:p>
+    <w:p>
+      <w:pPr>
+        <w:ind w:left="0" w:firstLine="0"/>
+      </w:pPr>
+      <w:r>
+        <w:rPr>
+          <w:highlight w:val="yellow"/>
+        </w:rPr>
+        <w:t>src/com/</w:t>
+      </w:r>
+      <w:proofErr w:type="spellStart"/>
+      <w:r>
+        <w:rPr>
+          <w:highlight w:val="yellow"/>
+        </w:rPr>
+        <w:t>mindgate</w:t>
+      </w:r>
+      <w:proofErr w:type="spellEnd"/>
+      <w:r>
+        <w:rPr>
+          <w:highlight w:val="yellow"/>
+        </w:rPr>
+        <w:t>/model/dao/EmployeeRepositoryJdbcImpl.java</w:t>
+      </w:r>
+    </w:p>
+    <w:p>
+      <w:pPr>
+        <w:ind w:left="0" w:firstLine="0"/>
+      </w:pPr>
+      <w:r>
+        <w:drawing>
+          <wp:inline distT="0" distB="0" distL="0" distR="0" wp14:anchorId="5BD877E8" wp14:editId="7CAC831A">
+            <wp:extent cx="5943600" cy="2763520"/>
+            <wp:effectExtent l="0" t="0" r="0" b="0"/>
+            <wp:docPr id="600642336" name="Picture 1"/>
+            <wp:cNvGraphicFramePr>
+              <a:graphicFrameLocks xmlns:a="http://schemas.openxmlformats.org/drawingml/2006/main" noChangeAspect="1"/>
+            </wp:cNvGraphicFramePr>
+            <a:graphic xmlns:a="http://schemas.openxmlformats.org/drawingml/2006/main">
+              <a:graphicData uri="http://schemas.openxmlformats.org/drawingml/2006/picture">
+                <pic:pic xmlns:pic="http://schemas.openxmlformats.org/drawingml/2006/picture">
+                  <pic:nvPicPr>
+                    <pic:cNvPr id="600642336" name=""/>
+                    <pic:cNvPicPr/>
+                  </pic:nvPicPr>
+                  <pic:blipFill>
+                    <a:blip r:embed="rId56"/>
+                    <a:stretch>
+                      <a:fillRect/>
+                    </a:stretch>
+                  </pic:blipFill>
+                  <pic:spPr>
+                    <a:xfrm>
+                      <a:off x="0" y="0"/>
+                      <a:ext cx="5943600" cy="2763520"/>
+                    </a:xfrm>
+                    <a:prstGeom prst="rect">
+                      <a:avLst/>
+                    </a:prstGeom>
+                  </pic:spPr>
+                </pic:pic>
+              </a:graphicData>
+            </a:graphic>
+          </wp:inline>
+        </w:drawing>
+      </w:r>
+    </w:p>
+    <w:p>
+      <w:pPr>
+        <w:ind w:left="0" w:firstLine="0"/>
+      </w:pPr>
+    </w:p>
+    <w:p>
+      <w:pPr>
+        <w:ind w:left="0" w:firstLine="0"/>
+      </w:pPr>
+      <w:r>
+        <w:rPr>
+          <w:highlight w:val="yellow"/>
+        </w:rPr>
+        <w:t>Main class that mimics like Service layer</w:t>
+      </w:r>
+    </w:p>
+    <w:p>
+      <w:pPr>
+        <w:ind w:left="0" w:firstLine="0"/>
+      </w:pPr>
+      <w:r>
+        <w:lastRenderedPageBreak/>
+        <w:drawing>
+          <wp:inline distT="0" distB="0" distL="0" distR="0" wp14:anchorId="01109DF1" wp14:editId="676ECB7A">
+            <wp:extent cx="5943600" cy="2973705"/>
+            <wp:effectExtent l="0" t="0" r="0" b="0"/>
+            <wp:docPr id="1609968440" name="Picture 1"/>
+            <wp:cNvGraphicFramePr>
+              <a:graphicFrameLocks xmlns:a="http://schemas.openxmlformats.org/drawingml/2006/main" noChangeAspect="1"/>
+            </wp:cNvGraphicFramePr>
+            <a:graphic xmlns:a="http://schemas.openxmlformats.org/drawingml/2006/main">
+              <a:graphicData uri="http://schemas.openxmlformats.org/drawingml/2006/picture">
+                <pic:pic xmlns:pic="http://schemas.openxmlformats.org/drawingml/2006/picture">
+                  <pic:nvPicPr>
+                    <pic:cNvPr id="1609968440" name=""/>
+                    <pic:cNvPicPr/>
+                  </pic:nvPicPr>
+                  <pic:blipFill>
+                    <a:blip r:embed="rId57"/>
+                    <a:stretch>
+                      <a:fillRect/>
+                    </a:stretch>
+                  </pic:blipFill>
+                  <pic:spPr>
+                    <a:xfrm>
+                      <a:off x="0" y="0"/>
+                      <a:ext cx="5943600" cy="2973705"/>
+                    </a:xfrm>
+                    <a:prstGeom prst="rect">
+                      <a:avLst/>
+                    </a:prstGeom>
+                  </pic:spPr>
+                </pic:pic>
+              </a:graphicData>
+            </a:graphic>
+          </wp:inline>
+        </w:drawing>
+      </w:r>
+    </w:p>
+    <w:p>
+      <w:pPr>
+        <w:ind w:left="0" w:firstLine="0"/>
+      </w:pPr>
+    </w:p>
+    <w:p>
+      <w:pPr>
+        <w:ind w:left="0" w:firstLine="0"/>
+      </w:pPr>
+      <w:r>
+        <w:rPr>
+          <w:highlight w:val="yellow"/>
+        </w:rPr>
+        <w:t>How to read records from the JDBC template</w:t>
+      </w:r>
+    </w:p>
+    <w:p>
+      <w:pPr>
+        <w:ind w:left="0" w:firstLine="0"/>
+      </w:pPr>
+      <w:r>
+        <w:t xml:space="preserve">In JdbcTemplate you get a </w:t>
+      </w:r>
+      <w:r>
+        <w:rPr>
+          <w:color w:val="FF0000"/>
+        </w:rPr>
+        <w:t xml:space="preserve">RowMapper interface </w:t>
+      </w:r>
+      <w:r>
+        <w:t xml:space="preserve">that takes care of converting </w:t>
+      </w:r>
+      <w:proofErr w:type="spellStart"/>
+      <w:r>
+        <w:t>resultset</w:t>
+      </w:r>
+      <w:proofErr w:type="spellEnd"/>
+      <w:r>
+        <w:t xml:space="preserve"> to java object based on the select query, it can return either an object or a collection based on your query</w:t>
+      </w:r>
+    </w:p>
+    <w:p>
+      <w:pPr>
+        <w:ind w:left="0" w:firstLine="0"/>
+      </w:pPr>
+      <w:r>
+        <w:t xml:space="preserve">RowMapper is having only one abstract method called </w:t>
+      </w:r>
+      <w:proofErr w:type="spellStart"/>
+      <w:r>
+        <w:t>mapRow</w:t>
+      </w:r>
+      <w:proofErr w:type="spellEnd"/>
+      <w:r>
+        <w:t xml:space="preserve">(int rowNum, ResultSet </w:t>
+      </w:r>
+      <w:proofErr w:type="spellStart"/>
+      <w:r>
+        <w:t>rs</w:t>
+      </w:r>
+      <w:proofErr w:type="spellEnd"/>
+      <w:r>
+        <w:t>)</w:t>
+      </w:r>
+      <w:r>
+        <w:t>, you can implement using Java8 lambda expression as below</w:t>
+      </w:r>
+    </w:p>
+    <w:p>
+      <w:pPr>
+        <w:ind w:left="0" w:firstLine="0"/>
+      </w:pPr>
+      <w:r>
+        <w:t>(rowNum, result) -&gt; { return new Employee(…) } [or]</w:t>
+      </w:r>
+      <w:r>
+        <w:br/>
+        <w:t>(rowNum, result) -&gt; new Employee(…);</w:t>
+      </w:r>
+    </w:p>
+    <w:p>
+      <w:pPr>
+        <w:ind w:left="0" w:firstLine="0"/>
+      </w:pPr>
+      <w:r>
+        <w:rPr>
+          <w:highlight w:val="yellow"/>
+        </w:rPr>
+        <w:t>Note:</w:t>
+      </w:r>
+      <w:r>
+        <w:t xml:space="preserve"> First generate 2 constructors in Employee class</w:t>
+      </w:r>
+    </w:p>
+    <w:p>
+      <w:pPr>
+        <w:ind w:left="0" w:firstLine="0"/>
+      </w:pPr>
+      <w:r>
+        <w:lastRenderedPageBreak/>
+        <w:drawing>
+          <wp:inline distT="0" distB="0" distL="0" distR="0" wp14:anchorId="3E2F3369" wp14:editId="28D32BA8">
+            <wp:extent cx="5943600" cy="3215640"/>
+            <wp:effectExtent l="0" t="0" r="0" b="3810"/>
+            <wp:docPr id="1365700136" name="Picture 1"/>
+            <wp:cNvGraphicFramePr>
+              <a:graphicFrameLocks xmlns:a="http://schemas.openxmlformats.org/drawingml/2006/main" noChangeAspect="1"/>
+            </wp:cNvGraphicFramePr>
+            <a:graphic xmlns:a="http://schemas.openxmlformats.org/drawingml/2006/main">
+              <a:graphicData uri="http://schemas.openxmlformats.org/drawingml/2006/picture">
+                <pic:pic xmlns:pic="http://schemas.openxmlformats.org/drawingml/2006/picture">
+                  <pic:nvPicPr>
+                    <pic:cNvPr id="1365700136" name=""/>
+                    <pic:cNvPicPr/>
+                  </pic:nvPicPr>
+                  <pic:blipFill>
+                    <a:blip r:embed="rId58"/>
+                    <a:stretch>
+                      <a:fillRect/>
+                    </a:stretch>
+                  </pic:blipFill>
+                  <pic:spPr>
+                    <a:xfrm>
+                      <a:off x="0" y="0"/>
+                      <a:ext cx="5943600" cy="3215640"/>
+                    </a:xfrm>
+                    <a:prstGeom prst="rect">
+                      <a:avLst/>
+                    </a:prstGeom>
+                  </pic:spPr>
+                </pic:pic>
+              </a:graphicData>
+            </a:graphic>
+          </wp:inline>
+        </w:drawing>
+      </w:r>
+    </w:p>
+    <w:p>
+      <w:pPr>
+        <w:ind w:left="0" w:firstLine="0"/>
+      </w:pPr>
+      <w:r>
+        <w:t xml:space="preserve">JdbcTemplate has </w:t>
+      </w:r>
+      <w:r>
+        <w:t>methods that takes select queries</w:t>
+      </w:r>
+      <w:r>
+        <w:t>.</w:t>
+      </w:r>
+    </w:p>
+    <w:p>
+      <w:pPr>
+        <w:ind w:left="0" w:firstLine="0"/>
+      </w:pPr>
+      <w:r>
+        <w:rPr>
+          <w:color w:val="FF0000"/>
+        </w:rPr>
+        <w:t>queryForObject</w:t>
+      </w:r>
+      <w:r>
+        <w:rPr>
+          <w:color w:val="FF0000"/>
+        </w:rPr>
+        <w:t xml:space="preserve">(query, </w:t>
+      </w:r>
+      <w:proofErr w:type="spellStart"/>
+      <w:r>
+        <w:rPr>
+          <w:color w:val="FF0000"/>
+        </w:rPr>
+        <w:t>rowMapperImpl</w:t>
+      </w:r>
+      <w:proofErr w:type="spellEnd"/>
+      <w:r>
+        <w:rPr>
+          <w:color w:val="FF0000"/>
+        </w:rPr>
+        <w:t xml:space="preserve">, …arguments): </w:t>
+      </w:r>
+      <w:r>
+        <w:t>This is used when you want a query with conditions, ideally for one object</w:t>
+      </w:r>
+    </w:p>
+    <w:p>
+      <w:pPr>
+        <w:ind w:left="0" w:firstLine="0"/>
+      </w:pPr>
+      <w:r>
+        <w:rPr>
+          <w:color w:val="FF0000"/>
+        </w:rPr>
+        <w:t>query</w:t>
+      </w:r>
+      <w:r>
+        <w:rPr>
+          <w:color w:val="FF0000"/>
+        </w:rPr>
+        <w:t xml:space="preserve">(query, </w:t>
+      </w:r>
+      <w:proofErr w:type="spellStart"/>
+      <w:r>
+        <w:rPr>
+          <w:color w:val="FF0000"/>
+        </w:rPr>
+        <w:t>rowMapperImpl</w:t>
+      </w:r>
+      <w:proofErr w:type="spellEnd"/>
+      <w:r>
+        <w:rPr>
+          <w:color w:val="FF0000"/>
+        </w:rPr>
+        <w:t xml:space="preserve">): </w:t>
+      </w:r>
+      <w:r>
+        <w:t>This is used to get all the rows</w:t>
+      </w:r>
+    </w:p>
+    <w:p>
+      <w:pPr>
+        <w:ind w:left="0" w:firstLine="0"/>
+      </w:pPr>
+    </w:p>
+    <w:p>
+      <w:pPr>
+        <w:ind w:left="0" w:firstLine="0"/>
+      </w:pPr>
+      <w:r>
+        <w:drawing>
+          <wp:inline distT="0" distB="0" distL="0" distR="0" wp14:anchorId="6C54AE66" wp14:editId="504985F2">
+            <wp:extent cx="5943600" cy="2252980"/>
+            <wp:effectExtent l="0" t="0" r="0" b="0"/>
+            <wp:docPr id="804612326" name="Picture 1"/>
+            <wp:cNvGraphicFramePr>
+              <a:graphicFrameLocks xmlns:a="http://schemas.openxmlformats.org/drawingml/2006/main" noChangeAspect="1"/>
+            </wp:cNvGraphicFramePr>
+            <a:graphic xmlns:a="http://schemas.openxmlformats.org/drawingml/2006/main">
+              <a:graphicData uri="http://schemas.openxmlformats.org/drawingml/2006/picture">
+                <pic:pic xmlns:pic="http://schemas.openxmlformats.org/drawingml/2006/picture">
+                  <pic:nvPicPr>
+                    <pic:cNvPr id="804612326" name=""/>
+                    <pic:cNvPicPr/>
+                  </pic:nvPicPr>
+                  <pic:blipFill>
+                    <a:blip r:embed="rId59"/>
+                    <a:stretch>
+                      <a:fillRect/>
+                    </a:stretch>
+                  </pic:blipFill>
+                  <pic:spPr>
+                    <a:xfrm>
+                      <a:off x="0" y="0"/>
+                      <a:ext cx="5943600" cy="2252980"/>
+                    </a:xfrm>
+                    <a:prstGeom prst="rect">
+                      <a:avLst/>
+                    </a:prstGeom>
+                  </pic:spPr>
+                </pic:pic>
+              </a:graphicData>
+            </a:graphic>
+          </wp:inline>
+        </w:drawing>
+      </w:r>
+    </w:p>
+    <w:p>
+      <w:pPr>
+        <w:ind w:left="0" w:firstLine="0"/>
+      </w:pPr>
+      <w:r>
+        <w:rPr>
+          <w:highlight w:val="yellow"/>
+        </w:rPr>
+        <w:t>Main class to call findById(id)</w:t>
+      </w:r>
+    </w:p>
+    <w:p>
+      <w:pPr>
+        <w:ind w:left="0" w:firstLine="0"/>
+      </w:pPr>
+      <w:r>
+        <w:lastRenderedPageBreak/>
+        <w:drawing>
+          <wp:inline distT="0" distB="0" distL="0" distR="0" wp14:anchorId="15CAF8B1" wp14:editId="0F7DF6A1">
+            <wp:extent cx="5943600" cy="1156970"/>
+            <wp:effectExtent l="0" t="0" r="0" b="5080"/>
+            <wp:docPr id="109643777" name="Picture 1"/>
+            <wp:cNvGraphicFramePr>
+              <a:graphicFrameLocks xmlns:a="http://schemas.openxmlformats.org/drawingml/2006/main" noChangeAspect="1"/>
+            </wp:cNvGraphicFramePr>
+            <a:graphic xmlns:a="http://schemas.openxmlformats.org/drawingml/2006/main">
+              <a:graphicData uri="http://schemas.openxmlformats.org/drawingml/2006/picture">
+                <pic:pic xmlns:pic="http://schemas.openxmlformats.org/drawingml/2006/picture">
+                  <pic:nvPicPr>
+                    <pic:cNvPr id="109643777" name=""/>
+                    <pic:cNvPicPr/>
+                  </pic:nvPicPr>
+                  <pic:blipFill>
+                    <a:blip r:embed="rId60"/>
+                    <a:stretch>
+                      <a:fillRect/>
+                    </a:stretch>
+                  </pic:blipFill>
+                  <pic:spPr>
+                    <a:xfrm>
+                      <a:off x="0" y="0"/>
+                      <a:ext cx="5943600" cy="1156970"/>
+                    </a:xfrm>
+                    <a:prstGeom prst="rect">
+                      <a:avLst/>
+                    </a:prstGeom>
+                  </pic:spPr>
+                </pic:pic>
+              </a:graphicData>
+            </a:graphic>
+          </wp:inline>
+        </w:drawing>
+      </w:r>
+    </w:p>
+    <w:p>
+      <w:pPr>
+        <w:ind w:left="0" w:firstLine="0"/>
+      </w:pPr>
+    </w:p>
+    <w:p>
+      <w:pPr>
+        <w:ind w:left="0" w:firstLine="0"/>
+      </w:pPr>
+      <w:r>
+        <w:rPr>
+          <w:highlight w:val="yellow"/>
+        </w:rPr>
+        <w:t>Activity:</w:t>
+      </w:r>
+    </w:p>
+    <w:p>
+      <w:pPr>
+        <w:ind w:left="0" w:firstLine="0"/>
+      </w:pPr>
+      <w:r>
+        <w:t>In DAO there are few methods which are not implemented, you need to implement them and call them through the main class</w:t>
+      </w:r>
+      <w:r>
+        <w:t xml:space="preserve">, use parameters &amp; return type of those methods as hint to </w:t>
+      </w:r>
+      <w:r>
+        <w:t xml:space="preserve">pass the input &amp; </w:t>
+      </w:r>
+      <w:r>
+        <w:t>display the output in the main class</w:t>
+      </w:r>
+    </w:p>
+    <w:p>
+      <w:pPr>
+        <w:ind w:left="0" w:firstLine="0"/>
+      </w:pPr>
+    </w:p>
+    <w:p>
+      <w:pPr>
+        <w:ind w:left="0" w:firstLine="0"/>
+      </w:pPr>
+    </w:p>
+    <w:p>
+      <w:pPr>
+        <w:ind w:left="0" w:firstLine="0"/>
+      </w:pPr>
+      <w:r>
+        <w:br/>
+      </w:r>
+    </w:p>
+    <w:p>
+      <w:pPr>
+        <w:ind w:left="0" w:firstLine="0"/>
+      </w:pPr>
+    </w:p>
+    <w:p>
+      <w:pPr>
+        <w:ind w:left="0" w:firstLine="0"/>
+      </w:pPr>
+    </w:p>
     <w:sectPr>
       <w:pgSz w:w="12240" w:h="15840"/>
       <w:pgMar w:top="1440" w:right="1440" w:bottom="1440" w:left="1440" w:header="720" w:footer="720" w:gutter="0"/>
@@ -5535,6 +8270,95 @@
     </w:lvl>
   </w:abstractNum>
   <w:abstractNum w:abstractNumId="1" w15:restartNumberingAfterBreak="0">
+    <w:nsid w:val="08FB3761"/>
+    <w:multiLevelType w:val="hybridMultilevel"/>
+    <w:tmpl w:val="FA2E6B48"/>
+    <w:lvl w:ilvl="0" w:tplc="0409000F">
+      <w:start w:val="1"/>
+      <w:numFmt w:val="decimal"/>
+      <w:lvlText w:val="%1."/>
+      <w:lvlJc w:val="left"/>
+      <w:pPr>
+        <w:ind w:left="720" w:hanging="360"/>
+      </w:pPr>
+      <w:rPr>
+        <w:rFonts w:hint="default"/>
+      </w:rPr>
+    </w:lvl>
+    <w:lvl w:ilvl="1" w:tplc="04090019" w:tentative="1">
+      <w:start w:val="1"/>
+      <w:numFmt w:val="lowerLetter"/>
+      <w:lvlText w:val="%2."/>
+      <w:lvlJc w:val="left"/>
+      <w:pPr>
+        <w:ind w:left="1440" w:hanging="360"/>
+      </w:pPr>
+    </w:lvl>
+    <w:lvl w:ilvl="2" w:tplc="0409001B" w:tentative="1">
+      <w:start w:val="1"/>
+      <w:numFmt w:val="lowerRoman"/>
+      <w:lvlText w:val="%3."/>
+      <w:lvlJc w:val="right"/>
+      <w:pPr>
+        <w:ind w:left="2160" w:hanging="180"/>
+      </w:pPr>
+    </w:lvl>
+    <w:lvl w:ilvl="3" w:tplc="0409000F" w:tentative="1">
+      <w:start w:val="1"/>
+      <w:numFmt w:val="decimal"/>
+      <w:lvlText w:val="%4."/>
+      <w:lvlJc w:val="left"/>
+      <w:pPr>
+        <w:ind w:left="2880" w:hanging="360"/>
+      </w:pPr>
+    </w:lvl>
+    <w:lvl w:ilvl="4" w:tplc="04090019" w:tentative="1">
+      <w:start w:val="1"/>
+      <w:numFmt w:val="lowerLetter"/>
+      <w:lvlText w:val="%5."/>
+      <w:lvlJc w:val="left"/>
+      <w:pPr>
+        <w:ind w:left="3600" w:hanging="360"/>
+      </w:pPr>
+    </w:lvl>
+    <w:lvl w:ilvl="5" w:tplc="0409001B" w:tentative="1">
+      <w:start w:val="1"/>
+      <w:numFmt w:val="lowerRoman"/>
+      <w:lvlText w:val="%6."/>
+      <w:lvlJc w:val="right"/>
+      <w:pPr>
+        <w:ind w:left="4320" w:hanging="180"/>
+      </w:pPr>
+    </w:lvl>
+    <w:lvl w:ilvl="6" w:tplc="0409000F" w:tentative="1">
+      <w:start w:val="1"/>
+      <w:numFmt w:val="decimal"/>
+      <w:lvlText w:val="%7."/>
+      <w:lvlJc w:val="left"/>
+      <w:pPr>
+        <w:ind w:left="5040" w:hanging="360"/>
+      </w:pPr>
+    </w:lvl>
+    <w:lvl w:ilvl="7" w:tplc="04090019" w:tentative="1">
+      <w:start w:val="1"/>
+      <w:numFmt w:val="lowerLetter"/>
+      <w:lvlText w:val="%8."/>
+      <w:lvlJc w:val="left"/>
+      <w:pPr>
+        <w:ind w:left="5760" w:hanging="360"/>
+      </w:pPr>
+    </w:lvl>
+    <w:lvl w:ilvl="8" w:tplc="0409001B" w:tentative="1">
+      <w:start w:val="1"/>
+      <w:numFmt w:val="lowerRoman"/>
+      <w:lvlText w:val="%9."/>
+      <w:lvlJc w:val="right"/>
+      <w:pPr>
+        <w:ind w:left="6480" w:hanging="180"/>
+      </w:pPr>
+    </w:lvl>
+  </w:abstractNum>
+  <w:abstractNum w:abstractNumId="2" w15:restartNumberingAfterBreak="0">
     <w:nsid w:val="09C042E9"/>
     <w:multiLevelType w:val="hybridMultilevel"/>
     <w:tmpl w:val="73808542"/>
@@ -5623,7 +8447,96 @@
       </w:pPr>
     </w:lvl>
   </w:abstractNum>
-  <w:abstractNum w:abstractNumId="2" w15:restartNumberingAfterBreak="0">
+  <w:abstractNum w:abstractNumId="3" w15:restartNumberingAfterBreak="0">
+    <w:nsid w:val="14617263"/>
+    <w:multiLevelType w:val="hybridMultilevel"/>
+    <w:tmpl w:val="EE3AAA02"/>
+    <w:lvl w:ilvl="0" w:tplc="0409000F">
+      <w:start w:val="1"/>
+      <w:numFmt w:val="decimal"/>
+      <w:lvlText w:val="%1."/>
+      <w:lvlJc w:val="left"/>
+      <w:pPr>
+        <w:ind w:left="720" w:hanging="360"/>
+      </w:pPr>
+      <w:rPr>
+        <w:rFonts w:hint="default"/>
+      </w:rPr>
+    </w:lvl>
+    <w:lvl w:ilvl="1" w:tplc="04090019" w:tentative="1">
+      <w:start w:val="1"/>
+      <w:numFmt w:val="lowerLetter"/>
+      <w:lvlText w:val="%2."/>
+      <w:lvlJc w:val="left"/>
+      <w:pPr>
+        <w:ind w:left="1440" w:hanging="360"/>
+      </w:pPr>
+    </w:lvl>
+    <w:lvl w:ilvl="2" w:tplc="0409001B" w:tentative="1">
+      <w:start w:val="1"/>
+      <w:numFmt w:val="lowerRoman"/>
+      <w:lvlText w:val="%3."/>
+      <w:lvlJc w:val="right"/>
+      <w:pPr>
+        <w:ind w:left="2160" w:hanging="180"/>
+      </w:pPr>
+    </w:lvl>
+    <w:lvl w:ilvl="3" w:tplc="0409000F" w:tentative="1">
+      <w:start w:val="1"/>
+      <w:numFmt w:val="decimal"/>
+      <w:lvlText w:val="%4."/>
+      <w:lvlJc w:val="left"/>
+      <w:pPr>
+        <w:ind w:left="2880" w:hanging="360"/>
+      </w:pPr>
+    </w:lvl>
+    <w:lvl w:ilvl="4" w:tplc="04090019" w:tentative="1">
+      <w:start w:val="1"/>
+      <w:numFmt w:val="lowerLetter"/>
+      <w:lvlText w:val="%5."/>
+      <w:lvlJc w:val="left"/>
+      <w:pPr>
+        <w:ind w:left="3600" w:hanging="360"/>
+      </w:pPr>
+    </w:lvl>
+    <w:lvl w:ilvl="5" w:tplc="0409001B" w:tentative="1">
+      <w:start w:val="1"/>
+      <w:numFmt w:val="lowerRoman"/>
+      <w:lvlText w:val="%6."/>
+      <w:lvlJc w:val="right"/>
+      <w:pPr>
+        <w:ind w:left="4320" w:hanging="180"/>
+      </w:pPr>
+    </w:lvl>
+    <w:lvl w:ilvl="6" w:tplc="0409000F" w:tentative="1">
+      <w:start w:val="1"/>
+      <w:numFmt w:val="decimal"/>
+      <w:lvlText w:val="%7."/>
+      <w:lvlJc w:val="left"/>
+      <w:pPr>
+        <w:ind w:left="5040" w:hanging="360"/>
+      </w:pPr>
+    </w:lvl>
+    <w:lvl w:ilvl="7" w:tplc="04090019" w:tentative="1">
+      <w:start w:val="1"/>
+      <w:numFmt w:val="lowerLetter"/>
+      <w:lvlText w:val="%8."/>
+      <w:lvlJc w:val="left"/>
+      <w:pPr>
+        <w:ind w:left="5760" w:hanging="360"/>
+      </w:pPr>
+    </w:lvl>
+    <w:lvl w:ilvl="8" w:tplc="0409001B" w:tentative="1">
+      <w:start w:val="1"/>
+      <w:numFmt w:val="lowerRoman"/>
+      <w:lvlText w:val="%9."/>
+      <w:lvlJc w:val="right"/>
+      <w:pPr>
+        <w:ind w:left="6480" w:hanging="180"/>
+      </w:pPr>
+    </w:lvl>
+  </w:abstractNum>
+  <w:abstractNum w:abstractNumId="4" w15:restartNumberingAfterBreak="0">
     <w:nsid w:val="19395460"/>
     <w:multiLevelType w:val="hybridMultilevel"/>
     <w:tmpl w:val="AB569A26"/>
@@ -5712,7 +8625,7 @@
       </w:pPr>
     </w:lvl>
   </w:abstractNum>
-  <w:abstractNum w:abstractNumId="3" w15:restartNumberingAfterBreak="0">
+  <w:abstractNum w:abstractNumId="5" w15:restartNumberingAfterBreak="0">
     <w:nsid w:val="208135BD"/>
     <w:multiLevelType w:val="hybridMultilevel"/>
     <w:tmpl w:val="09766146"/>
@@ -5801,7 +8714,96 @@
       </w:pPr>
     </w:lvl>
   </w:abstractNum>
-  <w:abstractNum w:abstractNumId="4" w15:restartNumberingAfterBreak="0">
+  <w:abstractNum w:abstractNumId="6" w15:restartNumberingAfterBreak="0">
+    <w:nsid w:val="255F5BA8"/>
+    <w:multiLevelType w:val="hybridMultilevel"/>
+    <w:tmpl w:val="B1B27404"/>
+    <w:lvl w:ilvl="0" w:tplc="0409000F">
+      <w:start w:val="1"/>
+      <w:numFmt w:val="decimal"/>
+      <w:lvlText w:val="%1."/>
+      <w:lvlJc w:val="left"/>
+      <w:pPr>
+        <w:ind w:left="720" w:hanging="360"/>
+      </w:pPr>
+      <w:rPr>
+        <w:rFonts w:hint="default"/>
+      </w:rPr>
+    </w:lvl>
+    <w:lvl w:ilvl="1" w:tplc="04090019" w:tentative="1">
+      <w:start w:val="1"/>
+      <w:numFmt w:val="lowerLetter"/>
+      <w:lvlText w:val="%2."/>
+      <w:lvlJc w:val="left"/>
+      <w:pPr>
+        <w:ind w:left="1440" w:hanging="360"/>
+      </w:pPr>
+    </w:lvl>
+    <w:lvl w:ilvl="2" w:tplc="0409001B" w:tentative="1">
+      <w:start w:val="1"/>
+      <w:numFmt w:val="lowerRoman"/>
+      <w:lvlText w:val="%3."/>
+      <w:lvlJc w:val="right"/>
+      <w:pPr>
+        <w:ind w:left="2160" w:hanging="180"/>
+      </w:pPr>
+    </w:lvl>
+    <w:lvl w:ilvl="3" w:tplc="0409000F" w:tentative="1">
+      <w:start w:val="1"/>
+      <w:numFmt w:val="decimal"/>
+      <w:lvlText w:val="%4."/>
+      <w:lvlJc w:val="left"/>
+      <w:pPr>
+        <w:ind w:left="2880" w:hanging="360"/>
+      </w:pPr>
+    </w:lvl>
+    <w:lvl w:ilvl="4" w:tplc="04090019" w:tentative="1">
+      <w:start w:val="1"/>
+      <w:numFmt w:val="lowerLetter"/>
+      <w:lvlText w:val="%5."/>
+      <w:lvlJc w:val="left"/>
+      <w:pPr>
+        <w:ind w:left="3600" w:hanging="360"/>
+      </w:pPr>
+    </w:lvl>
+    <w:lvl w:ilvl="5" w:tplc="0409001B" w:tentative="1">
+      <w:start w:val="1"/>
+      <w:numFmt w:val="lowerRoman"/>
+      <w:lvlText w:val="%6."/>
+      <w:lvlJc w:val="right"/>
+      <w:pPr>
+        <w:ind w:left="4320" w:hanging="180"/>
+      </w:pPr>
+    </w:lvl>
+    <w:lvl w:ilvl="6" w:tplc="0409000F" w:tentative="1">
+      <w:start w:val="1"/>
+      <w:numFmt w:val="decimal"/>
+      <w:lvlText w:val="%7."/>
+      <w:lvlJc w:val="left"/>
+      <w:pPr>
+        <w:ind w:left="5040" w:hanging="360"/>
+      </w:pPr>
+    </w:lvl>
+    <w:lvl w:ilvl="7" w:tplc="04090019" w:tentative="1">
+      <w:start w:val="1"/>
+      <w:numFmt w:val="lowerLetter"/>
+      <w:lvlText w:val="%8."/>
+      <w:lvlJc w:val="left"/>
+      <w:pPr>
+        <w:ind w:left="5760" w:hanging="360"/>
+      </w:pPr>
+    </w:lvl>
+    <w:lvl w:ilvl="8" w:tplc="0409001B" w:tentative="1">
+      <w:start w:val="1"/>
+      <w:numFmt w:val="lowerRoman"/>
+      <w:lvlText w:val="%9."/>
+      <w:lvlJc w:val="right"/>
+      <w:pPr>
+        <w:ind w:left="6480" w:hanging="180"/>
+      </w:pPr>
+    </w:lvl>
+  </w:abstractNum>
+  <w:abstractNum w:abstractNumId="7" w15:restartNumberingAfterBreak="0">
     <w:nsid w:val="27E36D66"/>
     <w:multiLevelType w:val="hybridMultilevel"/>
     <w:tmpl w:val="493E540A"/>
@@ -5890,7 +8892,7 @@
       </w:pPr>
     </w:lvl>
   </w:abstractNum>
-  <w:abstractNum w:abstractNumId="5" w15:restartNumberingAfterBreak="0">
+  <w:abstractNum w:abstractNumId="8" w15:restartNumberingAfterBreak="0">
     <w:nsid w:val="28C3774C"/>
     <w:multiLevelType w:val="hybridMultilevel"/>
     <w:tmpl w:val="4B742604"/>
@@ -5979,7 +8981,7 @@
       </w:pPr>
     </w:lvl>
   </w:abstractNum>
-  <w:abstractNum w:abstractNumId="6" w15:restartNumberingAfterBreak="0">
+  <w:abstractNum w:abstractNumId="9" w15:restartNumberingAfterBreak="0">
     <w:nsid w:val="2C3775FE"/>
     <w:multiLevelType w:val="hybridMultilevel"/>
     <w:tmpl w:val="649AE836"/>
@@ -6068,7 +9070,7 @@
       </w:pPr>
     </w:lvl>
   </w:abstractNum>
-  <w:abstractNum w:abstractNumId="7" w15:restartNumberingAfterBreak="0">
+  <w:abstractNum w:abstractNumId="10" w15:restartNumberingAfterBreak="0">
     <w:nsid w:val="2E1B7CCD"/>
     <w:multiLevelType w:val="hybridMultilevel"/>
     <w:tmpl w:val="34E23B7C"/>
@@ -6157,7 +9159,7 @@
       </w:pPr>
     </w:lvl>
   </w:abstractNum>
-  <w:abstractNum w:abstractNumId="8" w15:restartNumberingAfterBreak="0">
+  <w:abstractNum w:abstractNumId="11" w15:restartNumberingAfterBreak="0">
     <w:nsid w:val="375F77BD"/>
     <w:multiLevelType w:val="hybridMultilevel"/>
     <w:tmpl w:val="E7C27E76"/>
@@ -6246,7 +9248,7 @@
       </w:pPr>
     </w:lvl>
   </w:abstractNum>
-  <w:abstractNum w:abstractNumId="9" w15:restartNumberingAfterBreak="0">
+  <w:abstractNum w:abstractNumId="12" w15:restartNumberingAfterBreak="0">
     <w:nsid w:val="38B779BC"/>
     <w:multiLevelType w:val="hybridMultilevel"/>
     <w:tmpl w:val="FC0AD502"/>
@@ -6335,7 +9337,7 @@
       </w:pPr>
     </w:lvl>
   </w:abstractNum>
-  <w:abstractNum w:abstractNumId="10" w15:restartNumberingAfterBreak="0">
+  <w:abstractNum w:abstractNumId="13" w15:restartNumberingAfterBreak="0">
     <w:nsid w:val="4190051B"/>
     <w:multiLevelType w:val="hybridMultilevel"/>
     <w:tmpl w:val="C70E10A6"/>
@@ -6424,7 +9426,7 @@
       </w:pPr>
     </w:lvl>
   </w:abstractNum>
-  <w:abstractNum w:abstractNumId="11" w15:restartNumberingAfterBreak="0">
+  <w:abstractNum w:abstractNumId="14" w15:restartNumberingAfterBreak="0">
     <w:nsid w:val="46AA189A"/>
     <w:multiLevelType w:val="hybridMultilevel"/>
     <w:tmpl w:val="FE8E351A"/>
@@ -6513,7 +9515,7 @@
       </w:pPr>
     </w:lvl>
   </w:abstractNum>
-  <w:abstractNum w:abstractNumId="12" w15:restartNumberingAfterBreak="0">
+  <w:abstractNum w:abstractNumId="15" w15:restartNumberingAfterBreak="0">
     <w:nsid w:val="4AEC06C4"/>
     <w:multiLevelType w:val="hybridMultilevel"/>
     <w:tmpl w:val="2B7A40F4"/>
@@ -6602,7 +9604,7 @@
       </w:pPr>
     </w:lvl>
   </w:abstractNum>
-  <w:abstractNum w:abstractNumId="13" w15:restartNumberingAfterBreak="0">
+  <w:abstractNum w:abstractNumId="16" w15:restartNumberingAfterBreak="0">
     <w:nsid w:val="4E0606AC"/>
     <w:multiLevelType w:val="hybridMultilevel"/>
     <w:tmpl w:val="2F183C72"/>
@@ -6691,7 +9693,7 @@
       </w:pPr>
     </w:lvl>
   </w:abstractNum>
-  <w:abstractNum w:abstractNumId="14" w15:restartNumberingAfterBreak="0">
+  <w:abstractNum w:abstractNumId="17" w15:restartNumberingAfterBreak="0">
     <w:nsid w:val="53884530"/>
     <w:multiLevelType w:val="hybridMultilevel"/>
     <w:tmpl w:val="94A4DD1E"/>
@@ -6780,7 +9782,7 @@
       </w:pPr>
     </w:lvl>
   </w:abstractNum>
-  <w:abstractNum w:abstractNumId="15" w15:restartNumberingAfterBreak="0">
+  <w:abstractNum w:abstractNumId="18" w15:restartNumberingAfterBreak="0">
     <w:nsid w:val="5E8723AA"/>
     <w:multiLevelType w:val="hybridMultilevel"/>
     <w:tmpl w:val="EB16619C"/>
@@ -6869,7 +9871,7 @@
       </w:pPr>
     </w:lvl>
   </w:abstractNum>
-  <w:abstractNum w:abstractNumId="16" w15:restartNumberingAfterBreak="0">
+  <w:abstractNum w:abstractNumId="19" w15:restartNumberingAfterBreak="0">
     <w:nsid w:val="612C2C32"/>
     <w:multiLevelType w:val="hybridMultilevel"/>
     <w:tmpl w:val="E8D60FDA"/>
@@ -6982,7 +9984,7 @@
       </w:rPr>
     </w:lvl>
   </w:abstractNum>
-  <w:abstractNum w:abstractNumId="17" w15:restartNumberingAfterBreak="0">
+  <w:abstractNum w:abstractNumId="20" w15:restartNumberingAfterBreak="0">
     <w:nsid w:val="63073EF3"/>
     <w:multiLevelType w:val="hybridMultilevel"/>
     <w:tmpl w:val="A3A460E8"/>
@@ -7071,7 +10073,7 @@
       </w:pPr>
     </w:lvl>
   </w:abstractNum>
-  <w:abstractNum w:abstractNumId="18" w15:restartNumberingAfterBreak="0">
+  <w:abstractNum w:abstractNumId="21" w15:restartNumberingAfterBreak="0">
     <w:nsid w:val="6AE40024"/>
     <w:multiLevelType w:val="hybridMultilevel"/>
     <w:tmpl w:val="059EE316"/>
@@ -7184,7 +10186,96 @@
       </w:rPr>
     </w:lvl>
   </w:abstractNum>
-  <w:abstractNum w:abstractNumId="19" w15:restartNumberingAfterBreak="0">
+  <w:abstractNum w:abstractNumId="22" w15:restartNumberingAfterBreak="0">
+    <w:nsid w:val="6B2F4022"/>
+    <w:multiLevelType w:val="hybridMultilevel"/>
+    <w:tmpl w:val="C2502B68"/>
+    <w:lvl w:ilvl="0" w:tplc="0409000F">
+      <w:start w:val="1"/>
+      <w:numFmt w:val="decimal"/>
+      <w:lvlText w:val="%1."/>
+      <w:lvlJc w:val="left"/>
+      <w:pPr>
+        <w:ind w:left="720" w:hanging="360"/>
+      </w:pPr>
+      <w:rPr>
+        <w:rFonts w:hint="default"/>
+      </w:rPr>
+    </w:lvl>
+    <w:lvl w:ilvl="1" w:tplc="04090019" w:tentative="1">
+      <w:start w:val="1"/>
+      <w:numFmt w:val="lowerLetter"/>
+      <w:lvlText w:val="%2."/>
+      <w:lvlJc w:val="left"/>
+      <w:pPr>
+        <w:ind w:left="1440" w:hanging="360"/>
+      </w:pPr>
+    </w:lvl>
+    <w:lvl w:ilvl="2" w:tplc="0409001B" w:tentative="1">
+      <w:start w:val="1"/>
+      <w:numFmt w:val="lowerRoman"/>
+      <w:lvlText w:val="%3."/>
+      <w:lvlJc w:val="right"/>
+      <w:pPr>
+        <w:ind w:left="2160" w:hanging="180"/>
+      </w:pPr>
+    </w:lvl>
+    <w:lvl w:ilvl="3" w:tplc="0409000F" w:tentative="1">
+      <w:start w:val="1"/>
+      <w:numFmt w:val="decimal"/>
+      <w:lvlText w:val="%4."/>
+      <w:lvlJc w:val="left"/>
+      <w:pPr>
+        <w:ind w:left="2880" w:hanging="360"/>
+      </w:pPr>
+    </w:lvl>
+    <w:lvl w:ilvl="4" w:tplc="04090019" w:tentative="1">
+      <w:start w:val="1"/>
+      <w:numFmt w:val="lowerLetter"/>
+      <w:lvlText w:val="%5."/>
+      <w:lvlJc w:val="left"/>
+      <w:pPr>
+        <w:ind w:left="3600" w:hanging="360"/>
+      </w:pPr>
+    </w:lvl>
+    <w:lvl w:ilvl="5" w:tplc="0409001B" w:tentative="1">
+      <w:start w:val="1"/>
+      <w:numFmt w:val="lowerRoman"/>
+      <w:lvlText w:val="%6."/>
+      <w:lvlJc w:val="right"/>
+      <w:pPr>
+        <w:ind w:left="4320" w:hanging="180"/>
+      </w:pPr>
+    </w:lvl>
+    <w:lvl w:ilvl="6" w:tplc="0409000F" w:tentative="1">
+      <w:start w:val="1"/>
+      <w:numFmt w:val="decimal"/>
+      <w:lvlText w:val="%7."/>
+      <w:lvlJc w:val="left"/>
+      <w:pPr>
+        <w:ind w:left="5040" w:hanging="360"/>
+      </w:pPr>
+    </w:lvl>
+    <w:lvl w:ilvl="7" w:tplc="04090019" w:tentative="1">
+      <w:start w:val="1"/>
+      <w:numFmt w:val="lowerLetter"/>
+      <w:lvlText w:val="%8."/>
+      <w:lvlJc w:val="left"/>
+      <w:pPr>
+        <w:ind w:left="5760" w:hanging="360"/>
+      </w:pPr>
+    </w:lvl>
+    <w:lvl w:ilvl="8" w:tplc="0409001B" w:tentative="1">
+      <w:start w:val="1"/>
+      <w:numFmt w:val="lowerRoman"/>
+      <w:lvlText w:val="%9."/>
+      <w:lvlJc w:val="right"/>
+      <w:pPr>
+        <w:ind w:left="6480" w:hanging="180"/>
+      </w:pPr>
+    </w:lvl>
+  </w:abstractNum>
+  <w:abstractNum w:abstractNumId="23" w15:restartNumberingAfterBreak="0">
     <w:nsid w:val="6DE54113"/>
     <w:multiLevelType w:val="hybridMultilevel"/>
     <w:tmpl w:val="D286FFB4"/>
@@ -7273,7 +10364,7 @@
       </w:pPr>
     </w:lvl>
   </w:abstractNum>
-  <w:abstractNum w:abstractNumId="20" w15:restartNumberingAfterBreak="0">
+  <w:abstractNum w:abstractNumId="24" w15:restartNumberingAfterBreak="0">
     <w:nsid w:val="715518D2"/>
     <w:multiLevelType w:val="hybridMultilevel"/>
     <w:tmpl w:val="A1CEE77E"/>
@@ -7362,7 +10453,96 @@
       </w:pPr>
     </w:lvl>
   </w:abstractNum>
-  <w:abstractNum w:abstractNumId="21" w15:restartNumberingAfterBreak="0">
+  <w:abstractNum w:abstractNumId="25" w15:restartNumberingAfterBreak="0">
+    <w:nsid w:val="7AF302D0"/>
+    <w:multiLevelType w:val="hybridMultilevel"/>
+    <w:tmpl w:val="1C7622C2"/>
+    <w:lvl w:ilvl="0" w:tplc="0409000F">
+      <w:start w:val="1"/>
+      <w:numFmt w:val="decimal"/>
+      <w:lvlText w:val="%1."/>
+      <w:lvlJc w:val="left"/>
+      <w:pPr>
+        <w:ind w:left="720" w:hanging="360"/>
+      </w:pPr>
+      <w:rPr>
+        <w:rFonts w:hint="default"/>
+      </w:rPr>
+    </w:lvl>
+    <w:lvl w:ilvl="1" w:tplc="04090019" w:tentative="1">
+      <w:start w:val="1"/>
+      <w:numFmt w:val="lowerLetter"/>
+      <w:lvlText w:val="%2."/>
+      <w:lvlJc w:val="left"/>
+      <w:pPr>
+        <w:ind w:left="1440" w:hanging="360"/>
+      </w:pPr>
+    </w:lvl>
+    <w:lvl w:ilvl="2" w:tplc="0409001B" w:tentative="1">
+      <w:start w:val="1"/>
+      <w:numFmt w:val="lowerRoman"/>
+      <w:lvlText w:val="%3."/>
+      <w:lvlJc w:val="right"/>
+      <w:pPr>
+        <w:ind w:left="2160" w:hanging="180"/>
+      </w:pPr>
+    </w:lvl>
+    <w:lvl w:ilvl="3" w:tplc="0409000F" w:tentative="1">
+      <w:start w:val="1"/>
+      <w:numFmt w:val="decimal"/>
+      <w:lvlText w:val="%4."/>
+      <w:lvlJc w:val="left"/>
+      <w:pPr>
+        <w:ind w:left="2880" w:hanging="360"/>
+      </w:pPr>
+    </w:lvl>
+    <w:lvl w:ilvl="4" w:tplc="04090019" w:tentative="1">
+      <w:start w:val="1"/>
+      <w:numFmt w:val="lowerLetter"/>
+      <w:lvlText w:val="%5."/>
+      <w:lvlJc w:val="left"/>
+      <w:pPr>
+        <w:ind w:left="3600" w:hanging="360"/>
+      </w:pPr>
+    </w:lvl>
+    <w:lvl w:ilvl="5" w:tplc="0409001B" w:tentative="1">
+      <w:start w:val="1"/>
+      <w:numFmt w:val="lowerRoman"/>
+      <w:lvlText w:val="%6."/>
+      <w:lvlJc w:val="right"/>
+      <w:pPr>
+        <w:ind w:left="4320" w:hanging="180"/>
+      </w:pPr>
+    </w:lvl>
+    <w:lvl w:ilvl="6" w:tplc="0409000F" w:tentative="1">
+      <w:start w:val="1"/>
+      <w:numFmt w:val="decimal"/>
+      <w:lvlText w:val="%7."/>
+      <w:lvlJc w:val="left"/>
+      <w:pPr>
+        <w:ind w:left="5040" w:hanging="360"/>
+      </w:pPr>
+    </w:lvl>
+    <w:lvl w:ilvl="7" w:tplc="04090019" w:tentative="1">
+      <w:start w:val="1"/>
+      <w:numFmt w:val="lowerLetter"/>
+      <w:lvlText w:val="%8."/>
+      <w:lvlJc w:val="left"/>
+      <w:pPr>
+        <w:ind w:left="5760" w:hanging="360"/>
+      </w:pPr>
+    </w:lvl>
+    <w:lvl w:ilvl="8" w:tplc="0409001B" w:tentative="1">
+      <w:start w:val="1"/>
+      <w:numFmt w:val="lowerRoman"/>
+      <w:lvlText w:val="%9."/>
+      <w:lvlJc w:val="right"/>
+      <w:pPr>
+        <w:ind w:left="6480" w:hanging="180"/>
+      </w:pPr>
+    </w:lvl>
+  </w:abstractNum>
+  <w:abstractNum w:abstractNumId="26" w15:restartNumberingAfterBreak="0">
     <w:nsid w:val="7E3F086F"/>
     <w:multiLevelType w:val="hybridMultilevel"/>
     <w:tmpl w:val="B8E4A8C6"/>
@@ -7451,71 +10631,178 @@
       </w:pPr>
     </w:lvl>
   </w:abstractNum>
+  <w:abstractNum w:abstractNumId="27" w15:restartNumberingAfterBreak="0">
+    <w:nsid w:val="7F4709EF"/>
+    <w:multiLevelType w:val="hybridMultilevel"/>
+    <w:tmpl w:val="A5C63E80"/>
+    <w:lvl w:ilvl="0" w:tplc="0409000F">
+      <w:start w:val="1"/>
+      <w:numFmt w:val="decimal"/>
+      <w:lvlText w:val="%1."/>
+      <w:lvlJc w:val="left"/>
+      <w:pPr>
+        <w:ind w:left="720" w:hanging="360"/>
+      </w:pPr>
+      <w:rPr>
+        <w:rFonts w:hint="default"/>
+      </w:rPr>
+    </w:lvl>
+    <w:lvl w:ilvl="1" w:tplc="04090019" w:tentative="1">
+      <w:start w:val="1"/>
+      <w:numFmt w:val="lowerLetter"/>
+      <w:lvlText w:val="%2."/>
+      <w:lvlJc w:val="left"/>
+      <w:pPr>
+        <w:ind w:left="1440" w:hanging="360"/>
+      </w:pPr>
+    </w:lvl>
+    <w:lvl w:ilvl="2" w:tplc="0409001B" w:tentative="1">
+      <w:start w:val="1"/>
+      <w:numFmt w:val="lowerRoman"/>
+      <w:lvlText w:val="%3."/>
+      <w:lvlJc w:val="right"/>
+      <w:pPr>
+        <w:ind w:left="2160" w:hanging="180"/>
+      </w:pPr>
+    </w:lvl>
+    <w:lvl w:ilvl="3" w:tplc="0409000F" w:tentative="1">
+      <w:start w:val="1"/>
+      <w:numFmt w:val="decimal"/>
+      <w:lvlText w:val="%4."/>
+      <w:lvlJc w:val="left"/>
+      <w:pPr>
+        <w:ind w:left="2880" w:hanging="360"/>
+      </w:pPr>
+    </w:lvl>
+    <w:lvl w:ilvl="4" w:tplc="04090019" w:tentative="1">
+      <w:start w:val="1"/>
+      <w:numFmt w:val="lowerLetter"/>
+      <w:lvlText w:val="%5."/>
+      <w:lvlJc w:val="left"/>
+      <w:pPr>
+        <w:ind w:left="3600" w:hanging="360"/>
+      </w:pPr>
+    </w:lvl>
+    <w:lvl w:ilvl="5" w:tplc="0409001B" w:tentative="1">
+      <w:start w:val="1"/>
+      <w:numFmt w:val="lowerRoman"/>
+      <w:lvlText w:val="%6."/>
+      <w:lvlJc w:val="right"/>
+      <w:pPr>
+        <w:ind w:left="4320" w:hanging="180"/>
+      </w:pPr>
+    </w:lvl>
+    <w:lvl w:ilvl="6" w:tplc="0409000F" w:tentative="1">
+      <w:start w:val="1"/>
+      <w:numFmt w:val="decimal"/>
+      <w:lvlText w:val="%7."/>
+      <w:lvlJc w:val="left"/>
+      <w:pPr>
+        <w:ind w:left="5040" w:hanging="360"/>
+      </w:pPr>
+    </w:lvl>
+    <w:lvl w:ilvl="7" w:tplc="04090019" w:tentative="1">
+      <w:start w:val="1"/>
+      <w:numFmt w:val="lowerLetter"/>
+      <w:lvlText w:val="%8."/>
+      <w:lvlJc w:val="left"/>
+      <w:pPr>
+        <w:ind w:left="5760" w:hanging="360"/>
+      </w:pPr>
+    </w:lvl>
+    <w:lvl w:ilvl="8" w:tplc="0409001B" w:tentative="1">
+      <w:start w:val="1"/>
+      <w:numFmt w:val="lowerRoman"/>
+      <w:lvlText w:val="%9."/>
+      <w:lvlJc w:val="right"/>
+      <w:pPr>
+        <w:ind w:left="6480" w:hanging="180"/>
+      </w:pPr>
+    </w:lvl>
+  </w:abstractNum>
   <w:num w:numId="1" w16cid:durableId="737477941">
-    <w:abstractNumId w:val="18"/>
+    <w:abstractNumId w:val="21"/>
   </w:num>
   <w:num w:numId="2" w16cid:durableId="318850016">
     <w:abstractNumId w:val="0"/>
   </w:num>
   <w:num w:numId="3" w16cid:durableId="998650033">
-    <w:abstractNumId w:val="1"/>
+    <w:abstractNumId w:val="2"/>
   </w:num>
   <w:num w:numId="4" w16cid:durableId="135032475">
+    <w:abstractNumId w:val="14"/>
+  </w:num>
+  <w:num w:numId="5" w16cid:durableId="61366640">
+    <w:abstractNumId w:val="20"/>
+  </w:num>
+  <w:num w:numId="6" w16cid:durableId="2098480118">
     <w:abstractNumId w:val="11"/>
   </w:num>
-  <w:num w:numId="5" w16cid:durableId="61366640">
+  <w:num w:numId="7" w16cid:durableId="1576351777">
+    <w:abstractNumId w:val="10"/>
+  </w:num>
+  <w:num w:numId="8" w16cid:durableId="1581794478">
+    <w:abstractNumId w:val="12"/>
+  </w:num>
+  <w:num w:numId="9" w16cid:durableId="1815681309">
+    <w:abstractNumId w:val="7"/>
+  </w:num>
+  <w:num w:numId="10" w16cid:durableId="692070237">
+    <w:abstractNumId w:val="26"/>
+  </w:num>
+  <w:num w:numId="11" w16cid:durableId="1798137229">
+    <w:abstractNumId w:val="16"/>
+  </w:num>
+  <w:num w:numId="12" w16cid:durableId="1426537384">
+    <w:abstractNumId w:val="24"/>
+  </w:num>
+  <w:num w:numId="13" w16cid:durableId="39327811">
+    <w:abstractNumId w:val="19"/>
+  </w:num>
+  <w:num w:numId="14" w16cid:durableId="904686546">
+    <w:abstractNumId w:val="8"/>
+  </w:num>
+  <w:num w:numId="15" w16cid:durableId="1252471161">
+    <w:abstractNumId w:val="9"/>
+  </w:num>
+  <w:num w:numId="16" w16cid:durableId="1489830146">
+    <w:abstractNumId w:val="4"/>
+  </w:num>
+  <w:num w:numId="17" w16cid:durableId="986206281">
     <w:abstractNumId w:val="17"/>
   </w:num>
-  <w:num w:numId="6" w16cid:durableId="2098480118">
-    <w:abstractNumId w:val="8"/>
+  <w:num w:numId="18" w16cid:durableId="1977560894">
+    <w:abstractNumId w:val="15"/>
   </w:num>
-  <w:num w:numId="7" w16cid:durableId="1576351777">
-    <w:abstractNumId w:val="7"/>
+  <w:num w:numId="19" w16cid:durableId="522519591">
+    <w:abstractNumId w:val="18"/>
   </w:num>
-  <w:num w:numId="8" w16cid:durableId="1581794478">
-    <w:abstractNumId w:val="9"/>
+  <w:num w:numId="20" w16cid:durableId="1247493006">
+    <w:abstractNumId w:val="5"/>
   </w:num>
-  <w:num w:numId="9" w16cid:durableId="1815681309">
-    <w:abstractNumId w:val="4"/>
+  <w:num w:numId="21" w16cid:durableId="158470233">
+    <w:abstractNumId w:val="23"/>
   </w:num>
-  <w:num w:numId="10" w16cid:durableId="692070237">
-    <w:abstractNumId w:val="21"/>
-  </w:num>
-  <w:num w:numId="11" w16cid:durableId="1798137229">
+  <w:num w:numId="22" w16cid:durableId="2097362599">
     <w:abstractNumId w:val="13"/>
   </w:num>
-  <w:num w:numId="12" w16cid:durableId="1426537384">
-    <w:abstractNumId w:val="20"/>
+  <w:num w:numId="23" w16cid:durableId="609362786">
+    <w:abstractNumId w:val="25"/>
   </w:num>
-  <w:num w:numId="13" w16cid:durableId="39327811">
-    <w:abstractNumId w:val="16"/>
+  <w:num w:numId="24" w16cid:durableId="1446266392">
+    <w:abstractNumId w:val="27"/>
   </w:num>
-  <w:num w:numId="14" w16cid:durableId="904686546">
-    <w:abstractNumId w:val="5"/>
+  <w:num w:numId="25" w16cid:durableId="1242911455">
+    <w:abstractNumId w:val="3"/>
   </w:num>
-  <w:num w:numId="15" w16cid:durableId="1252471161">
+  <w:num w:numId="26" w16cid:durableId="2039156478">
     <w:abstractNumId w:val="6"/>
   </w:num>
-  <w:num w:numId="16" w16cid:durableId="1489830146">
-    <w:abstractNumId w:val="2"/>
+  <w:num w:numId="27" w16cid:durableId="1472942207">
+    <w:abstractNumId w:val="22"/>
   </w:num>
-  <w:num w:numId="17" w16cid:durableId="986206281">
-    <w:abstractNumId w:val="14"/>
-  </w:num>
-  <w:num w:numId="18" w16cid:durableId="1977560894">
-    <w:abstractNumId w:val="12"/>
-  </w:num>
-  <w:num w:numId="19" w16cid:durableId="522519591">
-    <w:abstractNumId w:val="15"/>
-  </w:num>
-  <w:num w:numId="20" w16cid:durableId="1247493006">
-    <w:abstractNumId w:val="3"/>
-  </w:num>
-  <w:num w:numId="21" w16cid:durableId="158470233">
-    <w:abstractNumId w:val="19"/>
-  </w:num>
-  <w:num w:numId="22" w16cid:durableId="2097362599">
-    <w:abstractNumId w:val="10"/>
+  <w:num w:numId="28" w16cid:durableId="1027952971">
+    <w:abstractNumId w:val="1"/>
   </w:num>
 </w:numbering>
 </file>

</xml_diff>

<commit_message>
day 5 examples and notes
</commit_message>
<xml_diff>
--- a/UI and Advanced Java Notes (AutoRecovered).docx
+++ b/UI and Advanced Java Notes (AutoRecovered).docx
@@ -80,11 +80,9 @@
           <w:numId w:val="1"/>
         </w:numPr>
       </w:pPr>
-      <w:proofErr w:type="spellStart"/>
       <w:r>
         <w:t>JQuery</w:t>
       </w:r>
-      <w:proofErr w:type="spellEnd"/>
     </w:p>
     <w:p>
       <w:pPr>
@@ -297,20 +295,12 @@
       <w:pPr>
         <w:ind w:left="0" w:firstLine="0"/>
       </w:pPr>
-      <w:proofErr w:type="spellStart"/>
       <w:r>
         <w:rPr>
           <w:highlight w:val="yellow"/>
         </w:rPr>
         <w:lastRenderedPageBreak/>
-        <w:t>Self closing</w:t>
-      </w:r>
-      <w:proofErr w:type="spellEnd"/>
-      <w:r>
-        <w:rPr>
-          <w:highlight w:val="yellow"/>
-        </w:rPr>
-        <w:t xml:space="preserve"> tags:</w:t>
+        <w:t>Self closing tags:</w:t>
       </w:r>
       <w:r>
         <w:t xml:space="preserve"> These tags don’t have closing, they can be closed with the start tag itself</w:t>
@@ -321,39 +311,15 @@
         <w:ind w:left="0" w:firstLine="0"/>
       </w:pPr>
       <w:r>
-        <w:t>&lt;</w:t>
-      </w:r>
-      <w:proofErr w:type="spellStart"/>
-      <w:r>
-        <w:t>hr</w:t>
-      </w:r>
-      <w:proofErr w:type="spellEnd"/>
-      <w:r>
-        <w:t xml:space="preserve"> /&gt;: Horizontal rule</w:t>
+        <w:t>&lt;hr /&gt;: Horizontal rule</w:t>
       </w:r>
       <w:r>
         <w:br/>
-        <w:t>&lt;</w:t>
-      </w:r>
-      <w:proofErr w:type="spellStart"/>
-      <w:r>
-        <w:t>br</w:t>
-      </w:r>
-      <w:proofErr w:type="spellEnd"/>
-      <w:r>
-        <w:t xml:space="preserve"> /&gt;: This is to give a line break</w:t>
+        <w:t>&lt;br /&gt;: This is to give a line break</w:t>
       </w:r>
       <w:r>
         <w:br/>
-        <w:t>&lt;</w:t>
-      </w:r>
-      <w:proofErr w:type="spellStart"/>
-      <w:r>
-        <w:t>img</w:t>
-      </w:r>
-      <w:proofErr w:type="spellEnd"/>
-      <w:r>
-        <w:t xml:space="preserve"> /&gt;: This to display the image</w:t>
+        <w:t>&lt;img /&gt;: This to display the image</w:t>
       </w:r>
     </w:p>
     <w:p>
@@ -375,15 +341,7 @@
         <w:ind w:left="0" w:firstLine="0"/>
       </w:pPr>
       <w:r>
-        <w:t>ex: &lt;</w:t>
-      </w:r>
-      <w:proofErr w:type="spellStart"/>
-      <w:r>
-        <w:t>img</w:t>
-      </w:r>
-      <w:proofErr w:type="spellEnd"/>
-      <w:r>
-        <w:t xml:space="preserve"> src=”url” width=”200” height=”200” /&gt;</w:t>
+        <w:t>ex: &lt;img src=”url” width=”200” height=”200” /&gt;</w:t>
       </w:r>
     </w:p>
     <w:p>
@@ -458,43 +416,14 @@
         <w:ind w:left="0" w:firstLine="0"/>
       </w:pPr>
       <w:r>
-        <w:t xml:space="preserve">anchor tag is used to create the link &lt;a </w:t>
-      </w:r>
-      <w:proofErr w:type="spellStart"/>
-      <w:r>
-        <w:t>href</w:t>
-      </w:r>
-      <w:proofErr w:type="spellEnd"/>
-      <w:r>
-        <w:t>=”url”&gt;</w:t>
-      </w:r>
-      <w:proofErr w:type="spellStart"/>
-      <w:r>
-        <w:t>LinkName</w:t>
-      </w:r>
-      <w:proofErr w:type="spellEnd"/>
-      <w:r>
-        <w:t>&lt;/a&gt;</w:t>
+        <w:t>anchor tag is used to create the link &lt;a href=”url”&gt;</w:t>
+      </w:r>
+      <w:r>
+        <w:t>LinkName&lt;/a&gt;</w:t>
       </w:r>
       <w:r>
         <w:br/>
-        <w:t xml:space="preserve">&lt;a </w:t>
-      </w:r>
-      <w:proofErr w:type="spellStart"/>
-      <w:r>
-        <w:t>href</w:t>
-      </w:r>
-      <w:proofErr w:type="spellEnd"/>
-      <w:r>
-        <w:t>=”url” target=”_blank”&gt;</w:t>
-      </w:r>
-      <w:proofErr w:type="spellStart"/>
-      <w:r>
-        <w:t>LinkName</w:t>
-      </w:r>
-      <w:proofErr w:type="spellEnd"/>
-      <w:r>
-        <w:t>&lt;/a&gt;</w:t>
+        <w:t>&lt;a href=”url” target=”_blank”&gt;LinkName&lt;/a&gt;</w:t>
       </w:r>
     </w:p>
     <w:p>
@@ -520,15 +449,7 @@
         </w:numPr>
       </w:pPr>
       <w:r>
-        <w:t>ordered &lt;</w:t>
-      </w:r>
-      <w:proofErr w:type="spellStart"/>
-      <w:r>
-        <w:t>ol</w:t>
-      </w:r>
-      <w:proofErr w:type="spellEnd"/>
-      <w:r>
-        <w:t>&gt;</w:t>
+        <w:t>ordered &lt;ol&gt;</w:t>
       </w:r>
     </w:p>
     <w:p>
@@ -540,15 +461,7 @@
         </w:numPr>
       </w:pPr>
       <w:r>
-        <w:t>unordered &lt;</w:t>
-      </w:r>
-      <w:proofErr w:type="spellStart"/>
-      <w:r>
-        <w:t>ul</w:t>
-      </w:r>
-      <w:proofErr w:type="spellEnd"/>
-      <w:r>
-        <w:t>&gt;</w:t>
+        <w:t>unordered &lt;ul&gt;</w:t>
       </w:r>
     </w:p>
     <w:p>
@@ -567,39 +480,7 @@
         <w:t>Tables:</w:t>
       </w:r>
       <w:r>
-        <w:t xml:space="preserve"> &lt;table&gt; tag is used to create tables, it will have 2 child tags &lt;</w:t>
-      </w:r>
-      <w:proofErr w:type="spellStart"/>
-      <w:r>
-        <w:t>thead</w:t>
-      </w:r>
-      <w:proofErr w:type="spellEnd"/>
-      <w:r>
-        <w:t>&gt;  &amp; &lt;</w:t>
-      </w:r>
-      <w:proofErr w:type="spellStart"/>
-      <w:r>
-        <w:t>tbody</w:t>
-      </w:r>
-      <w:proofErr w:type="spellEnd"/>
-      <w:r>
-        <w:t>&gt; to create table headings &amp; table contents respectively, both uses &lt;tr&gt; to create rows, to create columns we have &lt;</w:t>
-      </w:r>
-      <w:proofErr w:type="spellStart"/>
-      <w:r>
-        <w:t>th</w:t>
-      </w:r>
-      <w:proofErr w:type="spellEnd"/>
-      <w:r>
-        <w:t>&gt; &amp; &lt;td&gt;, &lt;</w:t>
-      </w:r>
-      <w:proofErr w:type="spellStart"/>
-      <w:r>
-        <w:t>th</w:t>
-      </w:r>
-      <w:proofErr w:type="spellEnd"/>
-      <w:r>
-        <w:t xml:space="preserve">&gt; is used for heading purpose, &lt;td&gt; is used </w:t>
+        <w:t xml:space="preserve"> &lt;table&gt; tag is used to create tables, it will have 2 child tags &lt;thead&gt;  &amp; &lt;tbody&gt; to create table headings &amp; table contents respectively, both uses &lt;tr&gt; to create rows, to create columns we have &lt;th&gt; &amp; &lt;td&gt;, &lt;th&gt; is used for heading purpose, &lt;td&gt; is used </w:t>
       </w:r>
       <w:r>
         <w:t>in the table body.</w:t>
@@ -672,15 +553,7 @@
         <w:ind w:firstLine="0"/>
       </w:pPr>
       <w:r>
-        <w:t xml:space="preserve">Note: Default form submission is GET i.e., sends data through URL, hence </w:t>
-      </w:r>
-      <w:proofErr w:type="spellStart"/>
-      <w:r>
-        <w:t>its</w:t>
-      </w:r>
-      <w:proofErr w:type="spellEnd"/>
-      <w:r>
-        <w:t xml:space="preserve"> advisable to specify method=”post”</w:t>
+        <w:t>Note: Default form submission is GET i.e., sends data through URL, hence its advisable to specify method=”post”</w:t>
       </w:r>
     </w:p>
     <w:p>
@@ -727,27 +600,11 @@
       </w:r>
       <w:r>
         <w:br/>
-        <w:t xml:space="preserve">                   &lt;option value=”</w:t>
-      </w:r>
-      <w:proofErr w:type="spellStart"/>
-      <w:r>
-        <w:t>btech</w:t>
-      </w:r>
-      <w:proofErr w:type="spellEnd"/>
-      <w:r>
-        <w:t>”&gt;BTech&lt;/option&gt;</w:t>
+        <w:t xml:space="preserve">                   &lt;option value=”btech”&gt;BTech&lt;/option&gt;</w:t>
       </w:r>
       <w:r>
         <w:br/>
-        <w:t xml:space="preserve">                   &lt;option value=”</w:t>
-      </w:r>
-      <w:proofErr w:type="spellStart"/>
-      <w:r>
-        <w:t>mtech</w:t>
-      </w:r>
-      <w:proofErr w:type="spellEnd"/>
-      <w:r>
-        <w:t>”&gt;MTech&lt;/option&gt;</w:t>
+        <w:t xml:space="preserve">                   &lt;option value=”mtech”&gt;MTech&lt;/option&gt;</w:t>
       </w:r>
       <w:r>
         <w:br/>
@@ -989,23 +846,7 @@
         <w:t>ex:</w:t>
       </w:r>
       <w:r>
-        <w:t xml:space="preserve"> bootstrap, semantic-</w:t>
-      </w:r>
-      <w:proofErr w:type="spellStart"/>
-      <w:r>
-        <w:t>ui</w:t>
-      </w:r>
-      <w:proofErr w:type="spellEnd"/>
-      <w:r>
-        <w:t xml:space="preserve">, angular-materials, </w:t>
-      </w:r>
-      <w:proofErr w:type="spellStart"/>
-      <w:r>
-        <w:t>primefaces</w:t>
-      </w:r>
-      <w:proofErr w:type="spellEnd"/>
-      <w:r>
-        <w:t>, tailwind</w:t>
+        <w:t xml:space="preserve"> bootstrap, semantic-ui, angular-materials, primefaces, tailwind</w:t>
       </w:r>
     </w:p>
     <w:p>
@@ -1312,7 +1153,7 @@
                     <pic:cNvPicPr/>
                   </pic:nvPicPr>
                   <pic:blipFill>
-                    <a:blip r:embed="rId5"/>
+                    <a:blip r:embed="rId6"/>
                     <a:stretch>
                       <a:fillRect/>
                     </a:stretch>
@@ -1367,7 +1208,7 @@
                     <pic:cNvPicPr/>
                   </pic:nvPicPr>
                   <pic:blipFill>
-                    <a:blip r:embed="rId6"/>
+                    <a:blip r:embed="rId7"/>
                     <a:stretch>
                       <a:fillRect/>
                     </a:stretch>
@@ -1415,23 +1256,7 @@
         <w:ind w:left="0" w:firstLine="0"/>
       </w:pPr>
       <w:r>
-        <w:t>&lt;</w:t>
-      </w:r>
-      <w:proofErr w:type="spellStart"/>
-      <w:r>
-        <w:t>tagName</w:t>
-      </w:r>
-      <w:proofErr w:type="spellEnd"/>
-      <w:r>
-        <w:t xml:space="preserve"> onclick=”</w:t>
-      </w:r>
-      <w:proofErr w:type="spellStart"/>
-      <w:r>
-        <w:t>fn</w:t>
-      </w:r>
-      <w:proofErr w:type="spellEnd"/>
-      <w:r>
-        <w:t>()”&gt;Some content&lt;/tag&gt;</w:t>
+        <w:t>&lt;tagName onclick=”fn()”&gt;Some content&lt;/tag&gt;</w:t>
       </w:r>
     </w:p>
     <w:p>
@@ -1469,7 +1294,7 @@
                     <pic:cNvPicPr/>
                   </pic:nvPicPr>
                   <pic:blipFill>
-                    <a:blip r:embed="rId7"/>
+                    <a:blip r:embed="rId8"/>
                     <a:stretch>
                       <a:fillRect/>
                     </a:stretch>
@@ -1526,7 +1351,7 @@
                     <pic:cNvPicPr/>
                   </pic:nvPicPr>
                   <pic:blipFill>
-                    <a:blip r:embed="rId8"/>
+                    <a:blip r:embed="rId9"/>
                     <a:stretch>
                       <a:fillRect/>
                     </a:stretch>
@@ -1657,7 +1482,7 @@
                     <pic:cNvPicPr/>
                   </pic:nvPicPr>
                   <pic:blipFill>
-                    <a:blip r:embed="rId9"/>
+                    <a:blip r:embed="rId10"/>
                     <a:stretch>
                       <a:fillRect/>
                     </a:stretch>
@@ -1714,7 +1539,7 @@
                     <pic:cNvPicPr/>
                   </pic:nvPicPr>
                   <pic:blipFill>
-                    <a:blip r:embed="rId10"/>
+                    <a:blip r:embed="rId11"/>
                     <a:stretch>
                       <a:fillRect/>
                     </a:stretch>
@@ -1831,15 +1656,7 @@
         <w:ind w:left="0" w:firstLine="0"/>
       </w:pPr>
       <w:r>
-        <w:t xml:space="preserve">Javascript is derived from </w:t>
-      </w:r>
-      <w:proofErr w:type="spellStart"/>
-      <w:r>
-        <w:t>EcmaScript</w:t>
-      </w:r>
-      <w:proofErr w:type="spellEnd"/>
-      <w:r>
-        <w:t xml:space="preserve"> (ES), in ES6 they have made lot of changes that improved the Javascript syntax, those changes are:-</w:t>
+        <w:t>Javascript is derived from EcmaScript (ES), in ES6 they have made lot of changes that improved the Javascript syntax, those changes are:-</w:t>
       </w:r>
     </w:p>
     <w:p>
@@ -1950,7 +1767,7 @@
                     <pic:cNvPicPr/>
                   </pic:nvPicPr>
                   <pic:blipFill>
-                    <a:blip r:embed="rId11"/>
+                    <a:blip r:embed="rId12"/>
                     <a:stretch>
                       <a:fillRect/>
                     </a:stretch>
@@ -2007,7 +1824,7 @@
                     <pic:cNvPicPr/>
                   </pic:nvPicPr>
                   <pic:blipFill>
-                    <a:blip r:embed="rId12"/>
+                    <a:blip r:embed="rId13"/>
                     <a:stretch>
                       <a:fillRect/>
                     </a:stretch>
@@ -2340,7 +2157,7 @@
                     <pic:cNvPicPr/>
                   </pic:nvPicPr>
                   <pic:blipFill>
-                    <a:blip r:embed="rId13"/>
+                    <a:blip r:embed="rId14"/>
                     <a:stretch>
                       <a:fillRect/>
                     </a:stretch>
@@ -2431,13 +2248,8 @@
           <w:numId w:val="13"/>
         </w:numPr>
       </w:pPr>
-      <w:proofErr w:type="spellStart"/>
-      <w:r>
-        <w:t>querySelector</w:t>
-      </w:r>
-      <w:proofErr w:type="spellEnd"/>
-      <w:r>
-        <w:t>(“selector”)</w:t>
+      <w:r>
+        <w:t>querySelector(“selector”)</w:t>
       </w:r>
       <w:r>
         <w:t>: Returns the first element matching to the selector, here selector can be id, class or tag name</w:t>
@@ -2451,13 +2263,8 @@
           <w:numId w:val="13"/>
         </w:numPr>
       </w:pPr>
-      <w:proofErr w:type="spellStart"/>
-      <w:r>
-        <w:t>querySelectorAll</w:t>
-      </w:r>
-      <w:proofErr w:type="spellEnd"/>
-      <w:r>
-        <w:t>(“selector”)</w:t>
+      <w:r>
+        <w:t>querySelectorAll(“selector”)</w:t>
       </w:r>
     </w:p>
     <w:p>
@@ -2497,25 +2304,11 @@
       </w:r>
       <w:r>
         <w:br/>
-      </w:r>
-      <w:proofErr w:type="spellStart"/>
-      <w:r>
-        <w:t>document.querySelectorAll</w:t>
-      </w:r>
-      <w:proofErr w:type="spellEnd"/>
-      <w:r>
-        <w:t>(“.c1”): returns an  array of [p.c1, p.c1]</w:t>
+        <w:t>document.querySelectorAll(“.c1”): returns an  array of [p.c1, p.c1]</w:t>
       </w:r>
       <w:r>
         <w:br/>
-      </w:r>
-      <w:proofErr w:type="spellStart"/>
-      <w:r>
-        <w:t>document.querySelectorAll</w:t>
-      </w:r>
-      <w:proofErr w:type="spellEnd"/>
-      <w:r>
-        <w:t>(“p”): returns all the &lt;p&gt; elements</w:t>
+        <w:t>document.querySelectorAll(“p”): returns all the &lt;p&gt; elements</w:t>
       </w:r>
       <w:r>
         <w:br/>
@@ -2594,15 +2387,7 @@
               <w:ind w:left="0" w:firstLine="0"/>
             </w:pPr>
             <w:r>
-              <w:t>&lt;p style=”</w:t>
-            </w:r>
-            <w:proofErr w:type="spellStart"/>
-            <w:r>
-              <w:t>color:red;background-color:yellow</w:t>
-            </w:r>
-            <w:proofErr w:type="spellEnd"/>
-            <w:r>
-              <w:t>”&gt;</w:t>
+              <w:t>&lt;p style=”color:red;background-color:yellow”&gt;</w:t>
             </w:r>
           </w:p>
         </w:tc>
@@ -2622,24 +2407,12 @@
             <w:pPr>
               <w:ind w:left="0" w:firstLine="0"/>
             </w:pPr>
-            <w:proofErr w:type="spellStart"/>
             <w:r>
-              <w:t>element.style.color</w:t>
-            </w:r>
-            <w:proofErr w:type="spellEnd"/>
-            <w:r>
-              <w:t>=’red’;</w:t>
+              <w:t>element.style.color=’red’;</w:t>
             </w:r>
             <w:r>
               <w:br/>
-            </w:r>
-            <w:proofErr w:type="spellStart"/>
-            <w:r>
-              <w:t>element.style.backgroundColor</w:t>
-            </w:r>
-            <w:proofErr w:type="spellEnd"/>
-            <w:r>
-              <w:t>=’yellow’</w:t>
+              <w:t>element.style.backgroundColor=’yellow’</w:t>
             </w:r>
           </w:p>
         </w:tc>
@@ -2674,14 +2447,12 @@
       <w:r>
         <w:t xml:space="preserve"> is an object that is generated by an element, when an element generates the event, you can use </w:t>
       </w:r>
-      <w:proofErr w:type="spellStart"/>
       <w:r>
         <w:rPr>
           <w:highlight w:val="yellow"/>
         </w:rPr>
         <w:t>event.target</w:t>
       </w:r>
-      <w:proofErr w:type="spellEnd"/>
       <w:r>
         <w:t xml:space="preserve"> to know which element generated the event.</w:t>
       </w:r>
@@ -2696,23 +2467,7 @@
       </w:r>
       <w:r>
         <w:br/>
-        <w:t xml:space="preserve">hello( event ) { let </w:t>
-      </w:r>
-      <w:proofErr w:type="spellStart"/>
-      <w:r>
-        <w:t>ele</w:t>
-      </w:r>
-      <w:proofErr w:type="spellEnd"/>
-      <w:r>
-        <w:t xml:space="preserve"> = </w:t>
-      </w:r>
-      <w:proofErr w:type="spellStart"/>
-      <w:r>
-        <w:t>event.target</w:t>
-      </w:r>
-      <w:proofErr w:type="spellEnd"/>
-      <w:r>
-        <w:t xml:space="preserve"> }</w:t>
+        <w:t>hello( event ) { let ele = event.target }</w:t>
       </w:r>
     </w:p>
     <w:p>
@@ -2732,15 +2487,7 @@
       </w:r>
       <w:r>
         <w:br/>
-        <w:t xml:space="preserve">        &lt;</w:t>
-      </w:r>
-      <w:proofErr w:type="spellStart"/>
-      <w:r>
-        <w:t>img</w:t>
-      </w:r>
-      <w:proofErr w:type="spellEnd"/>
-      <w:r>
-        <w:t xml:space="preserve"> src=”…”&gt;</w:t>
+        <w:t xml:space="preserve">        &lt;img src=”…”&gt;</w:t>
       </w:r>
       <w:r>
         <w:br/>
@@ -2809,7 +2556,7 @@
                     <pic:cNvPicPr/>
                   </pic:nvPicPr>
                   <pic:blipFill>
-                    <a:blip r:embed="rId14"/>
+                    <a:blip r:embed="rId15"/>
                     <a:stretch>
                       <a:fillRect/>
                     </a:stretch>
@@ -2867,7 +2614,7 @@
                     <pic:cNvPicPr/>
                   </pic:nvPicPr>
                   <pic:blipFill>
-                    <a:blip r:embed="rId15"/>
+                    <a:blip r:embed="rId16"/>
                     <a:stretch>
                       <a:fillRect/>
                     </a:stretch>
@@ -2914,7 +2661,7 @@
                     <pic:cNvPicPr/>
                   </pic:nvPicPr>
                   <pic:blipFill>
-                    <a:blip r:embed="rId16"/>
+                    <a:blip r:embed="rId17"/>
                     <a:stretch>
                       <a:fillRect/>
                     </a:stretch>
@@ -2975,7 +2722,7 @@
                     <pic:cNvPicPr/>
                   </pic:nvPicPr>
                   <pic:blipFill>
-                    <a:blip r:embed="rId17"/>
+                    <a:blip r:embed="rId18"/>
                     <a:stretch>
                       <a:fillRect/>
                     </a:stretch>
@@ -3021,7 +2768,7 @@
                     <pic:cNvPicPr/>
                   </pic:nvPicPr>
                   <pic:blipFill>
-                    <a:blip r:embed="rId18"/>
+                    <a:blip r:embed="rId19"/>
                     <a:stretch>
                       <a:fillRect/>
                     </a:stretch>
@@ -3051,19 +2798,11 @@
       <w:pPr>
         <w:ind w:left="0" w:firstLine="0"/>
       </w:pPr>
-      <w:proofErr w:type="spellStart"/>
-      <w:r>
-        <w:rPr>
-          <w:highlight w:val="yellow"/>
-        </w:rPr>
-        <w:t>JQuery</w:t>
-      </w:r>
-      <w:proofErr w:type="spellEnd"/>
-      <w:r>
-        <w:rPr>
-          <w:highlight w:val="yellow"/>
-        </w:rPr>
-        <w:t>:</w:t>
+      <w:r>
+        <w:rPr>
+          <w:highlight w:val="yellow"/>
+        </w:rPr>
+        <w:t>JQuery:</w:t>
       </w:r>
       <w:r>
         <w:t xml:space="preserve"> It is a javascript library used to quickly manipulate DOM, it provides many inbuilt functions which are written in javascript</w:t>
@@ -3092,36 +2831,15 @@
       </w:r>
       <w:r>
         <w:br/>
-      </w:r>
-      <w:proofErr w:type="spellStart"/>
-      <w:r>
-        <w:t>element.innerHTML</w:t>
-      </w:r>
-      <w:proofErr w:type="spellEnd"/>
-      <w:r>
-        <w:t xml:space="preserve"> = ‘&lt;p&gt;Some Content&lt;/p&gt;’;</w:t>
+        <w:t>element.innerHTML = ‘&lt;p&gt;Some Content&lt;/p&gt;’;</w:t>
       </w:r>
       <w:r>
         <w:br/>
-      </w:r>
-      <w:proofErr w:type="spellStart"/>
-      <w:r>
-        <w:t>element.style.color</w:t>
-      </w:r>
-      <w:proofErr w:type="spellEnd"/>
-      <w:r>
-        <w:t>=’red’;</w:t>
+        <w:t>element.style.color=’red’;</w:t>
       </w:r>
       <w:r>
         <w:br/>
-      </w:r>
-      <w:proofErr w:type="spellStart"/>
-      <w:r>
-        <w:t>element.style.backgroundColor</w:t>
-      </w:r>
-      <w:proofErr w:type="spellEnd"/>
-      <w:r>
-        <w:t>=’yellow’;</w:t>
+        <w:t>element.style.backgroundColor=’yellow’;</w:t>
       </w:r>
       <w:r>
         <w:br/>
@@ -3136,19 +2854,11 @@
       <w:pPr>
         <w:ind w:left="0" w:firstLine="0"/>
       </w:pPr>
-      <w:proofErr w:type="spellStart"/>
-      <w:r>
-        <w:rPr>
-          <w:highlight w:val="yellow"/>
-        </w:rPr>
-        <w:t>JQuery</w:t>
-      </w:r>
-      <w:proofErr w:type="spellEnd"/>
-      <w:r>
-        <w:rPr>
-          <w:highlight w:val="yellow"/>
-        </w:rPr>
-        <w:t>:</w:t>
+      <w:r>
+        <w:rPr>
+          <w:highlight w:val="yellow"/>
+        </w:rPr>
+        <w:t>JQuery:</w:t>
       </w:r>
     </w:p>
     <w:p>
@@ -3168,15 +2878,7 @@
       </w:r>
       <w:r>
         <w:br/>
-        <w:t>element.css(‘background-</w:t>
-      </w:r>
-      <w:proofErr w:type="spellStart"/>
-      <w:r>
-        <w:t>color’,’yellow</w:t>
-      </w:r>
-      <w:proofErr w:type="spellEnd"/>
-      <w:r>
-        <w:t>’);</w:t>
+        <w:t>element.css(‘background-color’,’yellow’);</w:t>
       </w:r>
       <w:r>
         <w:br/>
@@ -3227,7 +2929,7 @@
                     <pic:cNvPicPr/>
                   </pic:nvPicPr>
                   <pic:blipFill>
-                    <a:blip r:embed="rId19"/>
+                    <a:blip r:embed="rId20"/>
                     <a:stretch>
                       <a:fillRect/>
                     </a:stretch>
@@ -3267,7 +2969,7 @@
                     <pic:cNvPicPr/>
                   </pic:nvPicPr>
                   <pic:blipFill>
-                    <a:blip r:embed="rId20"/>
+                    <a:blip r:embed="rId21"/>
                     <a:stretch>
                       <a:fillRect/>
                     </a:stretch>
@@ -3324,7 +3026,7 @@
                     <pic:cNvPicPr/>
                   </pic:nvPicPr>
                   <pic:blipFill>
-                    <a:blip r:embed="rId21"/>
+                    <a:blip r:embed="rId22"/>
                     <a:stretch>
                       <a:fillRect/>
                     </a:stretch>
@@ -3677,7 +3379,7 @@
                     <pic:cNvPicPr/>
                   </pic:nvPicPr>
                   <pic:blipFill>
-                    <a:blip r:embed="rId22"/>
+                    <a:blip r:embed="rId23"/>
                     <a:stretch>
                       <a:fillRect/>
                     </a:stretch>
@@ -3779,7 +3481,7 @@
       <w:r>
         <w:t xml:space="preserve">Visit: </w:t>
       </w:r>
-      <w:hyperlink r:id="rId23" w:history="1">
+      <w:hyperlink r:id="rId24" w:history="1">
         <w:r>
           <w:rPr>
             <w:rStyle w:val="Hyperlink"/>
@@ -3918,13 +3620,8 @@
         <w:t>You will create main method which tries to get the object</w:t>
       </w:r>
       <w:r>
-        <w:t xml:space="preserve"> of `Test </w:t>
-      </w:r>
-      <w:proofErr w:type="spellStart"/>
-      <w:r>
-        <w:t>class`</w:t>
-      </w:r>
-      <w:proofErr w:type="spellEnd"/>
+        <w:t xml:space="preserve"> of `Test class`</w:t>
+      </w:r>
       <w:r>
         <w:t xml:space="preserve"> from spring container &amp; calls the greet</w:t>
       </w:r>
@@ -3937,21 +3634,7 @@
         <w:rPr>
           <w:highlight w:val="yellow"/>
         </w:rPr>
-        <w:t>src/com/</w:t>
-      </w:r>
-      <w:proofErr w:type="spellStart"/>
-      <w:r>
-        <w:rPr>
-          <w:highlight w:val="yellow"/>
-        </w:rPr>
-        <w:t>mindgate</w:t>
-      </w:r>
-      <w:proofErr w:type="spellEnd"/>
-      <w:r>
-        <w:rPr>
-          <w:highlight w:val="yellow"/>
-        </w:rPr>
-        <w:t>/Test.java</w:t>
+        <w:t>src/com/mindgate/Test.java</w:t>
       </w:r>
     </w:p>
     <w:p>
@@ -3978,7 +3661,7 @@
                     <pic:cNvPicPr/>
                   </pic:nvPicPr>
                   <pic:blipFill>
-                    <a:blip r:embed="rId24"/>
+                    <a:blip r:embed="rId25"/>
                     <a:stretch>
                       <a:fillRect/>
                     </a:stretch>
@@ -4070,7 +3753,7 @@
                     <pic:cNvPicPr/>
                   </pic:nvPicPr>
                   <pic:blipFill>
-                    <a:blip r:embed="rId25"/>
+                    <a:blip r:embed="rId26"/>
                     <a:stretch>
                       <a:fillRect/>
                     </a:stretch>
@@ -4099,21 +3782,7 @@
         <w:rPr>
           <w:highlight w:val="yellow"/>
         </w:rPr>
-        <w:t>src/com/</w:t>
-      </w:r>
-      <w:proofErr w:type="spellStart"/>
-      <w:r>
-        <w:rPr>
-          <w:highlight w:val="yellow"/>
-        </w:rPr>
-        <w:t>mindgate</w:t>
-      </w:r>
-      <w:proofErr w:type="spellEnd"/>
-      <w:r>
-        <w:rPr>
-          <w:highlight w:val="yellow"/>
-        </w:rPr>
-        <w:t>/TestGreetings.java</w:t>
+        <w:t>src/com/mindgate/TestGreetings.java</w:t>
       </w:r>
     </w:p>
     <w:p>
@@ -4140,7 +3809,7 @@
                     <pic:cNvPicPr/>
                   </pic:nvPicPr>
                   <pic:blipFill>
-                    <a:blip r:embed="rId26"/>
+                    <a:blip r:embed="rId27"/>
                     <a:stretch>
                       <a:fillRect/>
                     </a:stretch>
@@ -4197,7 +3866,7 @@
                     <pic:cNvPicPr/>
                   </pic:nvPicPr>
                   <pic:blipFill>
-                    <a:blip r:embed="rId27"/>
+                    <a:blip r:embed="rId28"/>
                     <a:stretch>
                       <a:fillRect/>
                     </a:stretch>
@@ -4250,15 +3919,7 @@
         </w:numPr>
       </w:pPr>
       <w:r>
-        <w:t xml:space="preserve">class PAN, </w:t>
-      </w:r>
-      <w:proofErr w:type="spellStart"/>
-      <w:r>
-        <w:t>VoterID</w:t>
-      </w:r>
-      <w:proofErr w:type="spellEnd"/>
-      <w:r>
-        <w:t xml:space="preserve">  &amp; Aadhar implements ID</w:t>
+        <w:t>class PAN, VoterID  &amp; Aadhar implements ID</w:t>
       </w:r>
     </w:p>
     <w:p>
@@ -4293,21 +3954,7 @@
         <w:rPr>
           <w:highlight w:val="yellow"/>
         </w:rPr>
-        <w:t>src/com/</w:t>
-      </w:r>
-      <w:proofErr w:type="spellStart"/>
-      <w:r>
-        <w:rPr>
-          <w:highlight w:val="yellow"/>
-        </w:rPr>
-        <w:t>mindgate</w:t>
-      </w:r>
-      <w:proofErr w:type="spellEnd"/>
-      <w:r>
-        <w:rPr>
-          <w:highlight w:val="yellow"/>
-        </w:rPr>
-        <w:t>/ID.java</w:t>
+        <w:t>src/com/mindgate/ID.java</w:t>
       </w:r>
     </w:p>
     <w:p>
@@ -4334,7 +3981,7 @@
                     <pic:cNvPicPr/>
                   </pic:nvPicPr>
                   <pic:blipFill>
-                    <a:blip r:embed="rId28"/>
+                    <a:blip r:embed="rId29"/>
                     <a:stretch>
                       <a:fillRect/>
                     </a:stretch>
@@ -4363,21 +4010,7 @@
         <w:rPr>
           <w:highlight w:val="yellow"/>
         </w:rPr>
-        <w:t>src/com/</w:t>
-      </w:r>
-      <w:proofErr w:type="spellStart"/>
-      <w:r>
-        <w:rPr>
-          <w:highlight w:val="yellow"/>
-        </w:rPr>
-        <w:t>mindgate</w:t>
-      </w:r>
-      <w:proofErr w:type="spellEnd"/>
-      <w:r>
-        <w:rPr>
-          <w:highlight w:val="yellow"/>
-        </w:rPr>
-        <w:t>/PAN.java</w:t>
+        <w:t>src/com/mindgate/PAN.java</w:t>
       </w:r>
     </w:p>
     <w:p>
@@ -4404,7 +4037,7 @@
                     <pic:cNvPicPr/>
                   </pic:nvPicPr>
                   <pic:blipFill>
-                    <a:blip r:embed="rId29"/>
+                    <a:blip r:embed="rId30"/>
                     <a:stretch>
                       <a:fillRect/>
                     </a:stretch>
@@ -4461,7 +4094,7 @@
                     <pic:cNvPicPr/>
                   </pic:nvPicPr>
                   <pic:blipFill>
-                    <a:blip r:embed="rId30"/>
+                    <a:blip r:embed="rId31"/>
                     <a:stretch>
                       <a:fillRect/>
                     </a:stretch>
@@ -4490,21 +4123,7 @@
         <w:rPr>
           <w:highlight w:val="yellow"/>
         </w:rPr>
-        <w:t>src/com/</w:t>
-      </w:r>
-      <w:proofErr w:type="spellStart"/>
-      <w:r>
-        <w:rPr>
-          <w:highlight w:val="yellow"/>
-        </w:rPr>
-        <w:t>mindgate</w:t>
-      </w:r>
-      <w:proofErr w:type="spellEnd"/>
-      <w:r>
-        <w:rPr>
-          <w:highlight w:val="yellow"/>
-        </w:rPr>
-        <w:t>/TestID.java</w:t>
+        <w:t>src/com/mindgate/TestID.java</w:t>
       </w:r>
     </w:p>
     <w:p>
@@ -4531,7 +4150,7 @@
                     <pic:cNvPicPr/>
                   </pic:nvPicPr>
                   <pic:blipFill>
-                    <a:blip r:embed="rId31"/>
+                    <a:blip r:embed="rId32"/>
                     <a:stretch>
                       <a:fillRect/>
                     </a:stretch>
@@ -4739,21 +4358,7 @@
         <w:rPr>
           <w:highlight w:val="yellow"/>
         </w:rPr>
-        <w:t>src/com/</w:t>
-      </w:r>
-      <w:proofErr w:type="spellStart"/>
-      <w:r>
-        <w:rPr>
-          <w:highlight w:val="yellow"/>
-        </w:rPr>
-        <w:t>mindgate</w:t>
-      </w:r>
-      <w:proofErr w:type="spellEnd"/>
-      <w:r>
-        <w:rPr>
-          <w:highlight w:val="yellow"/>
-        </w:rPr>
-        <w:t>/Datasource.java</w:t>
+        <w:t>src/com/mindgate/Datasource.java</w:t>
       </w:r>
     </w:p>
     <w:p>
@@ -4781,7 +4386,7 @@
                     <pic:cNvPicPr/>
                   </pic:nvPicPr>
                   <pic:blipFill>
-                    <a:blip r:embed="rId32"/>
+                    <a:blip r:embed="rId33"/>
                     <a:stretch>
                       <a:fillRect/>
                     </a:stretch>
@@ -4807,15 +4412,7 @@
         <w:ind w:left="0" w:firstLine="0"/>
       </w:pPr>
       <w:r>
-        <w:t xml:space="preserve">Datasource object maintains DB credentials, this object needs to be supplied to </w:t>
-      </w:r>
-      <w:proofErr w:type="spellStart"/>
-      <w:r>
-        <w:t>DBOperations</w:t>
-      </w:r>
-      <w:proofErr w:type="spellEnd"/>
-      <w:r>
-        <w:t xml:space="preserve"> object</w:t>
+        <w:t>Datasource object maintains DB credentials, this object needs to be supplied to DBOperations object</w:t>
       </w:r>
       <w:r>
         <w:t>, before that we will test Datasource object properties in main by considering main as a DAO layer class</w:t>
@@ -4857,7 +4454,7 @@
                     <pic:cNvPicPr/>
                   </pic:nvPicPr>
                   <pic:blipFill>
-                    <a:blip r:embed="rId33"/>
+                    <a:blip r:embed="rId34"/>
                     <a:stretch>
                       <a:fillRect/>
                     </a:stretch>
@@ -4911,21 +4508,7 @@
         <w:rPr>
           <w:highlight w:val="yellow"/>
         </w:rPr>
-        <w:t>src/com/</w:t>
-      </w:r>
-      <w:proofErr w:type="spellStart"/>
-      <w:r>
-        <w:rPr>
-          <w:highlight w:val="yellow"/>
-        </w:rPr>
-        <w:t>mindgate</w:t>
-      </w:r>
-      <w:proofErr w:type="spellEnd"/>
-      <w:r>
-        <w:rPr>
-          <w:highlight w:val="yellow"/>
-        </w:rPr>
-        <w:t>/TestDao.java</w:t>
+        <w:t>src/com/mindgate/TestDao.java</w:t>
       </w:r>
     </w:p>
     <w:p>
@@ -4952,7 +4535,7 @@
                     <pic:cNvPicPr/>
                   </pic:nvPicPr>
                   <pic:blipFill>
-                    <a:blip r:embed="rId34"/>
+                    <a:blip r:embed="rId35"/>
                     <a:stretch>
                       <a:fillRect/>
                     </a:stretch>
@@ -5003,15 +4586,7 @@
       </w:pPr>
       <w:r>
         <w:lastRenderedPageBreak/>
-        <w:t xml:space="preserve">class </w:t>
-      </w:r>
-      <w:proofErr w:type="spellStart"/>
-      <w:r>
-        <w:t>DBOperations</w:t>
-      </w:r>
-      <w:proofErr w:type="spellEnd"/>
-      <w:r>
-        <w:t xml:space="preserve"> { </w:t>
+        <w:t xml:space="preserve">class DBOperations { </w:t>
       </w:r>
       <w:r>
         <w:br/>
@@ -5020,21 +4595,7 @@
         <w:rPr>
           <w:color w:val="FF0000"/>
         </w:rPr>
-        <w:t xml:space="preserve">    private Datasource </w:t>
-      </w:r>
-      <w:proofErr w:type="spellStart"/>
-      <w:r>
-        <w:rPr>
-          <w:color w:val="FF0000"/>
-        </w:rPr>
-        <w:t>datasource</w:t>
-      </w:r>
-      <w:proofErr w:type="spellEnd"/>
-      <w:r>
-        <w:rPr>
-          <w:color w:val="FF0000"/>
-        </w:rPr>
-        <w:t xml:space="preserve">; </w:t>
+        <w:t xml:space="preserve">    private Datasource datasource; </w:t>
       </w:r>
       <w:r>
         <w:rPr>
@@ -5059,15 +4620,7 @@
       </w:r>
       <w:r>
         <w:br/>
-        <w:t>&lt;bean id = “dao” class = “com…</w:t>
-      </w:r>
-      <w:proofErr w:type="spellStart"/>
-      <w:r>
-        <w:t>DBOperations</w:t>
-      </w:r>
-      <w:proofErr w:type="spellEnd"/>
-      <w:r>
-        <w:t>”&gt;</w:t>
+        <w:t>&lt;bean id = “dao” class = “com…DBOperations”&gt;</w:t>
       </w:r>
       <w:r>
         <w:br/>
@@ -5120,7 +4673,7 @@
                     <pic:cNvPicPr/>
                   </pic:nvPicPr>
                   <pic:blipFill>
-                    <a:blip r:embed="rId35"/>
+                    <a:blip r:embed="rId36"/>
                     <a:stretch>
                       <a:fillRect/>
                     </a:stretch>
@@ -5177,7 +4730,7 @@
                     <pic:cNvPicPr/>
                   </pic:nvPicPr>
                   <pic:blipFill>
-                    <a:blip r:embed="rId36"/>
+                    <a:blip r:embed="rId37"/>
                     <a:stretch>
                       <a:fillRect/>
                     </a:stretch>
@@ -5238,7 +4791,7 @@
                     <pic:cNvPicPr/>
                   </pic:nvPicPr>
                   <pic:blipFill>
-                    <a:blip r:embed="rId37"/>
+                    <a:blip r:embed="rId38"/>
                     <a:stretch>
                       <a:fillRect/>
                     </a:stretch>
@@ -5300,7 +4853,7 @@
                     <pic:cNvPicPr/>
                   </pic:nvPicPr>
                   <pic:blipFill>
-                    <a:blip r:embed="rId38"/>
+                    <a:blip r:embed="rId39"/>
                     <a:stretch>
                       <a:fillRect/>
                     </a:stretch>
@@ -5594,15 +5147,7 @@
               <w:ind w:left="0" w:firstLine="0"/>
             </w:pPr>
             <w:r>
-              <w:t>&lt;bean id = “a” class=”</w:t>
-            </w:r>
-            <w:proofErr w:type="spellStart"/>
-            <w:r>
-              <w:t>com.Test</w:t>
-            </w:r>
-            <w:proofErr w:type="spellEnd"/>
-            <w:r>
-              <w:t>”&gt;&lt;/bean&gt;</w:t>
+              <w:t>&lt;bean id = “a” class=”com.Test”&gt;&lt;/bean&gt;</w:t>
             </w:r>
           </w:p>
         </w:tc>
@@ -5643,21 +5188,7 @@
               <w:rPr>
                 <w:color w:val="4472C4" w:themeColor="accent1"/>
               </w:rPr>
-              <w:t>&lt;bean id = “b” class = “</w:t>
-            </w:r>
-            <w:proofErr w:type="spellStart"/>
-            <w:r>
-              <w:rPr>
-                <w:color w:val="4472C4" w:themeColor="accent1"/>
-              </w:rPr>
-              <w:t>com.DBOperations</w:t>
-            </w:r>
-            <w:proofErr w:type="spellEnd"/>
-            <w:r>
-              <w:rPr>
-                <w:color w:val="4472C4" w:themeColor="accent1"/>
-              </w:rPr>
-              <w:t>”&gt;</w:t>
+              <w:t>&lt;bean id = “b” class = “com.DBOperations”&gt;</w:t>
             </w:r>
             <w:r>
               <w:rPr>
@@ -5680,21 +5211,7 @@
               <w:rPr>
                 <w:color w:val="ED7D31" w:themeColor="accent2"/>
               </w:rPr>
-              <w:t>&lt;bean id = “ds” class=”</w:t>
-            </w:r>
-            <w:proofErr w:type="spellStart"/>
-            <w:r>
-              <w:rPr>
-                <w:color w:val="ED7D31" w:themeColor="accent2"/>
-              </w:rPr>
-              <w:t>com.Datasource</w:t>
-            </w:r>
-            <w:proofErr w:type="spellEnd"/>
-            <w:r>
-              <w:rPr>
-                <w:color w:val="ED7D31" w:themeColor="accent2"/>
-              </w:rPr>
-              <w:t>”&gt;</w:t>
+              <w:t>&lt;bean id = “ds” class=”com.Datasource”&gt;</w:t>
             </w:r>
             <w:r>
               <w:rPr>
@@ -5707,21 +5224,7 @@
               <w:rPr>
                 <w:color w:val="ED7D31" w:themeColor="accent2"/>
               </w:rPr>
-              <w:t>name=”username” value=”</w:t>
-            </w:r>
-            <w:proofErr w:type="spellStart"/>
-            <w:r>
-              <w:rPr>
-                <w:color w:val="ED7D31" w:themeColor="accent2"/>
-              </w:rPr>
-              <w:t>dummyusername</w:t>
-            </w:r>
-            <w:proofErr w:type="spellEnd"/>
-            <w:r>
-              <w:rPr>
-                <w:color w:val="ED7D31" w:themeColor="accent2"/>
-              </w:rPr>
-              <w:t>”</w:t>
+              <w:t>name=”username” value=”dummyusername”</w:t>
             </w:r>
             <w:r>
               <w:rPr>
@@ -5773,21 +5276,7 @@
               <w:rPr>
                 <w:color w:val="ED7D31" w:themeColor="accent2"/>
               </w:rPr>
-              <w:t>&lt;bean id = “ds” class=”</w:t>
-            </w:r>
-            <w:proofErr w:type="spellStart"/>
-            <w:r>
-              <w:rPr>
-                <w:color w:val="ED7D31" w:themeColor="accent2"/>
-              </w:rPr>
-              <w:t>com.Datasource</w:t>
-            </w:r>
-            <w:proofErr w:type="spellEnd"/>
-            <w:r>
-              <w:rPr>
-                <w:color w:val="ED7D31" w:themeColor="accent2"/>
-              </w:rPr>
-              <w:t>”&gt;</w:t>
+              <w:t>&lt;bean id = “ds” class=”com.Datasource”&gt;</w:t>
             </w:r>
             <w:r>
               <w:rPr>
@@ -5877,15 +5366,7 @@
               <w:ind w:left="0" w:firstLine="0"/>
             </w:pPr>
             <w:r>
-              <w:t xml:space="preserve">class </w:t>
-            </w:r>
-            <w:proofErr w:type="spellStart"/>
-            <w:r>
-              <w:t>DBOperations</w:t>
-            </w:r>
-            <w:proofErr w:type="spellEnd"/>
-            <w:r>
-              <w:t xml:space="preserve"> { </w:t>
+              <w:t xml:space="preserve">class DBOperations { </w:t>
             </w:r>
             <w:r>
               <w:br/>
@@ -5896,15 +5377,7 @@
               <w:t xml:space="preserve">       </w:t>
             </w:r>
             <w:r>
-              <w:t xml:space="preserve">Datasource </w:t>
-            </w:r>
-            <w:proofErr w:type="spellStart"/>
-            <w:r>
-              <w:t>datasource</w:t>
-            </w:r>
-            <w:proofErr w:type="spellEnd"/>
-            <w:r>
-              <w:t>;</w:t>
+              <w:t>Datasource datasource;</w:t>
             </w:r>
             <w:r>
               <w:br/>
@@ -5952,6 +5425,9 @@
         <w:ind w:left="0" w:firstLine="0"/>
       </w:pPr>
       <w:r>
+        <w:rPr>
+          <w:noProof/>
+        </w:rPr>
         <w:lastRenderedPageBreak/>
         <w:drawing>
           <wp:inline distT="0" distB="0" distL="0" distR="0" wp14:anchorId="6B901C62" wp14:editId="35D475B9">
@@ -5969,7 +5445,7 @@
                     <pic:cNvPicPr/>
                   </pic:nvPicPr>
                   <pic:blipFill>
-                    <a:blip r:embed="rId39"/>
+                    <a:blip r:embed="rId40"/>
                     <a:stretch>
                       <a:fillRect/>
                     </a:stretch>
@@ -6006,6 +5482,9 @@
         <w:ind w:left="0" w:firstLine="0"/>
       </w:pPr>
       <w:r>
+        <w:rPr>
+          <w:noProof/>
+        </w:rPr>
         <w:lastRenderedPageBreak/>
         <w:drawing>
           <wp:inline distT="0" distB="0" distL="0" distR="0" wp14:anchorId="019162D5" wp14:editId="77568D0C">
@@ -6023,7 +5502,7 @@
                     <pic:cNvPicPr/>
                   </pic:nvPicPr>
                   <pic:blipFill>
-                    <a:blip r:embed="rId40"/>
+                    <a:blip r:embed="rId41"/>
                     <a:stretch>
                       <a:fillRect/>
                     </a:stretch>
@@ -6074,6 +5553,9 @@
         <w:ind w:left="0" w:firstLine="0"/>
       </w:pPr>
       <w:r>
+        <w:rPr>
+          <w:noProof/>
+        </w:rPr>
         <w:lastRenderedPageBreak/>
         <w:drawing>
           <wp:inline distT="0" distB="0" distL="0" distR="0" wp14:anchorId="70CC628D" wp14:editId="21B1A0C5">
@@ -6091,7 +5573,7 @@
                     <pic:cNvPicPr/>
                   </pic:nvPicPr>
                   <pic:blipFill>
-                    <a:blip r:embed="rId41"/>
+                    <a:blip r:embed="rId42"/>
                     <a:stretch>
                       <a:fillRect/>
                     </a:stretch>
@@ -6120,28 +5602,17 @@
         <w:rPr>
           <w:highlight w:val="yellow"/>
         </w:rPr>
-        <w:t>src/com/</w:t>
-      </w:r>
-      <w:proofErr w:type="spellStart"/>
-      <w:r>
-        <w:rPr>
-          <w:highlight w:val="yellow"/>
-        </w:rPr>
-        <w:t>mindgate</w:t>
-      </w:r>
-      <w:proofErr w:type="spellEnd"/>
-      <w:r>
-        <w:rPr>
-          <w:highlight w:val="yellow"/>
-        </w:rPr>
-        <w:t>/dao/Datasource.java</w:t>
-      </w:r>
-    </w:p>
-    <w:p>
-      <w:pPr>
-        <w:ind w:left="0" w:firstLine="0"/>
-      </w:pPr>
-      <w:r>
+        <w:t>src/com/mindgate/dao/Datasource.java</w:t>
+      </w:r>
+    </w:p>
+    <w:p>
+      <w:pPr>
+        <w:ind w:left="0" w:firstLine="0"/>
+      </w:pPr>
+      <w:r>
+        <w:rPr>
+          <w:noProof/>
+        </w:rPr>
         <w:drawing>
           <wp:inline distT="0" distB="0" distL="0" distR="0" wp14:anchorId="6185710B" wp14:editId="7CEFAA4E">
             <wp:extent cx="5943600" cy="4295140"/>
@@ -6158,7 +5629,7 @@
                     <pic:cNvPicPr/>
                   </pic:nvPicPr>
                   <pic:blipFill>
-                    <a:blip r:embed="rId42"/>
+                    <a:blip r:embed="rId43"/>
                     <a:stretch>
                       <a:fillRect/>
                     </a:stretch>
@@ -6187,28 +5658,17 @@
         <w:rPr>
           <w:highlight w:val="yellow"/>
         </w:rPr>
-        <w:t>src/com/</w:t>
-      </w:r>
-      <w:proofErr w:type="spellStart"/>
-      <w:r>
-        <w:rPr>
-          <w:highlight w:val="yellow"/>
-        </w:rPr>
-        <w:t>mindgate</w:t>
-      </w:r>
-      <w:proofErr w:type="spellEnd"/>
-      <w:r>
-        <w:rPr>
-          <w:highlight w:val="yellow"/>
-        </w:rPr>
-        <w:t>/dao/DummyDao.java</w:t>
-      </w:r>
-    </w:p>
-    <w:p>
-      <w:pPr>
-        <w:ind w:left="0" w:firstLine="0"/>
-      </w:pPr>
-      <w:r>
+        <w:t>src/com/mindgate/dao/DummyDao.java</w:t>
+      </w:r>
+    </w:p>
+    <w:p>
+      <w:pPr>
+        <w:ind w:left="0" w:firstLine="0"/>
+      </w:pPr>
+      <w:r>
+        <w:rPr>
+          <w:noProof/>
+        </w:rPr>
         <w:lastRenderedPageBreak/>
         <w:drawing>
           <wp:inline distT="0" distB="0" distL="0" distR="0" wp14:anchorId="2DE74CD1" wp14:editId="434673D9">
@@ -6226,7 +5686,7 @@
                     <pic:cNvPicPr/>
                   </pic:nvPicPr>
                   <pic:blipFill>
-                    <a:blip r:embed="rId43"/>
+                    <a:blip r:embed="rId44"/>
                     <a:stretch>
                       <a:fillRect/>
                     </a:stretch>
@@ -6255,28 +5715,17 @@
         <w:rPr>
           <w:highlight w:val="yellow"/>
         </w:rPr>
-        <w:t>src/com/</w:t>
-      </w:r>
-      <w:proofErr w:type="spellStart"/>
-      <w:r>
-        <w:rPr>
-          <w:highlight w:val="yellow"/>
-        </w:rPr>
-        <w:t>mindgate</w:t>
-      </w:r>
-      <w:proofErr w:type="spellEnd"/>
-      <w:r>
-        <w:rPr>
-          <w:highlight w:val="yellow"/>
-        </w:rPr>
-        <w:t>/service/DummyService.java</w:t>
-      </w:r>
-    </w:p>
-    <w:p>
-      <w:pPr>
-        <w:ind w:left="0" w:firstLine="0"/>
-      </w:pPr>
-      <w:r>
+        <w:t>src/com/mindgate/service/DummyService.java</w:t>
+      </w:r>
+    </w:p>
+    <w:p>
+      <w:pPr>
+        <w:ind w:left="0" w:firstLine="0"/>
+      </w:pPr>
+      <w:r>
+        <w:rPr>
+          <w:noProof/>
+        </w:rPr>
         <w:drawing>
           <wp:inline distT="0" distB="0" distL="0" distR="0" wp14:anchorId="579404C8" wp14:editId="373DA93A">
             <wp:extent cx="5943600" cy="3101340"/>
@@ -6293,7 +5742,7 @@
                     <pic:cNvPicPr/>
                   </pic:nvPicPr>
                   <pic:blipFill>
-                    <a:blip r:embed="rId44"/>
+                    <a:blip r:embed="rId45"/>
                     <a:stretch>
                       <a:fillRect/>
                     </a:stretch>
@@ -6325,15 +5774,7 @@
         <w:t>Note:</w:t>
       </w:r>
       <w:r>
-        <w:t xml:space="preserve"> Dao layer will have </w:t>
-      </w:r>
-      <w:proofErr w:type="spellStart"/>
-      <w:r>
-        <w:t>sql</w:t>
-      </w:r>
-      <w:proofErr w:type="spellEnd"/>
-      <w:r>
-        <w:t xml:space="preserve"> queries</w:t>
+        <w:t xml:space="preserve"> Dao layer will have sql queries</w:t>
       </w:r>
       <w:r>
         <w:br/>
@@ -6364,6 +5805,9 @@
         <w:ind w:left="0" w:firstLine="0"/>
       </w:pPr>
       <w:r>
+        <w:rPr>
+          <w:noProof/>
+        </w:rPr>
         <w:lastRenderedPageBreak/>
         <w:drawing>
           <wp:inline distT="0" distB="0" distL="0" distR="0" wp14:anchorId="3FFBF6CA" wp14:editId="0C1B6A59">
@@ -6381,7 +5825,7 @@
                     <pic:cNvPicPr/>
                   </pic:nvPicPr>
                   <pic:blipFill>
-                    <a:blip r:embed="rId45"/>
+                    <a:blip r:embed="rId46"/>
                     <a:stretch>
                       <a:fillRect/>
                     </a:stretch>
@@ -6431,7 +5875,7 @@
                     </pic:cNvPicPr>
                   </pic:nvPicPr>
                   <pic:blipFill>
-                    <a:blip r:embed="rId46">
+                    <a:blip r:embed="rId47">
                       <a:extLst>
                         <a:ext uri="{28A0092B-C50C-407E-A947-70E740481C1C}">
                           <a14:useLocalDpi xmlns:a14="http://schemas.microsoft.com/office/drawing/2010/main" val="0"/>
@@ -6471,28 +5915,17 @@
         <w:rPr>
           <w:highlight w:val="yellow"/>
         </w:rPr>
-        <w:t>src/com/</w:t>
-      </w:r>
-      <w:proofErr w:type="spellStart"/>
-      <w:r>
-        <w:rPr>
-          <w:highlight w:val="yellow"/>
-        </w:rPr>
-        <w:t>mindgate</w:t>
-      </w:r>
-      <w:proofErr w:type="spellEnd"/>
-      <w:r>
-        <w:rPr>
-          <w:highlight w:val="yellow"/>
-        </w:rPr>
-        <w:t>/controller/MainController.java</w:t>
-      </w:r>
-    </w:p>
-    <w:p>
-      <w:pPr>
-        <w:ind w:left="0" w:firstLine="0"/>
-      </w:pPr>
-      <w:r>
+        <w:t>src/com/mindgate/controller/MainController.java</w:t>
+      </w:r>
+    </w:p>
+    <w:p>
+      <w:pPr>
+        <w:ind w:left="0" w:firstLine="0"/>
+      </w:pPr>
+      <w:r>
+        <w:rPr>
+          <w:noProof/>
+        </w:rPr>
         <w:lastRenderedPageBreak/>
         <w:drawing>
           <wp:inline distT="0" distB="0" distL="0" distR="0" wp14:anchorId="719EE29C" wp14:editId="75CA66AD">
@@ -6510,7 +5943,7 @@
                     <pic:cNvPicPr/>
                   </pic:nvPicPr>
                   <pic:blipFill>
-                    <a:blip r:embed="rId47"/>
+                    <a:blip r:embed="rId48"/>
                     <a:stretch>
                       <a:fillRect/>
                     </a:stretch>
@@ -6547,6 +5980,9 @@
         <w:ind w:left="0" w:firstLine="0"/>
       </w:pPr>
       <w:r>
+        <w:rPr>
+          <w:noProof/>
+        </w:rPr>
         <w:drawing>
           <wp:inline distT="0" distB="0" distL="0" distR="0" wp14:anchorId="0E5AB328" wp14:editId="4897C2F9">
             <wp:extent cx="4467849" cy="1790950"/>
@@ -6563,7 +5999,7 @@
                     <pic:cNvPicPr/>
                   </pic:nvPicPr>
                   <pic:blipFill>
-                    <a:blip r:embed="rId48"/>
+                    <a:blip r:embed="rId49"/>
                     <a:stretch>
                       <a:fillRect/>
                     </a:stretch>
@@ -6621,7 +6057,7 @@
                     </pic:cNvPicPr>
                   </pic:nvPicPr>
                   <pic:blipFill>
-                    <a:blip r:embed="rId49">
+                    <a:blip r:embed="rId50">
                       <a:extLst>
                         <a:ext uri="{28A0092B-C50C-407E-A947-70E740481C1C}">
                           <a14:useLocalDpi xmlns:a14="http://schemas.microsoft.com/office/drawing/2010/main" val="0"/>
@@ -6750,7 +6186,7 @@
                     </pic:cNvPicPr>
                   </pic:nvPicPr>
                   <pic:blipFill>
-                    <a:blip r:embed="rId50">
+                    <a:blip r:embed="rId51">
                       <a:extLst>
                         <a:ext uri="{28A0092B-C50C-407E-A947-70E740481C1C}">
                           <a14:useLocalDpi xmlns:a14="http://schemas.microsoft.com/office/drawing/2010/main" val="0"/>
@@ -6917,7 +6353,6 @@
       <w:r>
         <w:t xml:space="preserve">i.e, </w:t>
       </w:r>
-      <w:proofErr w:type="spellStart"/>
       <w:r>
         <w:rPr>
           <w:color w:val="FF0000"/>
@@ -6942,7 +6377,6 @@
         </w:rPr>
         <w:t>pdate</w:t>
       </w:r>
-      <w:proofErr w:type="spellEnd"/>
       <w:r>
         <w:rPr>
           <w:color w:val="FF0000"/>
@@ -6991,30 +6425,17 @@
         <w:ind w:firstLine="0"/>
       </w:pPr>
       <w:r>
-        <w:t>&lt;bean id = “ds” class = “</w:t>
-      </w:r>
-      <w:proofErr w:type="spellStart"/>
-      <w:r>
-        <w:t>com.springframework.jdbc.</w:t>
+        <w:t>&lt;bean id = “ds” class = “com.springframework.jdbc.</w:t>
       </w:r>
       <w:r>
         <w:t>DriverManagerDatasource</w:t>
       </w:r>
-      <w:proofErr w:type="spellEnd"/>
       <w:r>
         <w:t>”&gt;</w:t>
       </w:r>
       <w:r>
         <w:br/>
-        <w:t xml:space="preserve">      &lt;property name = “username” value = “</w:t>
-      </w:r>
-      <w:proofErr w:type="spellStart"/>
-      <w:r>
-        <w:t>realDBUsername</w:t>
-      </w:r>
-      <w:proofErr w:type="spellEnd"/>
-      <w:r>
-        <w:t>” /&gt;</w:t>
+        <w:t xml:space="preserve">      &lt;property name = “username” value = “realDBUsername” /&gt;</w:t>
       </w:r>
       <w:r>
         <w:br/>
@@ -7046,23 +6467,7 @@
         <w:t>depends on</w:t>
       </w:r>
       <w:r>
-        <w:t xml:space="preserve"> DriverManagerDataSource, it provides methods to perform CRUD operations like execute(</w:t>
-      </w:r>
-      <w:proofErr w:type="spellStart"/>
-      <w:r>
-        <w:t>sql</w:t>
-      </w:r>
-      <w:proofErr w:type="spellEnd"/>
-      <w:r>
-        <w:t>), executeUpdate(</w:t>
-      </w:r>
-      <w:proofErr w:type="spellStart"/>
-      <w:r>
-        <w:t>sql</w:t>
-      </w:r>
-      <w:proofErr w:type="spellEnd"/>
-      <w:r>
-        <w:t>) and so on</w:t>
+        <w:t xml:space="preserve"> DriverManagerDataSource, it provides methods to perform CRUD operations like execute(sql), executeUpdate(sql) and so on</w:t>
       </w:r>
     </w:p>
     <w:p>
@@ -7071,15 +6476,7 @@
         <w:ind w:firstLine="0"/>
       </w:pPr>
       <w:r>
-        <w:t>&lt;bean id = “jdbc” class = “</w:t>
-      </w:r>
-      <w:proofErr w:type="spellStart"/>
-      <w:r>
-        <w:t>com.springframework.jdbc.JdbcTemplate</w:t>
-      </w:r>
-      <w:proofErr w:type="spellEnd"/>
-      <w:r>
-        <w:t>”&gt;</w:t>
+        <w:t>&lt;bean id = “jdbc” class = “com.springframework.jdbc.JdbcTemplate”&gt;</w:t>
       </w:r>
       <w:r>
         <w:br/>
@@ -7106,6 +6503,9 @@
         <w:ind w:left="0" w:firstLine="0"/>
       </w:pPr>
       <w:r>
+        <w:rPr>
+          <w:noProof/>
+        </w:rPr>
         <w:lastRenderedPageBreak/>
         <w:drawing>
           <wp:inline distT="0" distB="0" distL="0" distR="0" wp14:anchorId="7AA1BCDC" wp14:editId="442E1750">
@@ -7123,7 +6523,7 @@
                     <pic:cNvPicPr/>
                   </pic:nvPicPr>
                   <pic:blipFill>
-                    <a:blip r:embed="rId51"/>
+                    <a:blip r:embed="rId52"/>
                     <a:stretch>
                       <a:fillRect/>
                     </a:stretch>
@@ -7184,15 +6584,7 @@
         <w:t>Employee class (java bean</w:t>
       </w:r>
       <w:r>
-        <w:t>/</w:t>
-      </w:r>
-      <w:proofErr w:type="spellStart"/>
-      <w:r>
-        <w:t>pojo</w:t>
-      </w:r>
-      <w:proofErr w:type="spellEnd"/>
-      <w:r>
-        <w:t xml:space="preserve"> class</w:t>
+        <w:t>/pojo class</w:t>
       </w:r>
       <w:r>
         <w:t>): with id, name and salary properties</w:t>
@@ -7208,15 +6600,7 @@
       </w:r>
       <w:r>
         <w:br/>
-        <w:t>Employee e= new Employee(</w:t>
-      </w:r>
-      <w:proofErr w:type="spellStart"/>
-      <w:r>
-        <w:t>rs.getInt</w:t>
-      </w:r>
-      <w:proofErr w:type="spellEnd"/>
-      <w:r>
-        <w:t>(1), rs.getString(2), rs.getDouble(3)); // jdbc</w:t>
+        <w:t>Employee e= new Employee(rs.getInt(1), rs.getString(2), rs.getDouble(3)); // jdbc</w:t>
       </w:r>
     </w:p>
     <w:p>
@@ -7367,6 +6751,9 @@
         <w:ind w:left="0" w:firstLine="0"/>
       </w:pPr>
       <w:r>
+        <w:rPr>
+          <w:noProof/>
+        </w:rPr>
         <w:drawing>
           <wp:inline distT="0" distB="0" distL="0" distR="0" wp14:anchorId="29D55311" wp14:editId="65AF1281">
             <wp:extent cx="5943600" cy="577850"/>
@@ -7383,7 +6770,7 @@
                     <pic:cNvPicPr/>
                   </pic:nvPicPr>
                   <pic:blipFill>
-                    <a:blip r:embed="rId52"/>
+                    <a:blip r:embed="rId53"/>
                     <a:stretch>
                       <a:fillRect/>
                     </a:stretch>
@@ -7420,6 +6807,9 @@
         <w:ind w:left="0" w:firstLine="0"/>
       </w:pPr>
       <w:r>
+        <w:rPr>
+          <w:noProof/>
+        </w:rPr>
         <w:drawing>
           <wp:inline distT="0" distB="0" distL="0" distR="0" wp14:anchorId="4A351DF9" wp14:editId="0E79335A">
             <wp:extent cx="5943600" cy="1974850"/>
@@ -7436,7 +6826,7 @@
                     <pic:cNvPicPr/>
                   </pic:nvPicPr>
                   <pic:blipFill>
-                    <a:blip r:embed="rId53"/>
+                    <a:blip r:embed="rId54"/>
                     <a:stretch>
                       <a:fillRect/>
                     </a:stretch>
@@ -7491,21 +6881,7 @@
         <w:rPr>
           <w:highlight w:val="yellow"/>
         </w:rPr>
-        <w:t>src/com/</w:t>
-      </w:r>
-      <w:proofErr w:type="spellStart"/>
-      <w:r>
-        <w:rPr>
-          <w:highlight w:val="yellow"/>
-        </w:rPr>
-        <w:t>mindgate</w:t>
-      </w:r>
-      <w:proofErr w:type="spellEnd"/>
-      <w:r>
-        <w:rPr>
-          <w:highlight w:val="yellow"/>
-        </w:rPr>
-        <w:t>/</w:t>
+        <w:t>src/com/mindgate/</w:t>
       </w:r>
       <w:r>
         <w:rPr>
@@ -7525,6 +6901,9 @@
         <w:ind w:left="0" w:firstLine="0"/>
       </w:pPr>
       <w:r>
+        <w:rPr>
+          <w:noProof/>
+        </w:rPr>
         <w:lastRenderedPageBreak/>
         <w:drawing>
           <wp:inline distT="0" distB="0" distL="0" distR="0" wp14:anchorId="47440639" wp14:editId="2DA0AE96">
@@ -7542,7 +6921,7 @@
                     <pic:cNvPicPr/>
                   </pic:nvPicPr>
                   <pic:blipFill>
-                    <a:blip r:embed="rId54"/>
+                    <a:blip r:embed="rId55"/>
                     <a:stretch>
                       <a:fillRect/>
                     </a:stretch>
@@ -7582,28 +6961,17 @@
         <w:rPr>
           <w:highlight w:val="yellow"/>
         </w:rPr>
-        <w:t>src/com/</w:t>
-      </w:r>
-      <w:proofErr w:type="spellStart"/>
-      <w:r>
-        <w:rPr>
-          <w:highlight w:val="yellow"/>
-        </w:rPr>
-        <w:t>mindgate</w:t>
-      </w:r>
-      <w:proofErr w:type="spellEnd"/>
-      <w:r>
-        <w:rPr>
-          <w:highlight w:val="yellow"/>
-        </w:rPr>
-        <w:t>/model/dao/EmployeeRepository.java</w:t>
-      </w:r>
-    </w:p>
-    <w:p>
-      <w:pPr>
-        <w:ind w:left="0" w:firstLine="0"/>
-      </w:pPr>
-      <w:r>
+        <w:t>src/com/mindgate/model/dao/EmployeeRepository.java</w:t>
+      </w:r>
+    </w:p>
+    <w:p>
+      <w:pPr>
+        <w:ind w:left="0" w:firstLine="0"/>
+      </w:pPr>
+      <w:r>
+        <w:rPr>
+          <w:noProof/>
+        </w:rPr>
         <w:lastRenderedPageBreak/>
         <w:drawing>
           <wp:inline distT="0" distB="0" distL="0" distR="0" wp14:anchorId="16E5017F" wp14:editId="4BA4688C">
@@ -7621,7 +6989,7 @@
                     <pic:cNvPicPr/>
                   </pic:nvPicPr>
                   <pic:blipFill>
-                    <a:blip r:embed="rId55"/>
+                    <a:blip r:embed="rId56"/>
                     <a:stretch>
                       <a:fillRect/>
                     </a:stretch>
@@ -7650,47 +7018,28 @@
         <w:rPr>
           <w:highlight w:val="yellow"/>
         </w:rPr>
-        <w:t xml:space="preserve">Implement EmployeeRepository in </w:t>
-      </w:r>
-      <w:proofErr w:type="spellStart"/>
-      <w:r>
-        <w:rPr>
-          <w:highlight w:val="yellow"/>
-        </w:rPr>
-        <w:t>EmployeeRepositoryJdbcImpl</w:t>
-      </w:r>
-      <w:proofErr w:type="spellEnd"/>
-    </w:p>
-    <w:p>
-      <w:pPr>
-        <w:ind w:left="0" w:firstLine="0"/>
-      </w:pPr>
-      <w:r>
-        <w:rPr>
-          <w:highlight w:val="yellow"/>
-        </w:rPr>
-        <w:t>src/com/</w:t>
-      </w:r>
-      <w:proofErr w:type="spellStart"/>
-      <w:r>
-        <w:rPr>
-          <w:highlight w:val="yellow"/>
-        </w:rPr>
-        <w:t>mindgate</w:t>
-      </w:r>
-      <w:proofErr w:type="spellEnd"/>
-      <w:r>
-        <w:rPr>
-          <w:highlight w:val="yellow"/>
-        </w:rPr>
-        <w:t>/model/dao/EmployeeRepositoryJdbcImpl.java</w:t>
-      </w:r>
-    </w:p>
-    <w:p>
-      <w:pPr>
-        <w:ind w:left="0" w:firstLine="0"/>
-      </w:pPr>
-      <w:r>
+        <w:t>Implement EmployeeRepository in EmployeeRepositoryJdbcImpl</w:t>
+      </w:r>
+    </w:p>
+    <w:p>
+      <w:pPr>
+        <w:ind w:left="0" w:firstLine="0"/>
+      </w:pPr>
+      <w:r>
+        <w:rPr>
+          <w:highlight w:val="yellow"/>
+        </w:rPr>
+        <w:t>src/com/mindgate/model/dao/EmployeeRepositoryJdbcImpl.java</w:t>
+      </w:r>
+    </w:p>
+    <w:p>
+      <w:pPr>
+        <w:ind w:left="0" w:firstLine="0"/>
+      </w:pPr>
+      <w:r>
+        <w:rPr>
+          <w:noProof/>
+        </w:rPr>
         <w:drawing>
           <wp:inline distT="0" distB="0" distL="0" distR="0" wp14:anchorId="5BD877E8" wp14:editId="7CAC831A">
             <wp:extent cx="5943600" cy="2763520"/>
@@ -7707,7 +7056,7 @@
                     <pic:cNvPicPr/>
                   </pic:nvPicPr>
                   <pic:blipFill>
-                    <a:blip r:embed="rId56"/>
+                    <a:blip r:embed="rId57"/>
                     <a:stretch>
                       <a:fillRect/>
                     </a:stretch>
@@ -7749,6 +7098,9 @@
         <w:ind w:left="0" w:firstLine="0"/>
       </w:pPr>
       <w:r>
+        <w:rPr>
+          <w:noProof/>
+        </w:rPr>
         <w:lastRenderedPageBreak/>
         <w:drawing>
           <wp:inline distT="0" distB="0" distL="0" distR="0" wp14:anchorId="01109DF1" wp14:editId="676ECB7A">
@@ -7766,7 +7118,7 @@
                     <pic:cNvPicPr/>
                   </pic:nvPicPr>
                   <pic:blipFill>
-                    <a:blip r:embed="rId57"/>
+                    <a:blip r:embed="rId58"/>
                     <a:stretch>
                       <a:fillRect/>
                     </a:stretch>
@@ -7817,39 +7169,15 @@
         <w:t xml:space="preserve">RowMapper interface </w:t>
       </w:r>
       <w:r>
-        <w:t xml:space="preserve">that takes care of converting </w:t>
-      </w:r>
-      <w:proofErr w:type="spellStart"/>
-      <w:r>
-        <w:t>resultset</w:t>
-      </w:r>
-      <w:proofErr w:type="spellEnd"/>
-      <w:r>
-        <w:t xml:space="preserve"> to java object based on the select query, it can return either an object or a collection based on your query</w:t>
-      </w:r>
-    </w:p>
-    <w:p>
-      <w:pPr>
-        <w:ind w:left="0" w:firstLine="0"/>
-      </w:pPr>
-      <w:r>
-        <w:t xml:space="preserve">RowMapper is having only one abstract method called </w:t>
-      </w:r>
-      <w:proofErr w:type="spellStart"/>
-      <w:r>
-        <w:t>mapRow</w:t>
-      </w:r>
-      <w:proofErr w:type="spellEnd"/>
-      <w:r>
-        <w:t xml:space="preserve">(int rowNum, ResultSet </w:t>
-      </w:r>
-      <w:proofErr w:type="spellStart"/>
-      <w:r>
-        <w:t>rs</w:t>
-      </w:r>
-      <w:proofErr w:type="spellEnd"/>
-      <w:r>
-        <w:t>)</w:t>
+        <w:t>that takes care of converting resultset to java object based on the select query, it can return either an object or a collection based on your query</w:t>
+      </w:r>
+    </w:p>
+    <w:p>
+      <w:pPr>
+        <w:ind w:left="0" w:firstLine="0"/>
+      </w:pPr>
+      <w:r>
+        <w:t>RowMapper is having only one abstract method called mapRow(int rowNum, ResultSet rs)</w:t>
       </w:r>
       <w:r>
         <w:t>, you can implement using Java8 lambda expression as below</w:t>
@@ -7886,6 +7214,9 @@
         <w:ind w:left="0" w:firstLine="0"/>
       </w:pPr>
       <w:r>
+        <w:rPr>
+          <w:noProof/>
+        </w:rPr>
         <w:lastRenderedPageBreak/>
         <w:drawing>
           <wp:inline distT="0" distB="0" distL="0" distR="0" wp14:anchorId="3E2F3369" wp14:editId="28D32BA8">
@@ -7903,7 +7234,7 @@
                     <pic:cNvPicPr/>
                   </pic:nvPicPr>
                   <pic:blipFill>
-                    <a:blip r:embed="rId58"/>
+                    <a:blip r:embed="rId59"/>
                     <a:stretch>
                       <a:fillRect/>
                     </a:stretch>
@@ -7952,55 +7283,27 @@
         <w:rPr>
           <w:color w:val="FF0000"/>
         </w:rPr>
-        <w:t xml:space="preserve">(query, </w:t>
-      </w:r>
-      <w:proofErr w:type="spellStart"/>
+        <w:t xml:space="preserve">(query, rowMapperImpl, …arguments): </w:t>
+      </w:r>
+      <w:r>
+        <w:t>This is used when you want a query with conditions, ideally for one object</w:t>
+      </w:r>
+    </w:p>
+    <w:p>
+      <w:pPr>
+        <w:ind w:left="0" w:firstLine="0"/>
+      </w:pPr>
       <w:r>
         <w:rPr>
           <w:color w:val="FF0000"/>
         </w:rPr>
-        <w:t>rowMapperImpl</w:t>
-      </w:r>
-      <w:proofErr w:type="spellEnd"/>
+        <w:t>query</w:t>
+      </w:r>
       <w:r>
         <w:rPr>
           <w:color w:val="FF0000"/>
         </w:rPr>
-        <w:t xml:space="preserve">, …arguments): </w:t>
-      </w:r>
-      <w:r>
-        <w:t>This is used when you want a query with conditions, ideally for one object</w:t>
-      </w:r>
-    </w:p>
-    <w:p>
-      <w:pPr>
-        <w:ind w:left="0" w:firstLine="0"/>
-      </w:pPr>
-      <w:r>
-        <w:rPr>
-          <w:color w:val="FF0000"/>
-        </w:rPr>
-        <w:t>query</w:t>
-      </w:r>
-      <w:r>
-        <w:rPr>
-          <w:color w:val="FF0000"/>
-        </w:rPr>
-        <w:t xml:space="preserve">(query, </w:t>
-      </w:r>
-      <w:proofErr w:type="spellStart"/>
-      <w:r>
-        <w:rPr>
-          <w:color w:val="FF0000"/>
-        </w:rPr>
-        <w:t>rowMapperImpl</w:t>
-      </w:r>
-      <w:proofErr w:type="spellEnd"/>
-      <w:r>
-        <w:rPr>
-          <w:color w:val="FF0000"/>
-        </w:rPr>
-        <w:t xml:space="preserve">): </w:t>
+        <w:t xml:space="preserve">(query, rowMapperImpl): </w:t>
       </w:r>
       <w:r>
         <w:t>This is used to get all the rows</w:t>
@@ -8016,6 +7319,9 @@
         <w:ind w:left="0" w:firstLine="0"/>
       </w:pPr>
       <w:r>
+        <w:rPr>
+          <w:noProof/>
+        </w:rPr>
         <w:drawing>
           <wp:inline distT="0" distB="0" distL="0" distR="0" wp14:anchorId="6C54AE66" wp14:editId="504985F2">
             <wp:extent cx="5943600" cy="2252980"/>
@@ -8032,7 +7338,7 @@
                     <pic:cNvPicPr/>
                   </pic:nvPicPr>
                   <pic:blipFill>
-                    <a:blip r:embed="rId59"/>
+                    <a:blip r:embed="rId60"/>
                     <a:stretch>
                       <a:fillRect/>
                     </a:stretch>
@@ -8069,6 +7375,9 @@
         <w:ind w:left="0" w:firstLine="0"/>
       </w:pPr>
       <w:r>
+        <w:rPr>
+          <w:noProof/>
+        </w:rPr>
         <w:lastRenderedPageBreak/>
         <w:drawing>
           <wp:inline distT="0" distB="0" distL="0" distR="0" wp14:anchorId="15CAF8B1" wp14:editId="0F7DF6A1">
@@ -8086,7 +7395,7 @@
                     <pic:cNvPicPr/>
                   </pic:nvPicPr>
                   <pic:blipFill>
-                    <a:blip r:embed="rId60"/>
+                    <a:blip r:embed="rId61"/>
                     <a:stretch>
                       <a:fillRect/>
                     </a:stretch>
@@ -8149,14 +7458,1657 @@
       <w:pPr>
         <w:ind w:left="0" w:firstLine="0"/>
       </w:pPr>
-    </w:p>
-    <w:p>
-      <w:pPr>
-        <w:ind w:left="0" w:firstLine="0"/>
-      </w:pPr>
+      <w:r>
+        <w:rPr>
+          <w:highlight w:val="yellow"/>
+        </w:rPr>
+        <w:t>Handling the EmptyResultDataAccessException in the DAO layer</w:t>
+      </w:r>
+    </w:p>
+    <w:p>
+      <w:pPr>
+        <w:ind w:left="0" w:firstLine="0"/>
+      </w:pPr>
+      <w:r>
+        <w:rPr>
+          <w:highlight w:val="yellow"/>
+        </w:rPr>
+        <w:t>DAO layer</w:t>
+      </w:r>
+    </w:p>
+    <w:p>
+      <w:pPr>
+        <w:ind w:left="0" w:firstLine="0"/>
+      </w:pPr>
+      <w:r>
+        <w:t xml:space="preserve">findById(int id) { </w:t>
+      </w:r>
       <w:r>
         <w:br/>
-      </w:r>
+        <w:t>Employee employee = null;</w:t>
+      </w:r>
+      <w:r>
+        <w:br/>
+        <w:t>try {</w:t>
+      </w:r>
+      <w:r>
+        <w:br/>
+        <w:t xml:space="preserve">    employee = template.queryForObject(query, RowMapper, arguments);</w:t>
+      </w:r>
+      <w:r>
+        <w:br/>
+        <w:t xml:space="preserve">} catch(Exception e) { </w:t>
+      </w:r>
+      <w:r>
+        <w:br/>
+        <w:t xml:space="preserve">      e.printStackTrace(); </w:t>
+      </w:r>
+      <w:r>
+        <w:br/>
+        <w:t>}</w:t>
+      </w:r>
+      <w:r>
+        <w:br/>
+        <w:t>return employee;</w:t>
+      </w:r>
+      <w:r>
+        <w:br/>
+      </w:r>
+      <w:r>
+        <w:rPr>
+          <w:highlight w:val="yellow"/>
+        </w:rPr>
+        <w:t>Service layer</w:t>
+      </w:r>
+      <w:r>
+        <w:br/>
+        <w:t>employee = dao.findById(value);</w:t>
+      </w:r>
+      <w:r>
+        <w:br/>
+        <w:t>if(employee != null) return employee;</w:t>
+      </w:r>
+      <w:r>
+        <w:br/>
+        <w:t>throw new EmployeeNotFoundException(“Id “+value+” not found”);</w:t>
+      </w:r>
+    </w:p>
+    <w:p>
+      <w:pPr>
+        <w:ind w:left="0" w:firstLine="0"/>
+      </w:pPr>
+      <w:r>
+        <w:rPr>
+          <w:highlight w:val="yellow"/>
+        </w:rPr>
+        <w:t>Controller Layer</w:t>
+      </w:r>
+    </w:p>
+    <w:p>
+      <w:pPr>
+        <w:ind w:left="0" w:firstLine="0"/>
+      </w:pPr>
+      <w:r>
+        <w:lastRenderedPageBreak/>
+        <w:t>for success : wraps employee in the response</w:t>
+      </w:r>
+      <w:r>
+        <w:br/>
+        <w:t>for exception : wraps error message in the response</w:t>
+      </w:r>
+    </w:p>
+    <w:p>
+      <w:pPr>
+        <w:ind w:left="0" w:firstLine="0"/>
+      </w:pPr>
+    </w:p>
+    <w:p>
+      <w:pPr>
+        <w:ind w:left="0" w:firstLine="0"/>
+      </w:pPr>
+      <w:r>
+        <w:rPr>
+          <w:highlight w:val="yellow"/>
+        </w:rPr>
+        <w:t>findById() in the DAO layer</w:t>
+      </w:r>
+      <w:r>
+        <w:t xml:space="preserve"> </w:t>
+      </w:r>
+    </w:p>
+    <w:p>
+      <w:pPr>
+        <w:ind w:left="0" w:firstLine="0"/>
+      </w:pPr>
+      <w:r>
+        <w:drawing>
+          <wp:inline distT="0" distB="0" distL="0" distR="0" wp14:anchorId="107FC235" wp14:editId="408E8DBC">
+            <wp:extent cx="5943600" cy="2669540"/>
+            <wp:effectExtent l="0" t="0" r="0" b="0"/>
+            <wp:docPr id="2126423533" name="Picture 1"/>
+            <wp:cNvGraphicFramePr>
+              <a:graphicFrameLocks xmlns:a="http://schemas.openxmlformats.org/drawingml/2006/main" noChangeAspect="1"/>
+            </wp:cNvGraphicFramePr>
+            <a:graphic xmlns:a="http://schemas.openxmlformats.org/drawingml/2006/main">
+              <a:graphicData uri="http://schemas.openxmlformats.org/drawingml/2006/picture">
+                <pic:pic xmlns:pic="http://schemas.openxmlformats.org/drawingml/2006/picture">
+                  <pic:nvPicPr>
+                    <pic:cNvPr id="2126423533" name=""/>
+                    <pic:cNvPicPr/>
+                  </pic:nvPicPr>
+                  <pic:blipFill>
+                    <a:blip r:embed="rId62"/>
+                    <a:stretch>
+                      <a:fillRect/>
+                    </a:stretch>
+                  </pic:blipFill>
+                  <pic:spPr>
+                    <a:xfrm>
+                      <a:off x="0" y="0"/>
+                      <a:ext cx="5943600" cy="2669540"/>
+                    </a:xfrm>
+                    <a:prstGeom prst="rect">
+                      <a:avLst/>
+                    </a:prstGeom>
+                  </pic:spPr>
+                </pic:pic>
+              </a:graphicData>
+            </a:graphic>
+          </wp:inline>
+        </w:drawing>
+      </w:r>
+    </w:p>
+    <w:p>
+      <w:pPr>
+        <w:ind w:left="0" w:firstLine="0"/>
+      </w:pPr>
+      <w:r>
+        <w:rPr>
+          <w:highlight w:val="yellow"/>
+        </w:rPr>
+        <w:t>Main method calling findById()</w:t>
+      </w:r>
+    </w:p>
+    <w:p>
+      <w:pPr>
+        <w:ind w:left="0" w:firstLine="0"/>
+      </w:pPr>
+      <w:r>
+        <w:drawing>
+          <wp:inline distT="0" distB="0" distL="0" distR="0" wp14:anchorId="42198042" wp14:editId="5F4C4DB2">
+            <wp:extent cx="5943600" cy="1587500"/>
+            <wp:effectExtent l="0" t="0" r="0" b="0"/>
+            <wp:docPr id="1835714761" name="Picture 1"/>
+            <wp:cNvGraphicFramePr>
+              <a:graphicFrameLocks xmlns:a="http://schemas.openxmlformats.org/drawingml/2006/main" noChangeAspect="1"/>
+            </wp:cNvGraphicFramePr>
+            <a:graphic xmlns:a="http://schemas.openxmlformats.org/drawingml/2006/main">
+              <a:graphicData uri="http://schemas.openxmlformats.org/drawingml/2006/picture">
+                <pic:pic xmlns:pic="http://schemas.openxmlformats.org/drawingml/2006/picture">
+                  <pic:nvPicPr>
+                    <pic:cNvPr id="1835714761" name=""/>
+                    <pic:cNvPicPr/>
+                  </pic:nvPicPr>
+                  <pic:blipFill>
+                    <a:blip r:embed="rId63"/>
+                    <a:stretch>
+                      <a:fillRect/>
+                    </a:stretch>
+                  </pic:blipFill>
+                  <pic:spPr>
+                    <a:xfrm>
+                      <a:off x="0" y="0"/>
+                      <a:ext cx="5943600" cy="1587500"/>
+                    </a:xfrm>
+                    <a:prstGeom prst="rect">
+                      <a:avLst/>
+                    </a:prstGeom>
+                  </pic:spPr>
+                </pic:pic>
+              </a:graphicData>
+            </a:graphic>
+          </wp:inline>
+        </w:drawing>
+      </w:r>
+    </w:p>
+    <w:p>
+      <w:pPr>
+        <w:ind w:left="0" w:firstLine="0"/>
+      </w:pPr>
+      <w:r>
+        <w:rPr>
+          <w:highlight w:val="yellow"/>
+        </w:rPr>
+        <w:t>How to generate sequence of numbers in oracle-db/mysql</w:t>
+      </w:r>
+    </w:p>
+    <w:p>
+      <w:pPr>
+        <w:ind w:left="0" w:firstLine="0"/>
+      </w:pPr>
+      <w:r>
+        <w:t xml:space="preserve">In oracle we have a statement called </w:t>
+      </w:r>
+      <w:r>
+        <w:rPr>
+          <w:highlight w:val="yellow"/>
+        </w:rPr>
+        <w:t>create sequence seq_name</w:t>
+      </w:r>
+      <w:r>
+        <w:t xml:space="preserve"> statement</w:t>
+      </w:r>
+    </w:p>
+    <w:p>
+      <w:pPr>
+        <w:ind w:left="0" w:firstLine="0"/>
+      </w:pPr>
+      <w:r>
+        <w:t>In mysql we have an auto_increment keyword</w:t>
+      </w:r>
+    </w:p>
+    <w:p>
+      <w:pPr>
+        <w:ind w:left="0" w:firstLine="0"/>
+      </w:pPr>
+    </w:p>
+    <w:p>
+      <w:pPr>
+        <w:ind w:left="0" w:firstLine="0"/>
+      </w:pPr>
+      <w:r>
+        <w:rPr>
+          <w:highlight w:val="yellow"/>
+        </w:rPr>
+        <w:t>RowMapper:</w:t>
+      </w:r>
+      <w:r>
+        <w:t xml:space="preserve"> It is used to convert SQL Result to Java object, i.e., row mapping to java object</w:t>
+      </w:r>
+    </w:p>
+    <w:p>
+      <w:pPr>
+        <w:ind w:left="0" w:firstLine="0"/>
+      </w:pPr>
+      <w:r>
+        <w:rPr>
+          <w:highlight w:val="yellow"/>
+        </w:rPr>
+        <w:lastRenderedPageBreak/>
+        <w:t>Server:</w:t>
+      </w:r>
+      <w:r>
+        <w:t xml:space="preserve"> These are programs which can host your applications, these servers runs with some port number, so that clients can use the host address &amp; port number to access the applications running in the server</w:t>
+      </w:r>
+    </w:p>
+    <w:p>
+      <w:pPr>
+        <w:ind w:left="0" w:firstLine="0"/>
+      </w:pPr>
+    </w:p>
+    <w:p>
+      <w:pPr>
+        <w:ind w:left="0" w:firstLine="0"/>
+      </w:pPr>
+      <w:r>
+        <w:rPr>
+          <w:highlight w:val="yellow"/>
+        </w:rPr>
+        <w:t>Where to keep HTML, CSS &amp; JS files in dynamic web project</w:t>
+      </w:r>
+    </w:p>
+    <w:p>
+      <w:pPr>
+        <w:ind w:left="0" w:firstLine="0"/>
+      </w:pPr>
+      <w:r>
+        <w:t>It must be inside WebContent folder in older eclipse, in newer eclipse it must be in src/</w:t>
+      </w:r>
+      <w:r>
+        <w:t>main/</w:t>
+      </w:r>
+      <w:r>
+        <w:t>webapp</w:t>
+      </w:r>
+    </w:p>
+    <w:p>
+      <w:pPr>
+        <w:ind w:left="0" w:firstLine="0"/>
+      </w:pPr>
+    </w:p>
+    <w:p>
+      <w:pPr>
+        <w:ind w:left="0" w:firstLine="0"/>
+      </w:pPr>
+      <w:r>
+        <w:rPr>
+          <w:highlight w:val="yellow"/>
+        </w:rPr>
+        <w:t>web.xml:</w:t>
+      </w:r>
+      <w:r>
+        <w:t xml:space="preserve"> This is a deployment descriptor file, where you can have configurations related to welcome page, front controller, session timeouts and so on.</w:t>
+      </w:r>
+    </w:p>
+    <w:p>
+      <w:pPr>
+        <w:ind w:left="0" w:firstLine="0"/>
+      </w:pPr>
+      <w:r>
+        <w:rPr>
+          <w:highlight w:val="yellow"/>
+        </w:rPr>
+        <w:t>Spring Web MVC</w:t>
+      </w:r>
+    </w:p>
+    <w:p>
+      <w:pPr>
+        <w:ind w:left="0" w:firstLine="0"/>
+      </w:pPr>
+      <w:r>
+        <w:t>This is a module in spring which allows you to develop web applications</w:t>
+      </w:r>
+    </w:p>
+    <w:p>
+      <w:pPr>
+        <w:ind w:left="0" w:firstLine="0"/>
+      </w:pPr>
+      <w:r>
+        <w:rPr>
+          <w:highlight w:val="yellow"/>
+        </w:rPr>
+        <w:t>Spring Web MVC architecture</w:t>
+      </w:r>
+    </w:p>
+    <w:p>
+      <w:pPr>
+        <w:ind w:left="0" w:firstLine="0"/>
+      </w:pPr>
+      <w:r>
+        <w:drawing>
+          <wp:inline distT="0" distB="0" distL="0" distR="0" wp14:anchorId="786F9214" wp14:editId="13AAB9E8">
+            <wp:extent cx="5943600" cy="2805430"/>
+            <wp:effectExtent l="0" t="0" r="0" b="0"/>
+            <wp:docPr id="208237017" name="Picture 1"/>
+            <wp:cNvGraphicFramePr>
+              <a:graphicFrameLocks xmlns:a="http://schemas.openxmlformats.org/drawingml/2006/main" noChangeAspect="1"/>
+            </wp:cNvGraphicFramePr>
+            <a:graphic xmlns:a="http://schemas.openxmlformats.org/drawingml/2006/main">
+              <a:graphicData uri="http://schemas.openxmlformats.org/drawingml/2006/picture">
+                <pic:pic xmlns:pic="http://schemas.openxmlformats.org/drawingml/2006/picture">
+                  <pic:nvPicPr>
+                    <pic:cNvPr id="208237017" name=""/>
+                    <pic:cNvPicPr/>
+                  </pic:nvPicPr>
+                  <pic:blipFill>
+                    <a:blip r:embed="rId64"/>
+                    <a:stretch>
+                      <a:fillRect/>
+                    </a:stretch>
+                  </pic:blipFill>
+                  <pic:spPr>
+                    <a:xfrm>
+                      <a:off x="0" y="0"/>
+                      <a:ext cx="5943600" cy="2805430"/>
+                    </a:xfrm>
+                    <a:prstGeom prst="rect">
+                      <a:avLst/>
+                    </a:prstGeom>
+                  </pic:spPr>
+                </pic:pic>
+              </a:graphicData>
+            </a:graphic>
+          </wp:inline>
+        </w:drawing>
+      </w:r>
+    </w:p>
+    <w:p>
+      <w:pPr>
+        <w:ind w:left="0" w:firstLine="0"/>
+      </w:pPr>
+      <w:r>
+        <w:rPr>
+          <w:highlight w:val="yellow"/>
+        </w:rPr>
+        <w:t>What is View in Spring MVC:</w:t>
+      </w:r>
+      <w:r>
+        <w:t xml:space="preserve"> View can be HTML/JSP</w:t>
+      </w:r>
+    </w:p>
+    <w:p>
+      <w:pPr>
+        <w:ind w:left="0" w:firstLine="0"/>
+      </w:pPr>
+      <w:r>
+        <w:rPr>
+          <w:highlight w:val="yellow"/>
+        </w:rPr>
+        <w:t>JSP:</w:t>
+      </w:r>
+      <w:r>
+        <w:t xml:space="preserve"> Java Server Pages, which can display the dynamic data</w:t>
+      </w:r>
+    </w:p>
+    <w:p>
+      <w:pPr>
+        <w:ind w:left="0" w:firstLine="0"/>
+      </w:pPr>
+      <w:r>
+        <w:rPr>
+          <w:highlight w:val="yellow"/>
+        </w:rPr>
+        <w:lastRenderedPageBreak/>
+        <w:t>Controller:</w:t>
+      </w:r>
+      <w:r>
+        <w:t xml:space="preserve"> It is not a single file, it is a method mapped with some URL</w:t>
+      </w:r>
+    </w:p>
+    <w:p>
+      <w:pPr>
+        <w:ind w:left="0" w:firstLine="0"/>
+      </w:pPr>
+      <w:r>
+        <w:rPr>
+          <w:highlight w:val="yellow"/>
+        </w:rPr>
+        <w:t>ex:</w:t>
+      </w:r>
+      <w:r>
+        <w:t xml:space="preserve"> /login, /register, /find, /update are all different requests, we need different controllers to handle these requests, hence we will have multiple methods mapped with these URL’s, so that they can handle those requests</w:t>
+      </w:r>
+      <w:r>
+        <w:br/>
+      </w:r>
+      <w:r>
+        <w:br/>
+        <w:t>@Controller</w:t>
+      </w:r>
+      <w:r>
+        <w:br/>
+        <w:t xml:space="preserve">class AppController { </w:t>
+      </w:r>
+      <w:r>
+        <w:br/>
+        <w:t xml:space="preserve">   @Autowired</w:t>
+      </w:r>
+      <w:r>
+        <w:br/>
+        <w:t xml:space="preserve">    EmployeeService service; </w:t>
+      </w:r>
+      <w:r>
+        <w:br/>
+        <w:t xml:space="preserve">   @RequestMapping(“/login”)</w:t>
+      </w:r>
+      <w:r>
+        <w:br/>
+        <w:t xml:space="preserve">    login() { … } </w:t>
+      </w:r>
+      <w:r>
+        <w:br/>
+        <w:t xml:space="preserve">  @RequestMapping(“/register)</w:t>
+      </w:r>
+      <w:r>
+        <w:br/>
+        <w:t xml:space="preserve">   register() { .. } </w:t>
+      </w:r>
+      <w:r>
+        <w:br/>
+        <w:t>}</w:t>
+      </w:r>
+    </w:p>
+    <w:p>
+      <w:pPr>
+        <w:ind w:left="0" w:firstLine="0"/>
+      </w:pPr>
+      <w:r>
+        <w:rPr>
+          <w:highlight w:val="yellow"/>
+        </w:rPr>
+        <w:t>Front Controller:</w:t>
+      </w:r>
+    </w:p>
+    <w:p>
+      <w:pPr>
+        <w:ind w:left="0" w:firstLine="0"/>
+      </w:pPr>
+      <w:r>
+        <w:t>We don’t’ have to write front controller code, spring gives us Front Controller</w:t>
+      </w:r>
+      <w:r>
+        <w:t>(DispatcherServlet.class)</w:t>
+      </w:r>
+      <w:r>
+        <w:t xml:space="preserve"> which is inbuilt, it does following job:</w:t>
+      </w:r>
+    </w:p>
+    <w:p>
+      <w:pPr>
+        <w:pStyle w:val="ListParagraph"/>
+        <w:numPr>
+          <w:ilvl w:val="0"/>
+          <w:numId w:val="29"/>
+        </w:numPr>
+      </w:pPr>
+      <w:r>
+        <w:t>Taking all the incoming requests from the user &amp; routing to the appropriate controller</w:t>
+      </w:r>
+    </w:p>
+    <w:p>
+      <w:pPr>
+        <w:pStyle w:val="ListParagraph"/>
+        <w:numPr>
+          <w:ilvl w:val="0"/>
+          <w:numId w:val="29"/>
+        </w:numPr>
+      </w:pPr>
+      <w:r>
+        <w:t>Front Controller takes care of initializing the spring container, by using the ApplicationContext ctx = new ClassPathXmlApplicationContext(</w:t>
+      </w:r>
+      <w:r>
+        <w:t>getsFileNameFromWeb.xml</w:t>
+      </w:r>
+      <w:r>
+        <w:t>);</w:t>
+      </w:r>
+    </w:p>
+    <w:p>
+      <w:pPr>
+        <w:pStyle w:val="ListParagraph"/>
+        <w:numPr>
+          <w:ilvl w:val="0"/>
+          <w:numId w:val="29"/>
+        </w:numPr>
+      </w:pPr>
+      <w:r>
+        <w:t xml:space="preserve">web.xml provides the spring bean configuration file name, which front-controller uses to load </w:t>
+      </w:r>
+    </w:p>
+    <w:p>
+      <w:pPr>
+        <w:ind w:left="0" w:firstLine="0"/>
+      </w:pPr>
+      <w:r>
+        <w:rPr>
+          <w:highlight w:val="yellow"/>
+        </w:rPr>
+        <w:t>Spring Web Application Structure</w:t>
+      </w:r>
+      <w:r>
+        <w:t xml:space="preserve"> </w:t>
+      </w:r>
+    </w:p>
+    <w:p>
+      <w:pPr>
+        <w:ind w:left="0" w:firstLine="0"/>
+      </w:pPr>
+      <w:r>
+        <w:lastRenderedPageBreak/>
+        <w:drawing>
+          <wp:inline distT="0" distB="0" distL="0" distR="0" wp14:anchorId="42D40A56" wp14:editId="43D81419">
+            <wp:extent cx="5943600" cy="2685415"/>
+            <wp:effectExtent l="0" t="0" r="0" b="635"/>
+            <wp:docPr id="1349612829" name="Picture 1"/>
+            <wp:cNvGraphicFramePr>
+              <a:graphicFrameLocks xmlns:a="http://schemas.openxmlformats.org/drawingml/2006/main" noChangeAspect="1"/>
+            </wp:cNvGraphicFramePr>
+            <a:graphic xmlns:a="http://schemas.openxmlformats.org/drawingml/2006/main">
+              <a:graphicData uri="http://schemas.openxmlformats.org/drawingml/2006/picture">
+                <pic:pic xmlns:pic="http://schemas.openxmlformats.org/drawingml/2006/picture">
+                  <pic:nvPicPr>
+                    <pic:cNvPr id="1349612829" name=""/>
+                    <pic:cNvPicPr/>
+                  </pic:nvPicPr>
+                  <pic:blipFill>
+                    <a:blip r:embed="rId65"/>
+                    <a:stretch>
+                      <a:fillRect/>
+                    </a:stretch>
+                  </pic:blipFill>
+                  <pic:spPr>
+                    <a:xfrm>
+                      <a:off x="0" y="0"/>
+                      <a:ext cx="5943600" cy="2685415"/>
+                    </a:xfrm>
+                    <a:prstGeom prst="rect">
+                      <a:avLst/>
+                    </a:prstGeom>
+                  </pic:spPr>
+                </pic:pic>
+              </a:graphicData>
+            </a:graphic>
+          </wp:inline>
+        </w:drawing>
+      </w:r>
+    </w:p>
+    <w:p>
+      <w:pPr>
+        <w:ind w:left="0" w:firstLine="0"/>
+      </w:pPr>
+      <w:r>
+        <w:rPr>
+          <w:highlight w:val="yellow"/>
+        </w:rPr>
+        <w:t>web.xml:</w:t>
+      </w:r>
+      <w:r>
+        <w:t xml:space="preserve"> This file will have </w:t>
+      </w:r>
+      <w:r>
+        <w:rPr>
+          <w:highlight w:val="yellow"/>
+        </w:rPr>
+        <w:t>spring beans configuration</w:t>
+      </w:r>
+      <w:r>
+        <w:t xml:space="preserve"> file name as well as the front controller class (DispatcherServlet) configuration</w:t>
+      </w:r>
+    </w:p>
+    <w:p>
+      <w:pPr>
+        <w:ind w:left="0" w:firstLine="0"/>
+      </w:pPr>
+    </w:p>
+    <w:p>
+      <w:pPr>
+        <w:ind w:left="0" w:firstLine="0"/>
+      </w:pPr>
+      <w:r>
+        <w:rPr>
+          <w:highlight w:val="yellow"/>
+        </w:rPr>
+        <w:t>Steps</w:t>
+      </w:r>
+    </w:p>
+    <w:p>
+      <w:pPr>
+        <w:ind w:left="0" w:firstLine="0"/>
+      </w:pPr>
+      <w:r>
+        <w:rPr>
+          <w:highlight w:val="yellow"/>
+        </w:rPr>
+        <w:t>Libraries:</w:t>
+      </w:r>
+      <w:r>
+        <w:t xml:space="preserve"> spring-context, spring-webmvc, spring-jdbc</w:t>
+      </w:r>
+    </w:p>
+    <w:p>
+      <w:pPr>
+        <w:ind w:left="0" w:firstLine="0"/>
+      </w:pPr>
+    </w:p>
+    <w:p>
+      <w:pPr>
+        <w:ind w:left="0" w:firstLine="0"/>
+        <w:rPr>
+          <w:color w:val="4472C4" w:themeColor="accent1"/>
+        </w:rPr>
+      </w:pPr>
+      <w:r>
+        <w:rPr>
+          <w:highlight w:val="yellow"/>
+        </w:rPr>
+        <w:t>How to create a controller:</w:t>
+      </w:r>
+      <w:r>
+        <w:t xml:space="preserve"> </w:t>
+      </w:r>
+      <w:r>
+        <w:br/>
+        <w:t>You will create a class with @Controller</w:t>
+      </w:r>
+      <w:r>
+        <w:br/>
+      </w:r>
+      <w:r>
+        <w:rPr>
+          <w:color w:val="4472C4" w:themeColor="accent1"/>
+        </w:rPr>
+        <w:t>@Controller</w:t>
+      </w:r>
+      <w:r>
+        <w:rPr>
+          <w:color w:val="4472C4" w:themeColor="accent1"/>
+        </w:rPr>
+        <w:br/>
+        <w:t>@RequestMapping(path=”/</w:t>
+      </w:r>
+      <w:r>
+        <w:rPr>
+          <w:color w:val="4472C4" w:themeColor="accent1"/>
+        </w:rPr>
+        <w:t>employee</w:t>
+      </w:r>
+      <w:r>
+        <w:rPr>
+          <w:color w:val="4472C4" w:themeColor="accent1"/>
+        </w:rPr>
+        <w:t>”)</w:t>
+      </w:r>
+      <w:r>
+        <w:rPr>
+          <w:color w:val="4472C4" w:themeColor="accent1"/>
+        </w:rPr>
+        <w:t xml:space="preserve"> : it can handle /spring/employee</w:t>
+      </w:r>
+      <w:r>
+        <w:rPr>
+          <w:color w:val="4472C4" w:themeColor="accent1"/>
+        </w:rPr>
+        <w:br/>
+        <w:t xml:space="preserve">public class EmployeeController {  </w:t>
+      </w:r>
+      <w:r>
+        <w:rPr>
+          <w:color w:val="4472C4" w:themeColor="accent1"/>
+        </w:rPr>
+        <w:br/>
+        <w:t xml:space="preserve">          // spring/employee/greet</w:t>
+      </w:r>
+      <w:r>
+        <w:rPr>
+          <w:color w:val="4472C4" w:themeColor="accent1"/>
+        </w:rPr>
+        <w:br/>
+        <w:t xml:space="preserve">      </w:t>
+      </w:r>
+      <w:r>
+        <w:rPr>
+          <w:color w:val="4472C4" w:themeColor="accent1"/>
+        </w:rPr>
+        <w:t xml:space="preserve">   @RequestMapping(path=”/greet”)</w:t>
+      </w:r>
+      <w:r>
+        <w:rPr>
+          <w:color w:val="4472C4" w:themeColor="accent1"/>
+        </w:rPr>
+        <w:br/>
+        <w:t xml:space="preserve">          public String greetings() { return “home”; } // </w:t>
+      </w:r>
+      <w:r>
+        <w:rPr>
+          <w:color w:val="4472C4" w:themeColor="accent1"/>
+        </w:rPr>
+        <w:t>WEB-INF/pages/</w:t>
+      </w:r>
+      <w:r>
+        <w:rPr>
+          <w:color w:val="4472C4" w:themeColor="accent1"/>
+        </w:rPr>
+        <w:t>home.jsp</w:t>
+      </w:r>
+      <w:r>
+        <w:rPr>
+          <w:color w:val="4472C4" w:themeColor="accent1"/>
+        </w:rPr>
+        <w:br/>
+        <w:t>}</w:t>
+      </w:r>
+    </w:p>
+    <w:p>
+      <w:pPr>
+        <w:ind w:left="0" w:firstLine="0"/>
+      </w:pPr>
+    </w:p>
+    <w:p>
+      <w:pPr>
+        <w:ind w:left="0" w:firstLine="0"/>
+      </w:pPr>
+      <w:r>
+        <w:rPr>
+          <w:highlight w:val="yellow"/>
+        </w:rPr>
+        <w:t>src/com/mindgate/controller/EmployeeController.java</w:t>
+      </w:r>
+    </w:p>
+    <w:p>
+      <w:pPr>
+        <w:ind w:left="0" w:firstLine="0"/>
+      </w:pPr>
+      <w:r>
+        <w:lastRenderedPageBreak/>
+        <w:drawing>
+          <wp:inline distT="0" distB="0" distL="0" distR="0" wp14:anchorId="3369AA2F" wp14:editId="0B7372DB">
+            <wp:extent cx="5943600" cy="3184525"/>
+            <wp:effectExtent l="0" t="0" r="0" b="0"/>
+            <wp:docPr id="1605087264" name="Picture 1"/>
+            <wp:cNvGraphicFramePr>
+              <a:graphicFrameLocks xmlns:a="http://schemas.openxmlformats.org/drawingml/2006/main" noChangeAspect="1"/>
+            </wp:cNvGraphicFramePr>
+            <a:graphic xmlns:a="http://schemas.openxmlformats.org/drawingml/2006/main">
+              <a:graphicData uri="http://schemas.openxmlformats.org/drawingml/2006/picture">
+                <pic:pic xmlns:pic="http://schemas.openxmlformats.org/drawingml/2006/picture">
+                  <pic:nvPicPr>
+                    <pic:cNvPr id="1605087264" name=""/>
+                    <pic:cNvPicPr/>
+                  </pic:nvPicPr>
+                  <pic:blipFill>
+                    <a:blip r:embed="rId66"/>
+                    <a:stretch>
+                      <a:fillRect/>
+                    </a:stretch>
+                  </pic:blipFill>
+                  <pic:spPr>
+                    <a:xfrm>
+                      <a:off x="0" y="0"/>
+                      <a:ext cx="5943600" cy="3184525"/>
+                    </a:xfrm>
+                    <a:prstGeom prst="rect">
+                      <a:avLst/>
+                    </a:prstGeom>
+                  </pic:spPr>
+                </pic:pic>
+              </a:graphicData>
+            </a:graphic>
+          </wp:inline>
+        </w:drawing>
+      </w:r>
+    </w:p>
+    <w:p>
+      <w:pPr>
+        <w:ind w:left="0" w:firstLine="0"/>
+      </w:pPr>
+      <w:r>
+        <w:rPr>
+          <w:highlight w:val="yellow"/>
+        </w:rPr>
+        <w:t>What to do when tomcat gives error even when everything’s is good</w:t>
+      </w:r>
+    </w:p>
+    <w:p>
+      <w:pPr>
+        <w:ind w:left="0" w:firstLine="0"/>
+      </w:pPr>
+      <w:r>
+        <w:t xml:space="preserve">Follow these steps </w:t>
+      </w:r>
+    </w:p>
+    <w:p>
+      <w:pPr>
+        <w:pStyle w:val="ListParagraph"/>
+        <w:numPr>
+          <w:ilvl w:val="0"/>
+          <w:numId w:val="30"/>
+        </w:numPr>
+      </w:pPr>
+      <w:r>
+        <w:t>Stop the server</w:t>
+      </w:r>
+    </w:p>
+    <w:p>
+      <w:pPr>
+        <w:pStyle w:val="ListParagraph"/>
+        <w:numPr>
+          <w:ilvl w:val="0"/>
+          <w:numId w:val="30"/>
+        </w:numPr>
+      </w:pPr>
+      <w:r>
+        <w:t xml:space="preserve">In Eclipse </w:t>
+      </w:r>
+      <w:r>
+        <w:t>ensure the build path is referring</w:t>
+      </w:r>
+      <w:r>
+        <w:t xml:space="preserve"> to</w:t>
+      </w:r>
+      <w:r>
+        <w:t xml:space="preserve"> JDK else </w:t>
+      </w:r>
+      <w:r>
+        <w:t xml:space="preserve">configure the project to refer </w:t>
+      </w:r>
+      <w:r>
+        <w:t xml:space="preserve">to </w:t>
+      </w:r>
+      <w:r>
+        <w:t>JDK folder instead of JRE folder</w:t>
+      </w:r>
+      <w:r>
+        <w:t xml:space="preserve"> in the build path</w:t>
+      </w:r>
+    </w:p>
+    <w:p>
+      <w:pPr>
+        <w:pStyle w:val="ListParagraph"/>
+        <w:numPr>
+          <w:ilvl w:val="0"/>
+          <w:numId w:val="30"/>
+        </w:numPr>
+      </w:pPr>
+      <w:r>
+        <w:t>In Eclipse Go to Project &amp; Select Clean</w:t>
+      </w:r>
+    </w:p>
+    <w:p>
+      <w:pPr>
+        <w:pStyle w:val="ListParagraph"/>
+        <w:numPr>
+          <w:ilvl w:val="0"/>
+          <w:numId w:val="30"/>
+        </w:numPr>
+      </w:pPr>
+      <w:r>
+        <w:t>Right Click on Tomcat Server and perform below steps</w:t>
+      </w:r>
+    </w:p>
+    <w:p>
+      <w:pPr>
+        <w:pStyle w:val="ListParagraph"/>
+        <w:numPr>
+          <w:ilvl w:val="1"/>
+          <w:numId w:val="30"/>
+        </w:numPr>
+      </w:pPr>
+      <w:r>
+        <w:t>Clean &amp; again right click and perform below option</w:t>
+      </w:r>
+    </w:p>
+    <w:p>
+      <w:pPr>
+        <w:pStyle w:val="ListParagraph"/>
+        <w:numPr>
+          <w:ilvl w:val="1"/>
+          <w:numId w:val="30"/>
+        </w:numPr>
+      </w:pPr>
+      <w:r>
+        <w:t>Clean Tomcat Work Directory</w:t>
+      </w:r>
+    </w:p>
+    <w:p>
+      <w:pPr>
+        <w:pStyle w:val="ListParagraph"/>
+        <w:numPr>
+          <w:ilvl w:val="0"/>
+          <w:numId w:val="30"/>
+        </w:numPr>
+      </w:pPr>
+      <w:r>
+        <w:t xml:space="preserve">Right Click on Project &gt;&gt; Run As &gt;&gt; build… &gt;&gt; in the Goals type </w:t>
+      </w:r>
+    </w:p>
+    <w:p>
+      <w:pPr>
+        <w:pStyle w:val="ListParagraph"/>
+        <w:ind w:firstLine="0"/>
+        <w:rPr>
+          <w:color w:val="FF0000"/>
+        </w:rPr>
+      </w:pPr>
+      <w:r>
+        <w:rPr>
+          <w:color w:val="FF0000"/>
+        </w:rPr>
+        <w:t>clean package</w:t>
+      </w:r>
+      <w:r>
+        <w:rPr>
+          <w:color w:val="FF0000"/>
+        </w:rPr>
+        <w:t xml:space="preserve"> &amp; select run</w:t>
+      </w:r>
+    </w:p>
+    <w:p>
+      <w:pPr>
+        <w:pStyle w:val="ListParagraph"/>
+        <w:numPr>
+          <w:ilvl w:val="0"/>
+          <w:numId w:val="30"/>
+        </w:numPr>
+      </w:pPr>
+      <w:r>
+        <w:t>Right Click on Project &gt;&gt; Maven &gt;&gt; Update Project &gt;&gt; Select Force Update checkbox</w:t>
+      </w:r>
+    </w:p>
+    <w:p>
+      <w:pPr>
+        <w:pStyle w:val="ListParagraph"/>
+        <w:numPr>
+          <w:ilvl w:val="0"/>
+          <w:numId w:val="30"/>
+        </w:numPr>
+      </w:pPr>
+      <w:r>
+        <w:t>Right click on project &amp; run on server</w:t>
+      </w:r>
+    </w:p>
+    <w:p>
+      <w:pPr>
+        <w:ind w:left="0" w:firstLine="0"/>
+      </w:pPr>
+      <w:r>
+        <w:rPr>
+          <w:highlight w:val="yellow"/>
+        </w:rPr>
+        <w:t>ModelAndView object:</w:t>
+      </w:r>
+      <w:r>
+        <w:t xml:space="preserve"> It is a return type of the controller that can store view &amp; model (data from the service) both</w:t>
+      </w:r>
+      <w:r>
+        <w:br/>
+      </w:r>
+      <w:r>
+        <w:rPr>
+          <w:highlight w:val="yellow"/>
+        </w:rPr>
+        <w:t>Note:</w:t>
+      </w:r>
+      <w:r>
+        <w:t xml:space="preserve"> controller can return String, which will be only view, however ModelAndView object can maintain view &amp; model</w:t>
+      </w:r>
+    </w:p>
+    <w:p>
+      <w:pPr>
+        <w:ind w:left="0" w:firstLine="0"/>
+      </w:pPr>
+      <w:r>
+        <w:rPr>
+          <w:highlight w:val="yellow"/>
+        </w:rPr>
+        <w:lastRenderedPageBreak/>
+        <w:t>Controller code</w:t>
+      </w:r>
+    </w:p>
+    <w:p>
+      <w:pPr>
+        <w:ind w:left="0" w:firstLine="0"/>
+      </w:pPr>
+      <w:r>
+        <w:drawing>
+          <wp:inline distT="0" distB="0" distL="0" distR="0" wp14:anchorId="4D0E35FA" wp14:editId="1E083797">
+            <wp:extent cx="5943600" cy="2680335"/>
+            <wp:effectExtent l="0" t="0" r="0" b="5715"/>
+            <wp:docPr id="362329948" name="Picture 1"/>
+            <wp:cNvGraphicFramePr>
+              <a:graphicFrameLocks xmlns:a="http://schemas.openxmlformats.org/drawingml/2006/main" noChangeAspect="1"/>
+            </wp:cNvGraphicFramePr>
+            <a:graphic xmlns:a="http://schemas.openxmlformats.org/drawingml/2006/main">
+              <a:graphicData uri="http://schemas.openxmlformats.org/drawingml/2006/picture">
+                <pic:pic xmlns:pic="http://schemas.openxmlformats.org/drawingml/2006/picture">
+                  <pic:nvPicPr>
+                    <pic:cNvPr id="362329948" name=""/>
+                    <pic:cNvPicPr/>
+                  </pic:nvPicPr>
+                  <pic:blipFill>
+                    <a:blip r:embed="rId67"/>
+                    <a:stretch>
+                      <a:fillRect/>
+                    </a:stretch>
+                  </pic:blipFill>
+                  <pic:spPr>
+                    <a:xfrm>
+                      <a:off x="0" y="0"/>
+                      <a:ext cx="5943600" cy="2680335"/>
+                    </a:xfrm>
+                    <a:prstGeom prst="rect">
+                      <a:avLst/>
+                    </a:prstGeom>
+                  </pic:spPr>
+                </pic:pic>
+              </a:graphicData>
+            </a:graphic>
+          </wp:inline>
+        </w:drawing>
+      </w:r>
+    </w:p>
+    <w:p>
+      <w:pPr>
+        <w:ind w:left="0" w:firstLine="0"/>
+      </w:pPr>
+      <w:r>
+        <w:rPr>
+          <w:highlight w:val="yellow"/>
+        </w:rPr>
+        <w:t>timer.jsp</w:t>
+      </w:r>
+    </w:p>
+    <w:p>
+      <w:pPr>
+        <w:ind w:left="0" w:firstLine="0"/>
+      </w:pPr>
+      <w:r>
+        <w:drawing>
+          <wp:inline distT="0" distB="0" distL="0" distR="0" wp14:anchorId="7F8F3217" wp14:editId="3381A7DF">
+            <wp:extent cx="5449060" cy="2095792"/>
+            <wp:effectExtent l="0" t="0" r="0" b="0"/>
+            <wp:docPr id="245336767" name="Picture 1"/>
+            <wp:cNvGraphicFramePr>
+              <a:graphicFrameLocks xmlns:a="http://schemas.openxmlformats.org/drawingml/2006/main" noChangeAspect="1"/>
+            </wp:cNvGraphicFramePr>
+            <a:graphic xmlns:a="http://schemas.openxmlformats.org/drawingml/2006/main">
+              <a:graphicData uri="http://schemas.openxmlformats.org/drawingml/2006/picture">
+                <pic:pic xmlns:pic="http://schemas.openxmlformats.org/drawingml/2006/picture">
+                  <pic:nvPicPr>
+                    <pic:cNvPr id="245336767" name=""/>
+                    <pic:cNvPicPr/>
+                  </pic:nvPicPr>
+                  <pic:blipFill>
+                    <a:blip r:embed="rId68"/>
+                    <a:stretch>
+                      <a:fillRect/>
+                    </a:stretch>
+                  </pic:blipFill>
+                  <pic:spPr>
+                    <a:xfrm>
+                      <a:off x="0" y="0"/>
+                      <a:ext cx="5449060" cy="2095792"/>
+                    </a:xfrm>
+                    <a:prstGeom prst="rect">
+                      <a:avLst/>
+                    </a:prstGeom>
+                  </pic:spPr>
+                </pic:pic>
+              </a:graphicData>
+            </a:graphic>
+          </wp:inline>
+        </w:drawing>
+      </w:r>
+    </w:p>
+    <w:p>
+      <w:pPr>
+        <w:ind w:left="0" w:firstLine="0"/>
+      </w:pPr>
+      <w:r>
+        <w:rPr>
+          <w:highlight w:val="yellow"/>
+        </w:rPr>
+        <w:t>Form that can send data</w:t>
+      </w:r>
+    </w:p>
+    <w:p>
+      <w:pPr>
+        <w:ind w:left="0" w:firstLine="0"/>
+      </w:pPr>
+      <w:r>
+        <w:lastRenderedPageBreak/>
+        <w:drawing>
+          <wp:inline distT="0" distB="0" distL="0" distR="0" wp14:anchorId="328F56BB" wp14:editId="66C08C8A">
+            <wp:extent cx="5943600" cy="2285365"/>
+            <wp:effectExtent l="0" t="0" r="0" b="635"/>
+            <wp:docPr id="235321196" name="Picture 1"/>
+            <wp:cNvGraphicFramePr>
+              <a:graphicFrameLocks xmlns:a="http://schemas.openxmlformats.org/drawingml/2006/main" noChangeAspect="1"/>
+            </wp:cNvGraphicFramePr>
+            <a:graphic xmlns:a="http://schemas.openxmlformats.org/drawingml/2006/main">
+              <a:graphicData uri="http://schemas.openxmlformats.org/drawingml/2006/picture">
+                <pic:pic xmlns:pic="http://schemas.openxmlformats.org/drawingml/2006/picture">
+                  <pic:nvPicPr>
+                    <pic:cNvPr id="235321196" name=""/>
+                    <pic:cNvPicPr/>
+                  </pic:nvPicPr>
+                  <pic:blipFill>
+                    <a:blip r:embed="rId69"/>
+                    <a:stretch>
+                      <a:fillRect/>
+                    </a:stretch>
+                  </pic:blipFill>
+                  <pic:spPr>
+                    <a:xfrm>
+                      <a:off x="0" y="0"/>
+                      <a:ext cx="5943600" cy="2285365"/>
+                    </a:xfrm>
+                    <a:prstGeom prst="rect">
+                      <a:avLst/>
+                    </a:prstGeom>
+                  </pic:spPr>
+                </pic:pic>
+              </a:graphicData>
+            </a:graphic>
+          </wp:inline>
+        </w:drawing>
+      </w:r>
+    </w:p>
+    <w:p>
+      <w:pPr>
+        <w:ind w:left="0" w:firstLine="0"/>
+      </w:pPr>
+      <w:r>
+        <w:rPr>
+          <w:highlight w:val="yellow"/>
+        </w:rPr>
+        <w:t>Things to create</w:t>
+      </w:r>
+    </w:p>
+    <w:p>
+      <w:pPr>
+        <w:pStyle w:val="ListParagraph"/>
+        <w:numPr>
+          <w:ilvl w:val="0"/>
+          <w:numId w:val="31"/>
+        </w:numPr>
+      </w:pPr>
+      <w:r>
+        <w:t>dispatcher-servlet.xml &gt;&gt; beans for DMDS &amp; JdbcTemplate</w:t>
+      </w:r>
+    </w:p>
+    <w:p>
+      <w:pPr>
+        <w:pStyle w:val="ListParagraph"/>
+        <w:numPr>
+          <w:ilvl w:val="0"/>
+          <w:numId w:val="31"/>
+        </w:numPr>
+      </w:pPr>
+      <w:r>
+        <w:t>Employee.java</w:t>
+      </w:r>
+    </w:p>
+    <w:p>
+      <w:pPr>
+        <w:pStyle w:val="ListParagraph"/>
+        <w:numPr>
+          <w:ilvl w:val="0"/>
+          <w:numId w:val="31"/>
+        </w:numPr>
+      </w:pPr>
+      <w:r>
+        <w:t>EmployeeRepository</w:t>
+      </w:r>
+    </w:p>
+    <w:p>
+      <w:pPr>
+        <w:pStyle w:val="ListParagraph"/>
+        <w:numPr>
+          <w:ilvl w:val="0"/>
+          <w:numId w:val="31"/>
+        </w:numPr>
+      </w:pPr>
+      <w:r>
+        <w:t>EmployeeRepositoryJdbcImpl</w:t>
+      </w:r>
+    </w:p>
+    <w:p>
+      <w:pPr>
+        <w:pStyle w:val="ListParagraph"/>
+        <w:numPr>
+          <w:ilvl w:val="0"/>
+          <w:numId w:val="31"/>
+        </w:numPr>
+      </w:pPr>
+      <w:r>
+        <w:t>EmployeeNotFoundException extends Exception</w:t>
+      </w:r>
+    </w:p>
+    <w:p>
+      <w:pPr>
+        <w:pStyle w:val="ListParagraph"/>
+        <w:numPr>
+          <w:ilvl w:val="0"/>
+          <w:numId w:val="31"/>
+        </w:numPr>
+      </w:pPr>
+      <w:r>
+        <w:t xml:space="preserve">EmployeeService: interface with methods that </w:t>
+      </w:r>
+    </w:p>
+    <w:p>
+      <w:pPr>
+        <w:pStyle w:val="ListParagraph"/>
+        <w:numPr>
+          <w:ilvl w:val="0"/>
+          <w:numId w:val="31"/>
+        </w:numPr>
+      </w:pPr>
+      <w:r>
+        <w:t>EmployeeServiceImplV1</w:t>
+      </w:r>
+      <w:r>
+        <w:t xml:space="preserve">: </w:t>
+      </w:r>
+      <w:r>
+        <w:t>can access EmployeeRepository methods</w:t>
+      </w:r>
+    </w:p>
+    <w:p>
+      <w:pPr>
+        <w:pStyle w:val="ListParagraph"/>
+        <w:numPr>
+          <w:ilvl w:val="0"/>
+          <w:numId w:val="31"/>
+        </w:numPr>
+      </w:pPr>
+      <w:r>
+        <w:t>EmployeeController</w:t>
+      </w:r>
+    </w:p>
+    <w:p>
+      <w:pPr>
+        <w:ind w:left="0" w:firstLine="0"/>
+      </w:pPr>
+      <w:r>
+        <w:rPr>
+          <w:highlight w:val="yellow"/>
+        </w:rPr>
+        <w:t>EmployeeNotFoundException</w:t>
+      </w:r>
+    </w:p>
+    <w:p>
+      <w:pPr>
+        <w:ind w:left="0" w:firstLine="0"/>
+      </w:pPr>
+      <w:r>
+        <w:lastRenderedPageBreak/>
+        <w:drawing>
+          <wp:inline distT="0" distB="0" distL="0" distR="0" wp14:anchorId="6A197CD7" wp14:editId="259D5030">
+            <wp:extent cx="5943600" cy="3322955"/>
+            <wp:effectExtent l="0" t="0" r="0" b="0"/>
+            <wp:docPr id="2061098297" name="Picture 1"/>
+            <wp:cNvGraphicFramePr>
+              <a:graphicFrameLocks xmlns:a="http://schemas.openxmlformats.org/drawingml/2006/main" noChangeAspect="1"/>
+            </wp:cNvGraphicFramePr>
+            <a:graphic xmlns:a="http://schemas.openxmlformats.org/drawingml/2006/main">
+              <a:graphicData uri="http://schemas.openxmlformats.org/drawingml/2006/picture">
+                <pic:pic xmlns:pic="http://schemas.openxmlformats.org/drawingml/2006/picture">
+                  <pic:nvPicPr>
+                    <pic:cNvPr id="2061098297" name=""/>
+                    <pic:cNvPicPr/>
+                  </pic:nvPicPr>
+                  <pic:blipFill>
+                    <a:blip r:embed="rId70"/>
+                    <a:stretch>
+                      <a:fillRect/>
+                    </a:stretch>
+                  </pic:blipFill>
+                  <pic:spPr>
+                    <a:xfrm>
+                      <a:off x="0" y="0"/>
+                      <a:ext cx="5943600" cy="3322955"/>
+                    </a:xfrm>
+                    <a:prstGeom prst="rect">
+                      <a:avLst/>
+                    </a:prstGeom>
+                  </pic:spPr>
+                </pic:pic>
+              </a:graphicData>
+            </a:graphic>
+          </wp:inline>
+        </w:drawing>
+      </w:r>
+    </w:p>
+    <w:p>
+      <w:pPr>
+        <w:ind w:left="0" w:firstLine="0"/>
+      </w:pPr>
+      <w:r>
+        <w:rPr>
+          <w:highlight w:val="yellow"/>
+        </w:rPr>
+        <w:t>EmployeeService</w:t>
+      </w:r>
+    </w:p>
+    <w:p>
+      <w:pPr>
+        <w:ind w:left="0" w:firstLine="0"/>
+      </w:pPr>
+      <w:r>
+        <w:drawing>
+          <wp:inline distT="0" distB="0" distL="0" distR="0" wp14:anchorId="4C42686D" wp14:editId="0CCA7A15">
+            <wp:extent cx="5943600" cy="2875915"/>
+            <wp:effectExtent l="0" t="0" r="0" b="635"/>
+            <wp:docPr id="1156241073" name="Picture 1"/>
+            <wp:cNvGraphicFramePr>
+              <a:graphicFrameLocks xmlns:a="http://schemas.openxmlformats.org/drawingml/2006/main" noChangeAspect="1"/>
+            </wp:cNvGraphicFramePr>
+            <a:graphic xmlns:a="http://schemas.openxmlformats.org/drawingml/2006/main">
+              <a:graphicData uri="http://schemas.openxmlformats.org/drawingml/2006/picture">
+                <pic:pic xmlns:pic="http://schemas.openxmlformats.org/drawingml/2006/picture">
+                  <pic:nvPicPr>
+                    <pic:cNvPr id="1156241073" name=""/>
+                    <pic:cNvPicPr/>
+                  </pic:nvPicPr>
+                  <pic:blipFill>
+                    <a:blip r:embed="rId71"/>
+                    <a:stretch>
+                      <a:fillRect/>
+                    </a:stretch>
+                  </pic:blipFill>
+                  <pic:spPr>
+                    <a:xfrm>
+                      <a:off x="0" y="0"/>
+                      <a:ext cx="5943600" cy="2875915"/>
+                    </a:xfrm>
+                    <a:prstGeom prst="rect">
+                      <a:avLst/>
+                    </a:prstGeom>
+                  </pic:spPr>
+                </pic:pic>
+              </a:graphicData>
+            </a:graphic>
+          </wp:inline>
+        </w:drawing>
+      </w:r>
+    </w:p>
+    <w:p>
+      <w:pPr>
+        <w:ind w:left="0" w:firstLine="0"/>
+      </w:pPr>
+      <w:r>
+        <w:t>Implementing Service layer, using @Service on top of the class &amp; @Autowired on EmployeeRepository</w:t>
+      </w:r>
+    </w:p>
+    <w:p>
+      <w:pPr>
+        <w:ind w:left="0" w:firstLine="0"/>
+      </w:pPr>
+      <w:r>
+        <w:lastRenderedPageBreak/>
+        <w:drawing>
+          <wp:inline distT="0" distB="0" distL="0" distR="0" wp14:anchorId="2222BB39" wp14:editId="4523A7DA">
+            <wp:extent cx="5943600" cy="3046730"/>
+            <wp:effectExtent l="0" t="0" r="0" b="1270"/>
+            <wp:docPr id="931891489" name="Picture 1"/>
+            <wp:cNvGraphicFramePr>
+              <a:graphicFrameLocks xmlns:a="http://schemas.openxmlformats.org/drawingml/2006/main" noChangeAspect="1"/>
+            </wp:cNvGraphicFramePr>
+            <a:graphic xmlns:a="http://schemas.openxmlformats.org/drawingml/2006/main">
+              <a:graphicData uri="http://schemas.openxmlformats.org/drawingml/2006/picture">
+                <pic:pic xmlns:pic="http://schemas.openxmlformats.org/drawingml/2006/picture">
+                  <pic:nvPicPr>
+                    <pic:cNvPr id="931891489" name=""/>
+                    <pic:cNvPicPr/>
+                  </pic:nvPicPr>
+                  <pic:blipFill>
+                    <a:blip r:embed="rId72"/>
+                    <a:stretch>
+                      <a:fillRect/>
+                    </a:stretch>
+                  </pic:blipFill>
+                  <pic:spPr>
+                    <a:xfrm>
+                      <a:off x="0" y="0"/>
+                      <a:ext cx="5943600" cy="3046730"/>
+                    </a:xfrm>
+                    <a:prstGeom prst="rect">
+                      <a:avLst/>
+                    </a:prstGeom>
+                  </pic:spPr>
+                </pic:pic>
+              </a:graphicData>
+            </a:graphic>
+          </wp:inline>
+        </w:drawing>
+      </w:r>
+    </w:p>
+    <w:p>
+      <w:pPr>
+        <w:ind w:left="0" w:firstLine="0"/>
+      </w:pPr>
+      <w:r>
+        <w:rPr>
+          <w:highlight w:val="yellow"/>
+        </w:rPr>
+        <w:t>Controller will use service layer using @Autowired</w:t>
+      </w:r>
+    </w:p>
+    <w:p>
+      <w:pPr>
+        <w:ind w:left="0" w:firstLine="0"/>
+      </w:pPr>
+      <w:r>
+        <w:rPr>
+          <w:highlight w:val="yellow"/>
+        </w:rPr>
+        <w:t>EmployeeController</w:t>
+      </w:r>
+    </w:p>
+    <w:p>
+      <w:pPr>
+        <w:ind w:left="0" w:firstLine="0"/>
+      </w:pPr>
+      <w:r>
+        <w:drawing>
+          <wp:inline distT="0" distB="0" distL="0" distR="0" wp14:anchorId="5D602968" wp14:editId="6B5D77E2">
+            <wp:extent cx="5943600" cy="1412240"/>
+            <wp:effectExtent l="0" t="0" r="0" b="0"/>
+            <wp:docPr id="1385986636" name="Picture 1"/>
+            <wp:cNvGraphicFramePr>
+              <a:graphicFrameLocks xmlns:a="http://schemas.openxmlformats.org/drawingml/2006/main" noChangeAspect="1"/>
+            </wp:cNvGraphicFramePr>
+            <a:graphic xmlns:a="http://schemas.openxmlformats.org/drawingml/2006/main">
+              <a:graphicData uri="http://schemas.openxmlformats.org/drawingml/2006/picture">
+                <pic:pic xmlns:pic="http://schemas.openxmlformats.org/drawingml/2006/picture">
+                  <pic:nvPicPr>
+                    <pic:cNvPr id="1385986636" name=""/>
+                    <pic:cNvPicPr/>
+                  </pic:nvPicPr>
+                  <pic:blipFill>
+                    <a:blip r:embed="rId73"/>
+                    <a:stretch>
+                      <a:fillRect/>
+                    </a:stretch>
+                  </pic:blipFill>
+                  <pic:spPr>
+                    <a:xfrm>
+                      <a:off x="0" y="0"/>
+                      <a:ext cx="5943600" cy="1412240"/>
+                    </a:xfrm>
+                    <a:prstGeom prst="rect">
+                      <a:avLst/>
+                    </a:prstGeom>
+                  </pic:spPr>
+                </pic:pic>
+              </a:graphicData>
+            </a:graphic>
+          </wp:inline>
+        </w:drawing>
+      </w:r>
+    </w:p>
+    <w:p>
+      <w:pPr>
+        <w:ind w:left="0" w:firstLine="0"/>
+      </w:pPr>
+      <w:r>
+        <w:rPr>
+          <w:highlight w:val="yellow"/>
+        </w:rPr>
+        <w:t>home.jsp</w:t>
+      </w:r>
+    </w:p>
+    <w:p>
+      <w:pPr>
+        <w:ind w:left="0" w:firstLine="0"/>
+      </w:pPr>
+      <w:r>
+        <w:drawing>
+          <wp:inline distT="0" distB="0" distL="0" distR="0" wp14:anchorId="4E2DC06E" wp14:editId="4C67FF9C">
+            <wp:extent cx="5943600" cy="1516380"/>
+            <wp:effectExtent l="0" t="0" r="0" b="7620"/>
+            <wp:docPr id="364880642" name="Picture 1"/>
+            <wp:cNvGraphicFramePr>
+              <a:graphicFrameLocks xmlns:a="http://schemas.openxmlformats.org/drawingml/2006/main" noChangeAspect="1"/>
+            </wp:cNvGraphicFramePr>
+            <a:graphic xmlns:a="http://schemas.openxmlformats.org/drawingml/2006/main">
+              <a:graphicData uri="http://schemas.openxmlformats.org/drawingml/2006/picture">
+                <pic:pic xmlns:pic="http://schemas.openxmlformats.org/drawingml/2006/picture">
+                  <pic:nvPicPr>
+                    <pic:cNvPr id="364880642" name=""/>
+                    <pic:cNvPicPr/>
+                  </pic:nvPicPr>
+                  <pic:blipFill>
+                    <a:blip r:embed="rId74"/>
+                    <a:stretch>
+                      <a:fillRect/>
+                    </a:stretch>
+                  </pic:blipFill>
+                  <pic:spPr>
+                    <a:xfrm>
+                      <a:off x="0" y="0"/>
+                      <a:ext cx="5943600" cy="1516380"/>
+                    </a:xfrm>
+                    <a:prstGeom prst="rect">
+                      <a:avLst/>
+                    </a:prstGeom>
+                  </pic:spPr>
+                </pic:pic>
+              </a:graphicData>
+            </a:graphic>
+          </wp:inline>
+        </w:drawing>
+      </w:r>
+    </w:p>
+    <w:p>
+      <w:pPr>
+        <w:ind w:left="0" w:firstLine="0"/>
+      </w:pPr>
+      <w:r>
+        <w:rPr>
+          <w:highlight w:val="yellow"/>
+        </w:rPr>
+        <w:t>timer.jsp</w:t>
+      </w:r>
+    </w:p>
+    <w:p>
+      <w:pPr>
+        <w:ind w:left="0" w:firstLine="0"/>
+      </w:pPr>
+      <w:r>
+        <w:lastRenderedPageBreak/>
+        <w:drawing>
+          <wp:inline distT="0" distB="0" distL="0" distR="0" wp14:anchorId="527B48C6" wp14:editId="26BC1A4B">
+            <wp:extent cx="5943600" cy="1205230"/>
+            <wp:effectExtent l="0" t="0" r="0" b="0"/>
+            <wp:docPr id="923978110" name="Picture 1"/>
+            <wp:cNvGraphicFramePr>
+              <a:graphicFrameLocks xmlns:a="http://schemas.openxmlformats.org/drawingml/2006/main" noChangeAspect="1"/>
+            </wp:cNvGraphicFramePr>
+            <a:graphic xmlns:a="http://schemas.openxmlformats.org/drawingml/2006/main">
+              <a:graphicData uri="http://schemas.openxmlformats.org/drawingml/2006/picture">
+                <pic:pic xmlns:pic="http://schemas.openxmlformats.org/drawingml/2006/picture">
+                  <pic:nvPicPr>
+                    <pic:cNvPr id="923978110" name=""/>
+                    <pic:cNvPicPr/>
+                  </pic:nvPicPr>
+                  <pic:blipFill>
+                    <a:blip r:embed="rId75"/>
+                    <a:stretch>
+                      <a:fillRect/>
+                    </a:stretch>
+                  </pic:blipFill>
+                  <pic:spPr>
+                    <a:xfrm>
+                      <a:off x="0" y="0"/>
+                      <a:ext cx="5943600" cy="1205230"/>
+                    </a:xfrm>
+                    <a:prstGeom prst="rect">
+                      <a:avLst/>
+                    </a:prstGeom>
+                  </pic:spPr>
+                </pic:pic>
+              </a:graphicData>
+            </a:graphic>
+          </wp:inline>
+        </w:drawing>
+      </w:r>
+    </w:p>
+    <w:p>
+      <w:pPr>
+        <w:ind w:left="0" w:firstLine="0"/>
+      </w:pPr>
     </w:p>
     <w:p>
       <w:pPr>
@@ -8804,6 +9756,95 @@
     </w:lvl>
   </w:abstractNum>
   <w:abstractNum w:abstractNumId="7" w15:restartNumberingAfterBreak="0">
+    <w:nsid w:val="26EC5A11"/>
+    <w:multiLevelType w:val="hybridMultilevel"/>
+    <w:tmpl w:val="D090D1C4"/>
+    <w:lvl w:ilvl="0" w:tplc="0409000F">
+      <w:start w:val="1"/>
+      <w:numFmt w:val="decimal"/>
+      <w:lvlText w:val="%1."/>
+      <w:lvlJc w:val="left"/>
+      <w:pPr>
+        <w:ind w:left="720" w:hanging="360"/>
+      </w:pPr>
+      <w:rPr>
+        <w:rFonts w:hint="default"/>
+      </w:rPr>
+    </w:lvl>
+    <w:lvl w:ilvl="1" w:tplc="04090019" w:tentative="1">
+      <w:start w:val="1"/>
+      <w:numFmt w:val="lowerLetter"/>
+      <w:lvlText w:val="%2."/>
+      <w:lvlJc w:val="left"/>
+      <w:pPr>
+        <w:ind w:left="1440" w:hanging="360"/>
+      </w:pPr>
+    </w:lvl>
+    <w:lvl w:ilvl="2" w:tplc="0409001B" w:tentative="1">
+      <w:start w:val="1"/>
+      <w:numFmt w:val="lowerRoman"/>
+      <w:lvlText w:val="%3."/>
+      <w:lvlJc w:val="right"/>
+      <w:pPr>
+        <w:ind w:left="2160" w:hanging="180"/>
+      </w:pPr>
+    </w:lvl>
+    <w:lvl w:ilvl="3" w:tplc="0409000F" w:tentative="1">
+      <w:start w:val="1"/>
+      <w:numFmt w:val="decimal"/>
+      <w:lvlText w:val="%4."/>
+      <w:lvlJc w:val="left"/>
+      <w:pPr>
+        <w:ind w:left="2880" w:hanging="360"/>
+      </w:pPr>
+    </w:lvl>
+    <w:lvl w:ilvl="4" w:tplc="04090019" w:tentative="1">
+      <w:start w:val="1"/>
+      <w:numFmt w:val="lowerLetter"/>
+      <w:lvlText w:val="%5."/>
+      <w:lvlJc w:val="left"/>
+      <w:pPr>
+        <w:ind w:left="3600" w:hanging="360"/>
+      </w:pPr>
+    </w:lvl>
+    <w:lvl w:ilvl="5" w:tplc="0409001B" w:tentative="1">
+      <w:start w:val="1"/>
+      <w:numFmt w:val="lowerRoman"/>
+      <w:lvlText w:val="%6."/>
+      <w:lvlJc w:val="right"/>
+      <w:pPr>
+        <w:ind w:left="4320" w:hanging="180"/>
+      </w:pPr>
+    </w:lvl>
+    <w:lvl w:ilvl="6" w:tplc="0409000F" w:tentative="1">
+      <w:start w:val="1"/>
+      <w:numFmt w:val="decimal"/>
+      <w:lvlText w:val="%7."/>
+      <w:lvlJc w:val="left"/>
+      <w:pPr>
+        <w:ind w:left="5040" w:hanging="360"/>
+      </w:pPr>
+    </w:lvl>
+    <w:lvl w:ilvl="7" w:tplc="04090019" w:tentative="1">
+      <w:start w:val="1"/>
+      <w:numFmt w:val="lowerLetter"/>
+      <w:lvlText w:val="%8."/>
+      <w:lvlJc w:val="left"/>
+      <w:pPr>
+        <w:ind w:left="5760" w:hanging="360"/>
+      </w:pPr>
+    </w:lvl>
+    <w:lvl w:ilvl="8" w:tplc="0409001B" w:tentative="1">
+      <w:start w:val="1"/>
+      <w:numFmt w:val="lowerRoman"/>
+      <w:lvlText w:val="%9."/>
+      <w:lvlJc w:val="right"/>
+      <w:pPr>
+        <w:ind w:left="6480" w:hanging="180"/>
+      </w:pPr>
+    </w:lvl>
+  </w:abstractNum>
+  <w:abstractNum w:abstractNumId="8" w15:restartNumberingAfterBreak="0">
     <w:nsid w:val="27E36D66"/>
     <w:multiLevelType w:val="hybridMultilevel"/>
     <w:tmpl w:val="493E540A"/>
@@ -8892,7 +9933,7 @@
       </w:pPr>
     </w:lvl>
   </w:abstractNum>
-  <w:abstractNum w:abstractNumId="8" w15:restartNumberingAfterBreak="0">
+  <w:abstractNum w:abstractNumId="9" w15:restartNumberingAfterBreak="0">
     <w:nsid w:val="28C3774C"/>
     <w:multiLevelType w:val="hybridMultilevel"/>
     <w:tmpl w:val="4B742604"/>
@@ -8981,7 +10022,7 @@
       </w:pPr>
     </w:lvl>
   </w:abstractNum>
-  <w:abstractNum w:abstractNumId="9" w15:restartNumberingAfterBreak="0">
+  <w:abstractNum w:abstractNumId="10" w15:restartNumberingAfterBreak="0">
     <w:nsid w:val="2C3775FE"/>
     <w:multiLevelType w:val="hybridMultilevel"/>
     <w:tmpl w:val="649AE836"/>
@@ -9070,7 +10111,7 @@
       </w:pPr>
     </w:lvl>
   </w:abstractNum>
-  <w:abstractNum w:abstractNumId="10" w15:restartNumberingAfterBreak="0">
+  <w:abstractNum w:abstractNumId="11" w15:restartNumberingAfterBreak="0">
     <w:nsid w:val="2E1B7CCD"/>
     <w:multiLevelType w:val="hybridMultilevel"/>
     <w:tmpl w:val="34E23B7C"/>
@@ -9159,7 +10200,7 @@
       </w:pPr>
     </w:lvl>
   </w:abstractNum>
-  <w:abstractNum w:abstractNumId="11" w15:restartNumberingAfterBreak="0">
+  <w:abstractNum w:abstractNumId="12" w15:restartNumberingAfterBreak="0">
     <w:nsid w:val="375F77BD"/>
     <w:multiLevelType w:val="hybridMultilevel"/>
     <w:tmpl w:val="E7C27E76"/>
@@ -9248,7 +10289,7 @@
       </w:pPr>
     </w:lvl>
   </w:abstractNum>
-  <w:abstractNum w:abstractNumId="12" w15:restartNumberingAfterBreak="0">
+  <w:abstractNum w:abstractNumId="13" w15:restartNumberingAfterBreak="0">
     <w:nsid w:val="38B779BC"/>
     <w:multiLevelType w:val="hybridMultilevel"/>
     <w:tmpl w:val="FC0AD502"/>
@@ -9337,7 +10378,96 @@
       </w:pPr>
     </w:lvl>
   </w:abstractNum>
-  <w:abstractNum w:abstractNumId="13" w15:restartNumberingAfterBreak="0">
+  <w:abstractNum w:abstractNumId="14" w15:restartNumberingAfterBreak="0">
+    <w:nsid w:val="40D86136"/>
+    <w:multiLevelType w:val="hybridMultilevel"/>
+    <w:tmpl w:val="A764505C"/>
+    <w:lvl w:ilvl="0" w:tplc="0409000F">
+      <w:start w:val="1"/>
+      <w:numFmt w:val="decimal"/>
+      <w:lvlText w:val="%1."/>
+      <w:lvlJc w:val="left"/>
+      <w:pPr>
+        <w:ind w:left="720" w:hanging="360"/>
+      </w:pPr>
+      <w:rPr>
+        <w:rFonts w:hint="default"/>
+      </w:rPr>
+    </w:lvl>
+    <w:lvl w:ilvl="1" w:tplc="04090019">
+      <w:start w:val="1"/>
+      <w:numFmt w:val="lowerLetter"/>
+      <w:lvlText w:val="%2."/>
+      <w:lvlJc w:val="left"/>
+      <w:pPr>
+        <w:ind w:left="1440" w:hanging="360"/>
+      </w:pPr>
+    </w:lvl>
+    <w:lvl w:ilvl="2" w:tplc="0409001B" w:tentative="1">
+      <w:start w:val="1"/>
+      <w:numFmt w:val="lowerRoman"/>
+      <w:lvlText w:val="%3."/>
+      <w:lvlJc w:val="right"/>
+      <w:pPr>
+        <w:ind w:left="2160" w:hanging="180"/>
+      </w:pPr>
+    </w:lvl>
+    <w:lvl w:ilvl="3" w:tplc="0409000F" w:tentative="1">
+      <w:start w:val="1"/>
+      <w:numFmt w:val="decimal"/>
+      <w:lvlText w:val="%4."/>
+      <w:lvlJc w:val="left"/>
+      <w:pPr>
+        <w:ind w:left="2880" w:hanging="360"/>
+      </w:pPr>
+    </w:lvl>
+    <w:lvl w:ilvl="4" w:tplc="04090019" w:tentative="1">
+      <w:start w:val="1"/>
+      <w:numFmt w:val="lowerLetter"/>
+      <w:lvlText w:val="%5."/>
+      <w:lvlJc w:val="left"/>
+      <w:pPr>
+        <w:ind w:left="3600" w:hanging="360"/>
+      </w:pPr>
+    </w:lvl>
+    <w:lvl w:ilvl="5" w:tplc="0409001B" w:tentative="1">
+      <w:start w:val="1"/>
+      <w:numFmt w:val="lowerRoman"/>
+      <w:lvlText w:val="%6."/>
+      <w:lvlJc w:val="right"/>
+      <w:pPr>
+        <w:ind w:left="4320" w:hanging="180"/>
+      </w:pPr>
+    </w:lvl>
+    <w:lvl w:ilvl="6" w:tplc="0409000F" w:tentative="1">
+      <w:start w:val="1"/>
+      <w:numFmt w:val="decimal"/>
+      <w:lvlText w:val="%7."/>
+      <w:lvlJc w:val="left"/>
+      <w:pPr>
+        <w:ind w:left="5040" w:hanging="360"/>
+      </w:pPr>
+    </w:lvl>
+    <w:lvl w:ilvl="7" w:tplc="04090019" w:tentative="1">
+      <w:start w:val="1"/>
+      <w:numFmt w:val="lowerLetter"/>
+      <w:lvlText w:val="%8."/>
+      <w:lvlJc w:val="left"/>
+      <w:pPr>
+        <w:ind w:left="5760" w:hanging="360"/>
+      </w:pPr>
+    </w:lvl>
+    <w:lvl w:ilvl="8" w:tplc="0409001B" w:tentative="1">
+      <w:start w:val="1"/>
+      <w:numFmt w:val="lowerRoman"/>
+      <w:lvlText w:val="%9."/>
+      <w:lvlJc w:val="right"/>
+      <w:pPr>
+        <w:ind w:left="6480" w:hanging="180"/>
+      </w:pPr>
+    </w:lvl>
+  </w:abstractNum>
+  <w:abstractNum w:abstractNumId="15" w15:restartNumberingAfterBreak="0">
     <w:nsid w:val="4190051B"/>
     <w:multiLevelType w:val="hybridMultilevel"/>
     <w:tmpl w:val="C70E10A6"/>
@@ -9426,7 +10556,7 @@
       </w:pPr>
     </w:lvl>
   </w:abstractNum>
-  <w:abstractNum w:abstractNumId="14" w15:restartNumberingAfterBreak="0">
+  <w:abstractNum w:abstractNumId="16" w15:restartNumberingAfterBreak="0">
     <w:nsid w:val="46AA189A"/>
     <w:multiLevelType w:val="hybridMultilevel"/>
     <w:tmpl w:val="FE8E351A"/>
@@ -9515,7 +10645,7 @@
       </w:pPr>
     </w:lvl>
   </w:abstractNum>
-  <w:abstractNum w:abstractNumId="15" w15:restartNumberingAfterBreak="0">
+  <w:abstractNum w:abstractNumId="17" w15:restartNumberingAfterBreak="0">
     <w:nsid w:val="4AEC06C4"/>
     <w:multiLevelType w:val="hybridMultilevel"/>
     <w:tmpl w:val="2B7A40F4"/>
@@ -9604,7 +10734,96 @@
       </w:pPr>
     </w:lvl>
   </w:abstractNum>
-  <w:abstractNum w:abstractNumId="16" w15:restartNumberingAfterBreak="0">
+  <w:abstractNum w:abstractNumId="18" w15:restartNumberingAfterBreak="0">
+    <w:nsid w:val="4CBF75DA"/>
+    <w:multiLevelType w:val="hybridMultilevel"/>
+    <w:tmpl w:val="AF086D92"/>
+    <w:lvl w:ilvl="0" w:tplc="0409000F">
+      <w:start w:val="1"/>
+      <w:numFmt w:val="decimal"/>
+      <w:lvlText w:val="%1."/>
+      <w:lvlJc w:val="left"/>
+      <w:pPr>
+        <w:ind w:left="720" w:hanging="360"/>
+      </w:pPr>
+      <w:rPr>
+        <w:rFonts w:hint="default"/>
+      </w:rPr>
+    </w:lvl>
+    <w:lvl w:ilvl="1" w:tplc="04090019" w:tentative="1">
+      <w:start w:val="1"/>
+      <w:numFmt w:val="lowerLetter"/>
+      <w:lvlText w:val="%2."/>
+      <w:lvlJc w:val="left"/>
+      <w:pPr>
+        <w:ind w:left="1440" w:hanging="360"/>
+      </w:pPr>
+    </w:lvl>
+    <w:lvl w:ilvl="2" w:tplc="0409001B" w:tentative="1">
+      <w:start w:val="1"/>
+      <w:numFmt w:val="lowerRoman"/>
+      <w:lvlText w:val="%3."/>
+      <w:lvlJc w:val="right"/>
+      <w:pPr>
+        <w:ind w:left="2160" w:hanging="180"/>
+      </w:pPr>
+    </w:lvl>
+    <w:lvl w:ilvl="3" w:tplc="0409000F" w:tentative="1">
+      <w:start w:val="1"/>
+      <w:numFmt w:val="decimal"/>
+      <w:lvlText w:val="%4."/>
+      <w:lvlJc w:val="left"/>
+      <w:pPr>
+        <w:ind w:left="2880" w:hanging="360"/>
+      </w:pPr>
+    </w:lvl>
+    <w:lvl w:ilvl="4" w:tplc="04090019" w:tentative="1">
+      <w:start w:val="1"/>
+      <w:numFmt w:val="lowerLetter"/>
+      <w:lvlText w:val="%5."/>
+      <w:lvlJc w:val="left"/>
+      <w:pPr>
+        <w:ind w:left="3600" w:hanging="360"/>
+      </w:pPr>
+    </w:lvl>
+    <w:lvl w:ilvl="5" w:tplc="0409001B" w:tentative="1">
+      <w:start w:val="1"/>
+      <w:numFmt w:val="lowerRoman"/>
+      <w:lvlText w:val="%6."/>
+      <w:lvlJc w:val="right"/>
+      <w:pPr>
+        <w:ind w:left="4320" w:hanging="180"/>
+      </w:pPr>
+    </w:lvl>
+    <w:lvl w:ilvl="6" w:tplc="0409000F" w:tentative="1">
+      <w:start w:val="1"/>
+      <w:numFmt w:val="decimal"/>
+      <w:lvlText w:val="%7."/>
+      <w:lvlJc w:val="left"/>
+      <w:pPr>
+        <w:ind w:left="5040" w:hanging="360"/>
+      </w:pPr>
+    </w:lvl>
+    <w:lvl w:ilvl="7" w:tplc="04090019" w:tentative="1">
+      <w:start w:val="1"/>
+      <w:numFmt w:val="lowerLetter"/>
+      <w:lvlText w:val="%8."/>
+      <w:lvlJc w:val="left"/>
+      <w:pPr>
+        <w:ind w:left="5760" w:hanging="360"/>
+      </w:pPr>
+    </w:lvl>
+    <w:lvl w:ilvl="8" w:tplc="0409001B" w:tentative="1">
+      <w:start w:val="1"/>
+      <w:numFmt w:val="lowerRoman"/>
+      <w:lvlText w:val="%9."/>
+      <w:lvlJc w:val="right"/>
+      <w:pPr>
+        <w:ind w:left="6480" w:hanging="180"/>
+      </w:pPr>
+    </w:lvl>
+  </w:abstractNum>
+  <w:abstractNum w:abstractNumId="19" w15:restartNumberingAfterBreak="0">
     <w:nsid w:val="4E0606AC"/>
     <w:multiLevelType w:val="hybridMultilevel"/>
     <w:tmpl w:val="2F183C72"/>
@@ -9693,7 +10912,7 @@
       </w:pPr>
     </w:lvl>
   </w:abstractNum>
-  <w:abstractNum w:abstractNumId="17" w15:restartNumberingAfterBreak="0">
+  <w:abstractNum w:abstractNumId="20" w15:restartNumberingAfterBreak="0">
     <w:nsid w:val="53884530"/>
     <w:multiLevelType w:val="hybridMultilevel"/>
     <w:tmpl w:val="94A4DD1E"/>
@@ -9782,7 +11001,7 @@
       </w:pPr>
     </w:lvl>
   </w:abstractNum>
-  <w:abstractNum w:abstractNumId="18" w15:restartNumberingAfterBreak="0">
+  <w:abstractNum w:abstractNumId="21" w15:restartNumberingAfterBreak="0">
     <w:nsid w:val="5E8723AA"/>
     <w:multiLevelType w:val="hybridMultilevel"/>
     <w:tmpl w:val="EB16619C"/>
@@ -9871,7 +11090,7 @@
       </w:pPr>
     </w:lvl>
   </w:abstractNum>
-  <w:abstractNum w:abstractNumId="19" w15:restartNumberingAfterBreak="0">
+  <w:abstractNum w:abstractNumId="22" w15:restartNumberingAfterBreak="0">
     <w:nsid w:val="612C2C32"/>
     <w:multiLevelType w:val="hybridMultilevel"/>
     <w:tmpl w:val="E8D60FDA"/>
@@ -9984,7 +11203,7 @@
       </w:rPr>
     </w:lvl>
   </w:abstractNum>
-  <w:abstractNum w:abstractNumId="20" w15:restartNumberingAfterBreak="0">
+  <w:abstractNum w:abstractNumId="23" w15:restartNumberingAfterBreak="0">
     <w:nsid w:val="63073EF3"/>
     <w:multiLevelType w:val="hybridMultilevel"/>
     <w:tmpl w:val="A3A460E8"/>
@@ -10073,7 +11292,7 @@
       </w:pPr>
     </w:lvl>
   </w:abstractNum>
-  <w:abstractNum w:abstractNumId="21" w15:restartNumberingAfterBreak="0">
+  <w:abstractNum w:abstractNumId="24" w15:restartNumberingAfterBreak="0">
     <w:nsid w:val="6AE40024"/>
     <w:multiLevelType w:val="hybridMultilevel"/>
     <w:tmpl w:val="059EE316"/>
@@ -10186,7 +11405,7 @@
       </w:rPr>
     </w:lvl>
   </w:abstractNum>
-  <w:abstractNum w:abstractNumId="22" w15:restartNumberingAfterBreak="0">
+  <w:abstractNum w:abstractNumId="25" w15:restartNumberingAfterBreak="0">
     <w:nsid w:val="6B2F4022"/>
     <w:multiLevelType w:val="hybridMultilevel"/>
     <w:tmpl w:val="C2502B68"/>
@@ -10275,7 +11494,7 @@
       </w:pPr>
     </w:lvl>
   </w:abstractNum>
-  <w:abstractNum w:abstractNumId="23" w15:restartNumberingAfterBreak="0">
+  <w:abstractNum w:abstractNumId="26" w15:restartNumberingAfterBreak="0">
     <w:nsid w:val="6DE54113"/>
     <w:multiLevelType w:val="hybridMultilevel"/>
     <w:tmpl w:val="D286FFB4"/>
@@ -10364,7 +11583,7 @@
       </w:pPr>
     </w:lvl>
   </w:abstractNum>
-  <w:abstractNum w:abstractNumId="24" w15:restartNumberingAfterBreak="0">
+  <w:abstractNum w:abstractNumId="27" w15:restartNumberingAfterBreak="0">
     <w:nsid w:val="715518D2"/>
     <w:multiLevelType w:val="hybridMultilevel"/>
     <w:tmpl w:val="A1CEE77E"/>
@@ -10453,7 +11672,7 @@
       </w:pPr>
     </w:lvl>
   </w:abstractNum>
-  <w:abstractNum w:abstractNumId="25" w15:restartNumberingAfterBreak="0">
+  <w:abstractNum w:abstractNumId="28" w15:restartNumberingAfterBreak="0">
     <w:nsid w:val="7AF302D0"/>
     <w:multiLevelType w:val="hybridMultilevel"/>
     <w:tmpl w:val="1C7622C2"/>
@@ -10542,7 +11761,7 @@
       </w:pPr>
     </w:lvl>
   </w:abstractNum>
-  <w:abstractNum w:abstractNumId="26" w15:restartNumberingAfterBreak="0">
+  <w:abstractNum w:abstractNumId="29" w15:restartNumberingAfterBreak="0">
     <w:nsid w:val="7E3F086F"/>
     <w:multiLevelType w:val="hybridMultilevel"/>
     <w:tmpl w:val="B8E4A8C6"/>
@@ -10631,7 +11850,7 @@
       </w:pPr>
     </w:lvl>
   </w:abstractNum>
-  <w:abstractNum w:abstractNumId="27" w15:restartNumberingAfterBreak="0">
+  <w:abstractNum w:abstractNumId="30" w15:restartNumberingAfterBreak="0">
     <w:nsid w:val="7F4709EF"/>
     <w:multiLevelType w:val="hybridMultilevel"/>
     <w:tmpl w:val="A5C63E80"/>
@@ -10721,7 +11940,7 @@
     </w:lvl>
   </w:abstractNum>
   <w:num w:numId="1" w16cid:durableId="737477941">
-    <w:abstractNumId w:val="21"/>
+    <w:abstractNumId w:val="24"/>
   </w:num>
   <w:num w:numId="2" w16cid:durableId="318850016">
     <w:abstractNumId w:val="0"/>
@@ -10730,67 +11949,67 @@
     <w:abstractNumId w:val="2"/>
   </w:num>
   <w:num w:numId="4" w16cid:durableId="135032475">
-    <w:abstractNumId w:val="14"/>
+    <w:abstractNumId w:val="16"/>
   </w:num>
   <w:num w:numId="5" w16cid:durableId="61366640">
-    <w:abstractNumId w:val="20"/>
+    <w:abstractNumId w:val="23"/>
   </w:num>
   <w:num w:numId="6" w16cid:durableId="2098480118">
+    <w:abstractNumId w:val="12"/>
+  </w:num>
+  <w:num w:numId="7" w16cid:durableId="1576351777">
     <w:abstractNumId w:val="11"/>
   </w:num>
-  <w:num w:numId="7" w16cid:durableId="1576351777">
-    <w:abstractNumId w:val="10"/>
-  </w:num>
   <w:num w:numId="8" w16cid:durableId="1581794478">
-    <w:abstractNumId w:val="12"/>
+    <w:abstractNumId w:val="13"/>
   </w:num>
   <w:num w:numId="9" w16cid:durableId="1815681309">
-    <w:abstractNumId w:val="7"/>
+    <w:abstractNumId w:val="8"/>
   </w:num>
   <w:num w:numId="10" w16cid:durableId="692070237">
-    <w:abstractNumId w:val="26"/>
+    <w:abstractNumId w:val="29"/>
   </w:num>
   <w:num w:numId="11" w16cid:durableId="1798137229">
-    <w:abstractNumId w:val="16"/>
+    <w:abstractNumId w:val="19"/>
   </w:num>
   <w:num w:numId="12" w16cid:durableId="1426537384">
-    <w:abstractNumId w:val="24"/>
+    <w:abstractNumId w:val="27"/>
   </w:num>
   <w:num w:numId="13" w16cid:durableId="39327811">
-    <w:abstractNumId w:val="19"/>
+    <w:abstractNumId w:val="22"/>
   </w:num>
   <w:num w:numId="14" w16cid:durableId="904686546">
-    <w:abstractNumId w:val="8"/>
+    <w:abstractNumId w:val="9"/>
   </w:num>
   <w:num w:numId="15" w16cid:durableId="1252471161">
-    <w:abstractNumId w:val="9"/>
+    <w:abstractNumId w:val="10"/>
   </w:num>
   <w:num w:numId="16" w16cid:durableId="1489830146">
     <w:abstractNumId w:val="4"/>
   </w:num>
   <w:num w:numId="17" w16cid:durableId="986206281">
+    <w:abstractNumId w:val="20"/>
+  </w:num>
+  <w:num w:numId="18" w16cid:durableId="1977560894">
     <w:abstractNumId w:val="17"/>
   </w:num>
-  <w:num w:numId="18" w16cid:durableId="1977560894">
-    <w:abstractNumId w:val="15"/>
-  </w:num>
   <w:num w:numId="19" w16cid:durableId="522519591">
-    <w:abstractNumId w:val="18"/>
+    <w:abstractNumId w:val="21"/>
   </w:num>
   <w:num w:numId="20" w16cid:durableId="1247493006">
     <w:abstractNumId w:val="5"/>
   </w:num>
   <w:num w:numId="21" w16cid:durableId="158470233">
-    <w:abstractNumId w:val="23"/>
+    <w:abstractNumId w:val="26"/>
   </w:num>
   <w:num w:numId="22" w16cid:durableId="2097362599">
-    <w:abstractNumId w:val="13"/>
+    <w:abstractNumId w:val="15"/>
   </w:num>
   <w:num w:numId="23" w16cid:durableId="609362786">
-    <w:abstractNumId w:val="25"/>
+    <w:abstractNumId w:val="28"/>
   </w:num>
   <w:num w:numId="24" w16cid:durableId="1446266392">
-    <w:abstractNumId w:val="27"/>
+    <w:abstractNumId w:val="30"/>
   </w:num>
   <w:num w:numId="25" w16cid:durableId="1242911455">
     <w:abstractNumId w:val="3"/>
@@ -10799,10 +12018,19 @@
     <w:abstractNumId w:val="6"/>
   </w:num>
   <w:num w:numId="27" w16cid:durableId="1472942207">
-    <w:abstractNumId w:val="22"/>
+    <w:abstractNumId w:val="25"/>
   </w:num>
   <w:num w:numId="28" w16cid:durableId="1027952971">
     <w:abstractNumId w:val="1"/>
+  </w:num>
+  <w:num w:numId="29" w16cid:durableId="1001275461">
+    <w:abstractNumId w:val="7"/>
+  </w:num>
+  <w:num w:numId="30" w16cid:durableId="1148546767">
+    <w:abstractNumId w:val="14"/>
+  </w:num>
+  <w:num w:numId="31" w16cid:durableId="1877888644">
+    <w:abstractNumId w:val="18"/>
   </w:num>
 </w:numbering>
 </file>
@@ -11585,4 +12813,16 @@
     </a:ext>
   </a:extLst>
 </a:theme>
+</file>
+
+<file path=customXml/item1.xml><?xml version="1.0" encoding="utf-8"?>
+<b:Sources xmlns:b="http://schemas.openxmlformats.org/officeDocument/2006/bibliography" xmlns="http://schemas.openxmlformats.org/officeDocument/2006/bibliography" SelectedStyle="\APASixthEditionOfficeOnline.xsl" StyleName="APA" Version="6"/>
+</file>
+
+<file path=customXml/itemProps1.xml><?xml version="1.0" encoding="utf-8"?>
+<ds:datastoreItem xmlns:ds="http://schemas.openxmlformats.org/officeDocument/2006/customXml" ds:itemID="{25691D58-F8FC-44BF-B5C0-D319AF64FC0B}">
+  <ds:schemaRefs>
+    <ds:schemaRef ds:uri="http://schemas.openxmlformats.org/officeDocument/2006/bibliography"/>
+  </ds:schemaRefs>
+</ds:datastoreItem>
 </file>
</xml_diff>